<commit_message>
agregados tipos de errores
</commit_message>
<xml_diff>
--- a/informe_parte1.docx
+++ b/informe_parte1.docx
@@ -1,6 +1,6 @@
 
 <file path=word/document.xml><?xml version="1.0" encoding="utf-8"?>
-<w:document xmlns:wpc="http://schemas.microsoft.com/office/word/2010/wordprocessingCanvas" xmlns:cx="http://schemas.microsoft.com/office/drawing/2014/chartex" xmlns:cx1="http://schemas.microsoft.com/office/drawing/2015/9/8/chartex" xmlns:cx2="http://schemas.microsoft.com/office/drawing/2015/10/21/chartex" xmlns:cx3="http://schemas.microsoft.com/office/drawing/2016/5/9/chartex" xmlns:cx4="http://schemas.microsoft.com/office/drawing/2016/5/10/chartex" xmlns:cx5="http://schemas.microsoft.com/office/drawing/2016/5/11/chartex" xmlns:cx6="http://schemas.microsoft.com/office/drawing/2016/5/12/chartex" xmlns:cx7="http://schemas.microsoft.com/office/drawing/2016/5/13/chartex" xmlns:cx8="http://schemas.microsoft.com/office/drawing/2016/5/14/chartex" xmlns:mc="http://schemas.openxmlformats.org/markup-compatibility/2006" xmlns:aink="http://schemas.microsoft.com/office/drawing/2016/ink" xmlns:am3d="http://schemas.microsoft.com/office/drawing/2017/model3d" xmlns:o="urn:schemas-microsoft-com:office:office" xmlns:r="http://schemas.openxmlformats.org/officeDocument/2006/relationships" xmlns:m="http://schemas.openxmlformats.org/officeDocument/2006/math" xmlns:v="urn:schemas-microsoft-com:vml" xmlns:wp14="http://schemas.microsoft.com/office/word/2010/wordprocessingDrawing" xmlns:wp="http://schemas.openxmlformats.org/drawingml/2006/wordprocessingDrawing" xmlns:w10="urn:schemas-microsoft-com:office:word" xmlns:w="http://schemas.openxmlformats.org/wordprocessingml/2006/main" xmlns:w14="http://schemas.microsoft.com/office/word/2010/wordml" xmlns:w15="http://schemas.microsoft.com/office/word/2012/wordml" xmlns:w16cid="http://schemas.microsoft.com/office/word/2016/wordml/cid" xmlns:w16se="http://schemas.microsoft.com/office/word/2015/wordml/symex" xmlns:wpg="http://schemas.microsoft.com/office/word/2010/wordprocessingGroup" xmlns:wpi="http://schemas.microsoft.com/office/word/2010/wordprocessingInk" xmlns:wne="http://schemas.microsoft.com/office/word/2006/wordml" xmlns:wps="http://schemas.microsoft.com/office/word/2010/wordprocessingShape" mc:Ignorable="w14 w15 w16se w16cid wp14">
+<w:document xmlns:wpc="http://schemas.microsoft.com/office/word/2010/wordprocessingCanvas" xmlns:cx="http://schemas.microsoft.com/office/drawing/2014/chartex" xmlns:mc="http://schemas.openxmlformats.org/markup-compatibility/2006" xmlns:o="urn:schemas-microsoft-com:office:office" xmlns:r="http://schemas.openxmlformats.org/officeDocument/2006/relationships" xmlns:m="http://schemas.openxmlformats.org/officeDocument/2006/math" xmlns:v="urn:schemas-microsoft-com:vml" xmlns:wp14="http://schemas.microsoft.com/office/word/2010/wordprocessingDrawing" xmlns:wp="http://schemas.openxmlformats.org/drawingml/2006/wordprocessingDrawing" xmlns:w10="urn:schemas-microsoft-com:office:word" xmlns:w="http://schemas.openxmlformats.org/wordprocessingml/2006/main" xmlns:w14="http://schemas.microsoft.com/office/word/2010/wordml" xmlns:w15="http://schemas.microsoft.com/office/word/2012/wordml" xmlns:w16se="http://schemas.microsoft.com/office/word/2015/wordml/symex" xmlns:wpg="http://schemas.microsoft.com/office/word/2010/wordprocessingGroup" xmlns:wpi="http://schemas.microsoft.com/office/word/2010/wordprocessingInk" xmlns:wne="http://schemas.microsoft.com/office/word/2006/wordml" xmlns:wps="http://schemas.microsoft.com/office/word/2010/wordprocessingShape" mc:Ignorable="w14 w15 w16se wp14">
   <w:background w:color="FFFFFF"/>
   <w:body>
     <w:p>
@@ -8,6 +8,9 @@
         <w:jc w:val="center"/>
       </w:pPr>
       <w:r>
+        <w:rPr>
+          <w:lang w:val="es-CL" w:eastAsia="es-CL"/>
+        </w:rPr>
         <w:drawing>
           <wp:inline distT="0" distB="0" distL="0" distR="0" wp14:anchorId="3D4A9AD8" wp14:editId="66D852E5">
             <wp:extent cx="3064510" cy="915035"/>
@@ -73,7 +76,7 @@
     </w:p>
     <w:p>
       <w:pPr>
-        <w:pStyle w:val="Subtitle"/>
+        <w:pStyle w:val="Subttulo"/>
       </w:pPr>
       <w:bookmarkStart w:id="0" w:name="_4xvi1vr4pse6" w:colFirst="0" w:colLast="0"/>
       <w:bookmarkEnd w:id="0"/>
@@ -83,7 +86,7 @@
     </w:p>
     <w:p>
       <w:pPr>
-        <w:pStyle w:val="Title"/>
+        <w:pStyle w:val="Ttulo"/>
         <w:rPr>
           <w:rFonts w:ascii="Verdana" w:hAnsi="Verdana"/>
         </w:rPr>
@@ -111,7 +114,7 @@
     </w:p>
     <w:p>
       <w:pPr>
-        <w:pStyle w:val="Title"/>
+        <w:pStyle w:val="Ttulo"/>
         <w:rPr>
           <w:rFonts w:ascii="Verdana" w:hAnsi="Verdana"/>
         </w:rPr>
@@ -188,7 +191,7 @@
     </w:p>
     <w:p>
       <w:pPr>
-        <w:pStyle w:val="Heading1"/>
+        <w:pStyle w:val="Ttulo1"/>
       </w:pPr>
       <w:bookmarkStart w:id="4" w:name="_8l5pld3pdjjd" w:colFirst="0" w:colLast="0"/>
       <w:bookmarkStart w:id="5" w:name="_xsctf0t8nnsl" w:colFirst="0" w:colLast="0"/>
@@ -216,40 +219,76 @@
     <w:p>
       <w:pPr>
         <w:pStyle w:val="Code"/>
-      </w:pPr>
-      <w:r>
+        <w:rPr>
+          <w:lang w:val="es-CL"/>
+        </w:rPr>
+      </w:pPr>
+      <w:r>
+        <w:rPr>
+          <w:lang w:val="es-CL"/>
+        </w:rPr>
         <w:t>&lt;</w:t>
       </w:r>
       <w:r>
+        <w:rPr>
+          <w:lang w:val="es-CL"/>
+        </w:rPr>
         <w:t>comando</w:t>
       </w:r>
       <w:r>
+        <w:rPr>
+          <w:lang w:val="es-CL"/>
+        </w:rPr>
         <w:t>&gt;</w:t>
       </w:r>
       <w:r>
+        <w:rPr>
+          <w:lang w:val="es-CL"/>
+        </w:rPr>
         <w:t xml:space="preserve"> &lt;</w:t>
       </w:r>
       <w:r>
+        <w:rPr>
+          <w:lang w:val="es-CL"/>
+        </w:rPr>
         <w:t>ruta</w:t>
       </w:r>
       <w:r>
+        <w:rPr>
+          <w:lang w:val="es-CL"/>
+        </w:rPr>
         <w:t xml:space="preserve">&gt; </w:t>
       </w:r>
       <w:r>
+        <w:rPr>
+          <w:lang w:val="es-CL"/>
+        </w:rPr>
         <w:t>&lt;</w:t>
       </w:r>
       <w:r>
+        <w:rPr>
+          <w:lang w:val="es-CL"/>
+        </w:rPr>
         <w:t>versión del protocolo</w:t>
       </w:r>
       <w:r>
+        <w:rPr>
+          <w:lang w:val="es-CL"/>
+        </w:rPr>
         <w:t>&gt;</w:t>
       </w:r>
     </w:p>
     <w:p>
       <w:pPr>
         <w:pStyle w:val="Code"/>
-      </w:pPr>
-      <w:r>
+        <w:rPr>
+          <w:lang w:val="es-CL"/>
+        </w:rPr>
+      </w:pPr>
+      <w:r>
+        <w:rPr>
+          <w:lang w:val="es-CL"/>
+        </w:rPr>
         <w:t>...</w:t>
       </w:r>
     </w:p>
@@ -290,7 +329,7 @@
     </w:p>
     <w:p>
       <w:pPr>
-        <w:pStyle w:val="ListParagraph"/>
+        <w:pStyle w:val="Prrafodelista"/>
         <w:numPr>
           <w:ilvl w:val="0"/>
           <w:numId w:val="4"/>
@@ -314,7 +353,7 @@
     </w:p>
     <w:p>
       <w:pPr>
-        <w:pStyle w:val="ListParagraph"/>
+        <w:pStyle w:val="Prrafodelista"/>
         <w:numPr>
           <w:ilvl w:val="0"/>
           <w:numId w:val="4"/>
@@ -332,7 +371,7 @@
     </w:p>
     <w:p>
       <w:pPr>
-        <w:pStyle w:val="ListParagraph"/>
+        <w:pStyle w:val="Prrafodelista"/>
         <w:numPr>
           <w:ilvl w:val="0"/>
           <w:numId w:val="4"/>
@@ -353,7 +392,7 @@
     </w:p>
     <w:p>
       <w:pPr>
-        <w:pStyle w:val="ListParagraph"/>
+        <w:pStyle w:val="Prrafodelista"/>
         <w:numPr>
           <w:ilvl w:val="0"/>
           <w:numId w:val="4"/>
@@ -374,7 +413,7 @@
     </w:p>
     <w:p>
       <w:pPr>
-        <w:pStyle w:val="ListParagraph"/>
+        <w:pStyle w:val="Prrafodelista"/>
         <w:numPr>
           <w:ilvl w:val="0"/>
           <w:numId w:val="4"/>
@@ -395,7 +434,7 @@
     </w:p>
     <w:p>
       <w:pPr>
-        <w:pStyle w:val="ListParagraph"/>
+        <w:pStyle w:val="Prrafodelista"/>
         <w:numPr>
           <w:ilvl w:val="0"/>
           <w:numId w:val="4"/>
@@ -419,7 +458,7 @@
     </w:p>
     <w:p>
       <w:pPr>
-        <w:pStyle w:val="ListParagraph"/>
+        <w:pStyle w:val="Prrafodelista"/>
         <w:numPr>
           <w:ilvl w:val="0"/>
           <w:numId w:val="4"/>
@@ -440,7 +479,7 @@
     </w:p>
     <w:p>
       <w:pPr>
-        <w:pStyle w:val="ListParagraph"/>
+        <w:pStyle w:val="Prrafodelista"/>
         <w:numPr>
           <w:ilvl w:val="0"/>
           <w:numId w:val="4"/>
@@ -461,7 +500,7 @@
     </w:p>
     <w:p>
       <w:pPr>
-        <w:pStyle w:val="ListParagraph"/>
+        <w:pStyle w:val="Prrafodelista"/>
         <w:numPr>
           <w:ilvl w:val="0"/>
           <w:numId w:val="4"/>
@@ -487,7 +526,7 @@
     <w:p/>
     <w:p>
       <w:pPr>
-        <w:pStyle w:val="Heading1"/>
+        <w:pStyle w:val="Ttulo1"/>
       </w:pPr>
       <w:r>
         <w:rPr>
@@ -510,28 +549,52 @@
     <w:p>
       <w:pPr>
         <w:pStyle w:val="Code"/>
-      </w:pPr>
-      <w:r>
+        <w:rPr>
+          <w:lang w:val="es-CL"/>
+        </w:rPr>
+      </w:pPr>
+      <w:r>
+        <w:rPr>
+          <w:lang w:val="es-CL"/>
+        </w:rPr>
         <w:t>&lt;</w:t>
       </w:r>
       <w:r>
+        <w:rPr>
+          <w:lang w:val="es-CL"/>
+        </w:rPr>
         <w:t>mensaje de estado</w:t>
       </w:r>
       <w:r>
+        <w:rPr>
+          <w:lang w:val="es-CL"/>
+        </w:rPr>
         <w:t>&gt; (code: &lt;</w:t>
       </w:r>
       <w:r>
+        <w:rPr>
+          <w:lang w:val="es-CL"/>
+        </w:rPr>
         <w:t>código de estado</w:t>
       </w:r>
       <w:r>
+        <w:rPr>
+          <w:lang w:val="es-CL"/>
+        </w:rPr>
         <w:t>&gt;)</w:t>
       </w:r>
     </w:p>
     <w:p>
       <w:pPr>
         <w:pStyle w:val="Code"/>
-      </w:pPr>
-      <w:r>
+        <w:rPr>
+          <w:lang w:val="es-CL"/>
+        </w:rPr>
+      </w:pPr>
+      <w:r>
+        <w:rPr>
+          <w:lang w:val="es-CL"/>
+        </w:rPr>
         <w:t>...?</w:t>
       </w:r>
     </w:p>
@@ -575,7 +638,7 @@
     </w:p>
     <w:p>
       <w:pPr>
-        <w:pStyle w:val="Heading2"/>
+        <w:pStyle w:val="Ttulo2"/>
       </w:pPr>
       <w:r>
         <w:lastRenderedPageBreak/>
@@ -588,17 +651,29 @@
         <w:t>s de respuesta</w:t>
       </w:r>
     </w:p>
+    <w:p>
+      <w:r>
+        <w:t>Respuestas Exitosas</w:t>
+      </w:r>
+      <w:r>
+        <w:t>(</w:t>
+      </w:r>
+      <w:r>
+        <w:t>X)</w:t>
+      </w:r>
+    </w:p>
     <w:tbl>
       <w:tblPr>
-        <w:tblStyle w:val="TableGrid"/>
-        <w:tblW w:w="0" w:type="auto"/>
+        <w:tblStyle w:val="Tablaconcuadrcula"/>
+        <w:tblW w:w="10440" w:type="dxa"/>
         <w:jc w:val="center"/>
         <w:tblLook w:val="04A0" w:firstRow="1" w:lastRow="0" w:firstColumn="1" w:lastColumn="0" w:noHBand="0" w:noVBand="1"/>
       </w:tblPr>
       <w:tblGrid>
-        <w:gridCol w:w="1008"/>
-        <w:gridCol w:w="3455"/>
-        <w:gridCol w:w="5040"/>
+        <w:gridCol w:w="994"/>
+        <w:gridCol w:w="2581"/>
+        <w:gridCol w:w="3783"/>
+        <w:gridCol w:w="3082"/>
       </w:tblGrid>
       <w:tr>
         <w:trPr>
@@ -607,7 +682,7 @@
         </w:trPr>
         <w:tc>
           <w:tcPr>
-            <w:tcW w:w="1008" w:type="dxa"/>
+            <w:tcW w:w="994" w:type="dxa"/>
             <w:shd w:val="clear" w:color="auto" w:fill="D9D9D9" w:themeFill="background1" w:themeFillShade="D9"/>
             <w:vAlign w:val="center"/>
           </w:tcPr>
@@ -629,7 +704,7 @@
         </w:tc>
         <w:tc>
           <w:tcPr>
-            <w:tcW w:w="3455" w:type="dxa"/>
+            <w:tcW w:w="2581" w:type="dxa"/>
             <w:shd w:val="clear" w:color="auto" w:fill="D9D9D9" w:themeFill="background1" w:themeFillShade="D9"/>
             <w:vAlign w:val="center"/>
           </w:tcPr>
@@ -651,7 +726,7 @@
         </w:tc>
         <w:tc>
           <w:tcPr>
-            <w:tcW w:w="5040" w:type="dxa"/>
+            <w:tcW w:w="3783" w:type="dxa"/>
             <w:shd w:val="clear" w:color="auto" w:fill="D9D9D9" w:themeFill="background1" w:themeFillShade="D9"/>
             <w:vAlign w:val="center"/>
           </w:tcPr>
@@ -668,6 +743,27 @@
             </w:pPr>
             <w:r>
               <w:t>Descripción</w:t>
+            </w:r>
+          </w:p>
+        </w:tc>
+        <w:tc>
+          <w:tcPr>
+            <w:tcW w:w="3082" w:type="dxa"/>
+            <w:shd w:val="clear" w:color="auto" w:fill="D9D9D9" w:themeFill="background1" w:themeFillShade="D9"/>
+          </w:tcPr>
+          <w:p>
+            <w:pPr>
+              <w:pBdr>
+                <w:top w:val="none" w:sz="0" w:space="0" w:color="auto"/>
+                <w:left w:val="none" w:sz="0" w:space="0" w:color="auto"/>
+                <w:bottom w:val="none" w:sz="0" w:space="0" w:color="auto"/>
+                <w:right w:val="none" w:sz="0" w:space="0" w:color="auto"/>
+                <w:between w:val="none" w:sz="0" w:space="0" w:color="auto"/>
+              </w:pBdr>
+              <w:jc w:val="left"/>
+            </w:pPr>
+            <w:r>
+              <w:t>Retorno Asociado</w:t>
             </w:r>
           </w:p>
         </w:tc>
@@ -678,7 +774,7 @@
         </w:trPr>
         <w:tc>
           <w:tcPr>
-            <w:tcW w:w="1008" w:type="dxa"/>
+            <w:tcW w:w="994" w:type="dxa"/>
             <w:vAlign w:val="center"/>
           </w:tcPr>
           <w:p>
@@ -705,7 +801,7 @@
         </w:tc>
         <w:tc>
           <w:tcPr>
-            <w:tcW w:w="3455" w:type="dxa"/>
+            <w:tcW w:w="2581" w:type="dxa"/>
             <w:vAlign w:val="center"/>
           </w:tcPr>
           <w:p>
@@ -732,31 +828,51 @@
         </w:tc>
         <w:tc>
           <w:tcPr>
-            <w:tcW w:w="5040" w:type="dxa"/>
-            <w:vAlign w:val="center"/>
-          </w:tcPr>
-          <w:p>
-            <w:pPr>
-              <w:pBdr>
-                <w:top w:val="none" w:sz="0" w:space="0" w:color="auto"/>
-                <w:left w:val="none" w:sz="0" w:space="0" w:color="auto"/>
-                <w:bottom w:val="none" w:sz="0" w:space="0" w:color="auto"/>
-                <w:right w:val="none" w:sz="0" w:space="0" w:color="auto"/>
-                <w:between w:val="none" w:sz="0" w:space="0" w:color="auto"/>
-              </w:pBdr>
-              <w:jc w:val="left"/>
-            </w:pPr>
-            <w:r>
-              <w:t xml:space="preserve">Operación exisosa sin inconvenientes. El clásico </w:t>
-            </w:r>
-            <w:r>
-              <w:rPr>
-                <w:rFonts w:ascii="Consolas" w:hAnsi="Consolas"/>
-              </w:rPr>
-              <w:t>return 0</w:t>
-            </w:r>
-            <w:r>
-              <w:t>.</w:t>
+            <w:tcW w:w="3783" w:type="dxa"/>
+            <w:vAlign w:val="center"/>
+          </w:tcPr>
+          <w:p>
+            <w:pPr>
+              <w:pBdr>
+                <w:top w:val="none" w:sz="0" w:space="0" w:color="auto"/>
+                <w:left w:val="none" w:sz="0" w:space="0" w:color="auto"/>
+                <w:bottom w:val="none" w:sz="0" w:space="0" w:color="auto"/>
+                <w:right w:val="none" w:sz="0" w:space="0" w:color="auto"/>
+                <w:between w:val="none" w:sz="0" w:space="0" w:color="auto"/>
+              </w:pBdr>
+              <w:jc w:val="left"/>
+            </w:pPr>
+            <w:r>
+              <w:t xml:space="preserve">Operación </w:t>
+            </w:r>
+            <w:r>
+              <w:t xml:space="preserve">generica </w:t>
+            </w:r>
+            <w:r>
+              <w:t>exisosa sin inconvenientes</w:t>
+            </w:r>
+            <w:r>
+              <w:t xml:space="preserve"> y no retorna nada extra.</w:t>
+            </w:r>
+          </w:p>
+        </w:tc>
+        <w:tc>
+          <w:tcPr>
+            <w:tcW w:w="3082" w:type="dxa"/>
+          </w:tcPr>
+          <w:p>
+            <w:pPr>
+              <w:pBdr>
+                <w:top w:val="none" w:sz="0" w:space="0" w:color="auto"/>
+                <w:left w:val="none" w:sz="0" w:space="0" w:color="auto"/>
+                <w:bottom w:val="none" w:sz="0" w:space="0" w:color="auto"/>
+                <w:right w:val="none" w:sz="0" w:space="0" w:color="auto"/>
+                <w:between w:val="none" w:sz="0" w:space="0" w:color="auto"/>
+              </w:pBdr>
+              <w:jc w:val="left"/>
+            </w:pPr>
+            <w:r>
+              <w:t>-</w:t>
             </w:r>
           </w:p>
         </w:tc>
@@ -767,7 +883,7 @@
         </w:trPr>
         <w:tc>
           <w:tcPr>
-            <w:tcW w:w="1008" w:type="dxa"/>
+            <w:tcW w:w="994" w:type="dxa"/>
             <w:vAlign w:val="center"/>
           </w:tcPr>
           <w:p>
@@ -794,49 +910,70 @@
         </w:tc>
         <w:tc>
           <w:tcPr>
-            <w:tcW w:w="3455" w:type="dxa"/>
-            <w:vAlign w:val="center"/>
-          </w:tcPr>
-          <w:p>
-            <w:pPr>
-              <w:pBdr>
-                <w:top w:val="none" w:sz="0" w:space="0" w:color="auto"/>
-                <w:left w:val="none" w:sz="0" w:space="0" w:color="auto"/>
-                <w:bottom w:val="none" w:sz="0" w:space="0" w:color="auto"/>
-                <w:right w:val="none" w:sz="0" w:space="0" w:color="auto"/>
-                <w:between w:val="none" w:sz="0" w:space="0" w:color="auto"/>
-              </w:pBdr>
-              <w:jc w:val="left"/>
-              <w:rPr>
-                <w:rFonts w:ascii="Consolas" w:hAnsi="Consolas"/>
-              </w:rPr>
-            </w:pPr>
-            <w:r>
-              <w:rPr>
-                <w:rFonts w:ascii="Consolas" w:hAnsi="Consolas"/>
-              </w:rPr>
-              <w:t>Bad request</w:t>
-            </w:r>
-          </w:p>
-        </w:tc>
-        <w:tc>
-          <w:tcPr>
-            <w:tcW w:w="5040" w:type="dxa"/>
-            <w:vAlign w:val="center"/>
-          </w:tcPr>
-          <w:p>
-            <w:pPr>
-              <w:pBdr>
-                <w:top w:val="none" w:sz="0" w:space="0" w:color="auto"/>
-                <w:left w:val="none" w:sz="0" w:space="0" w:color="auto"/>
-                <w:bottom w:val="none" w:sz="0" w:space="0" w:color="auto"/>
-                <w:right w:val="none" w:sz="0" w:space="0" w:color="auto"/>
-                <w:between w:val="none" w:sz="0" w:space="0" w:color="auto"/>
-              </w:pBdr>
-              <w:jc w:val="left"/>
-            </w:pPr>
-            <w:r>
-              <w:t>Petición del cliente mal formada (error de sintáxis, etc.).</w:t>
+            <w:tcW w:w="2581" w:type="dxa"/>
+            <w:vAlign w:val="center"/>
+          </w:tcPr>
+          <w:p>
+            <w:pPr>
+              <w:pBdr>
+                <w:top w:val="none" w:sz="0" w:space="0" w:color="auto"/>
+                <w:left w:val="none" w:sz="0" w:space="0" w:color="auto"/>
+                <w:bottom w:val="none" w:sz="0" w:space="0" w:color="auto"/>
+                <w:right w:val="none" w:sz="0" w:space="0" w:color="auto"/>
+                <w:between w:val="none" w:sz="0" w:space="0" w:color="auto"/>
+              </w:pBdr>
+              <w:jc w:val="left"/>
+              <w:rPr>
+                <w:rFonts w:ascii="Consolas" w:hAnsi="Consolas"/>
+                <w:lang w:val="en-GB"/>
+              </w:rPr>
+            </w:pPr>
+            <w:r>
+              <w:rPr>
+                <w:rFonts w:ascii="Consolas" w:hAnsi="Consolas"/>
+              </w:rPr>
+              <w:t>Insert Succesfull</w:t>
+            </w:r>
+          </w:p>
+        </w:tc>
+        <w:tc>
+          <w:tcPr>
+            <w:tcW w:w="3783" w:type="dxa"/>
+            <w:vAlign w:val="center"/>
+          </w:tcPr>
+          <w:p>
+            <w:pPr>
+              <w:pBdr>
+                <w:top w:val="none" w:sz="0" w:space="0" w:color="auto"/>
+                <w:left w:val="none" w:sz="0" w:space="0" w:color="auto"/>
+                <w:bottom w:val="none" w:sz="0" w:space="0" w:color="auto"/>
+                <w:right w:val="none" w:sz="0" w:space="0" w:color="auto"/>
+                <w:between w:val="none" w:sz="0" w:space="0" w:color="auto"/>
+              </w:pBdr>
+              <w:jc w:val="left"/>
+            </w:pPr>
+            <w:r>
+              <w:t xml:space="preserve">La insercion de valor es realizada exitosamente, retorna un int con la clave </w:t>
+            </w:r>
+          </w:p>
+        </w:tc>
+        <w:tc>
+          <w:tcPr>
+            <w:tcW w:w="3082" w:type="dxa"/>
+          </w:tcPr>
+          <w:p>
+            <w:pPr>
+              <w:pBdr>
+                <w:top w:val="none" w:sz="0" w:space="0" w:color="auto"/>
+                <w:left w:val="none" w:sz="0" w:space="0" w:color="auto"/>
+                <w:bottom w:val="none" w:sz="0" w:space="0" w:color="auto"/>
+                <w:right w:val="none" w:sz="0" w:space="0" w:color="auto"/>
+                <w:between w:val="none" w:sz="0" w:space="0" w:color="auto"/>
+              </w:pBdr>
+              <w:jc w:val="left"/>
+            </w:pPr>
+            <w:r>
+              <w:t>Int</w:t>
             </w:r>
           </w:p>
         </w:tc>
@@ -847,7 +984,7 @@
         </w:trPr>
         <w:tc>
           <w:tcPr>
-            <w:tcW w:w="1008" w:type="dxa"/>
+            <w:tcW w:w="994" w:type="dxa"/>
             <w:vAlign w:val="center"/>
           </w:tcPr>
           <w:p>
@@ -874,49 +1011,69 @@
         </w:tc>
         <w:tc>
           <w:tcPr>
-            <w:tcW w:w="3455" w:type="dxa"/>
-            <w:vAlign w:val="center"/>
-          </w:tcPr>
-          <w:p>
-            <w:pPr>
-              <w:pBdr>
-                <w:top w:val="none" w:sz="0" w:space="0" w:color="auto"/>
-                <w:left w:val="none" w:sz="0" w:space="0" w:color="auto"/>
-                <w:bottom w:val="none" w:sz="0" w:space="0" w:color="auto"/>
-                <w:right w:val="none" w:sz="0" w:space="0" w:color="auto"/>
-                <w:between w:val="none" w:sz="0" w:space="0" w:color="auto"/>
-              </w:pBdr>
-              <w:jc w:val="left"/>
-              <w:rPr>
-                <w:rFonts w:ascii="Consolas" w:hAnsi="Consolas"/>
-              </w:rPr>
-            </w:pPr>
-            <w:r>
-              <w:rPr>
-                <w:rFonts w:ascii="Consolas" w:hAnsi="Consolas"/>
-              </w:rPr>
-              <w:t>Forbidden</w:t>
-            </w:r>
-          </w:p>
-        </w:tc>
-        <w:tc>
-          <w:tcPr>
-            <w:tcW w:w="5040" w:type="dxa"/>
-            <w:vAlign w:val="center"/>
-          </w:tcPr>
-          <w:p>
-            <w:pPr>
-              <w:pBdr>
-                <w:top w:val="none" w:sz="0" w:space="0" w:color="auto"/>
-                <w:left w:val="none" w:sz="0" w:space="0" w:color="auto"/>
-                <w:bottom w:val="none" w:sz="0" w:space="0" w:color="auto"/>
-                <w:right w:val="none" w:sz="0" w:space="0" w:color="auto"/>
-                <w:between w:val="none" w:sz="0" w:space="0" w:color="auto"/>
-              </w:pBdr>
-              <w:jc w:val="left"/>
-            </w:pPr>
-            <w:r>
-              <w:t>Permisos inválidos para acceder al recurso solicitado.</w:t>
+            <w:tcW w:w="2581" w:type="dxa"/>
+            <w:vAlign w:val="center"/>
+          </w:tcPr>
+          <w:p>
+            <w:pPr>
+              <w:pBdr>
+                <w:top w:val="none" w:sz="0" w:space="0" w:color="auto"/>
+                <w:left w:val="none" w:sz="0" w:space="0" w:color="auto"/>
+                <w:bottom w:val="none" w:sz="0" w:space="0" w:color="auto"/>
+                <w:right w:val="none" w:sz="0" w:space="0" w:color="auto"/>
+                <w:between w:val="none" w:sz="0" w:space="0" w:color="auto"/>
+              </w:pBdr>
+              <w:jc w:val="left"/>
+              <w:rPr>
+                <w:rFonts w:ascii="Consolas" w:hAnsi="Consolas"/>
+              </w:rPr>
+            </w:pPr>
+            <w:r>
+              <w:rPr>
+                <w:rFonts w:ascii="Consolas" w:hAnsi="Consolas"/>
+              </w:rPr>
+              <w:t>Get Succesfull</w:t>
+            </w:r>
+          </w:p>
+        </w:tc>
+        <w:tc>
+          <w:tcPr>
+            <w:tcW w:w="3783" w:type="dxa"/>
+            <w:vAlign w:val="center"/>
+          </w:tcPr>
+          <w:p>
+            <w:pPr>
+              <w:pBdr>
+                <w:top w:val="none" w:sz="0" w:space="0" w:color="auto"/>
+                <w:left w:val="none" w:sz="0" w:space="0" w:color="auto"/>
+                <w:bottom w:val="none" w:sz="0" w:space="0" w:color="auto"/>
+                <w:right w:val="none" w:sz="0" w:space="0" w:color="auto"/>
+                <w:between w:val="none" w:sz="0" w:space="0" w:color="auto"/>
+              </w:pBdr>
+              <w:jc w:val="left"/>
+            </w:pPr>
+            <w:r>
+              <w:t>La obtencion de valor ha sido exitosa, retorna int con el valor asociado a la key enviada</w:t>
+            </w:r>
+          </w:p>
+        </w:tc>
+        <w:tc>
+          <w:tcPr>
+            <w:tcW w:w="3082" w:type="dxa"/>
+          </w:tcPr>
+          <w:p>
+            <w:pPr>
+              <w:pBdr>
+                <w:top w:val="none" w:sz="0" w:space="0" w:color="auto"/>
+                <w:left w:val="none" w:sz="0" w:space="0" w:color="auto"/>
+                <w:bottom w:val="none" w:sz="0" w:space="0" w:color="auto"/>
+                <w:right w:val="none" w:sz="0" w:space="0" w:color="auto"/>
+                <w:between w:val="none" w:sz="0" w:space="0" w:color="auto"/>
+              </w:pBdr>
+              <w:jc w:val="left"/>
+            </w:pPr>
+            <w:r>
+              <w:t>Int</w:t>
             </w:r>
           </w:p>
         </w:tc>
@@ -927,7 +1084,7 @@
         </w:trPr>
         <w:tc>
           <w:tcPr>
-            <w:tcW w:w="1008" w:type="dxa"/>
+            <w:tcW w:w="994" w:type="dxa"/>
             <w:vAlign w:val="center"/>
           </w:tcPr>
           <w:p>
@@ -954,52 +1111,70 @@
         </w:tc>
         <w:tc>
           <w:tcPr>
-            <w:tcW w:w="3455" w:type="dxa"/>
-            <w:vAlign w:val="center"/>
-          </w:tcPr>
-          <w:p>
-            <w:pPr>
-              <w:pBdr>
-                <w:top w:val="none" w:sz="0" w:space="0" w:color="auto"/>
-                <w:left w:val="none" w:sz="0" w:space="0" w:color="auto"/>
-                <w:bottom w:val="none" w:sz="0" w:space="0" w:color="auto"/>
-                <w:right w:val="none" w:sz="0" w:space="0" w:color="auto"/>
-                <w:between w:val="none" w:sz="0" w:space="0" w:color="auto"/>
-              </w:pBdr>
-              <w:jc w:val="left"/>
-              <w:rPr>
-                <w:rFonts w:ascii="Consolas" w:hAnsi="Consolas"/>
-              </w:rPr>
-            </w:pPr>
-            <w:r>
-              <w:rPr>
-                <w:rFonts w:ascii="Consolas" w:hAnsi="Consolas"/>
-              </w:rPr>
-              <w:t>Not fund</w:t>
-            </w:r>
-          </w:p>
-        </w:tc>
-        <w:tc>
-          <w:tcPr>
-            <w:tcW w:w="5040" w:type="dxa"/>
-            <w:vAlign w:val="center"/>
-          </w:tcPr>
-          <w:p>
-            <w:pPr>
-              <w:pBdr>
-                <w:top w:val="none" w:sz="0" w:space="0" w:color="auto"/>
-                <w:left w:val="none" w:sz="0" w:space="0" w:color="auto"/>
-                <w:bottom w:val="none" w:sz="0" w:space="0" w:color="auto"/>
-                <w:right w:val="none" w:sz="0" w:space="0" w:color="auto"/>
-                <w:between w:val="none" w:sz="0" w:space="0" w:color="auto"/>
-              </w:pBdr>
-              <w:jc w:val="left"/>
-            </w:pPr>
-            <w:r>
-              <w:t>El recurso solititado no existe.</w:t>
-            </w:r>
-            <w:bookmarkStart w:id="7" w:name="_GoBack"/>
-            <w:bookmarkEnd w:id="7"/>
+            <w:tcW w:w="2581" w:type="dxa"/>
+            <w:vAlign w:val="center"/>
+          </w:tcPr>
+          <w:p>
+            <w:pPr>
+              <w:pBdr>
+                <w:top w:val="none" w:sz="0" w:space="0" w:color="auto"/>
+                <w:left w:val="none" w:sz="0" w:space="0" w:color="auto"/>
+                <w:bottom w:val="none" w:sz="0" w:space="0" w:color="auto"/>
+                <w:right w:val="none" w:sz="0" w:space="0" w:color="auto"/>
+                <w:between w:val="none" w:sz="0" w:space="0" w:color="auto"/>
+              </w:pBdr>
+              <w:jc w:val="left"/>
+              <w:rPr>
+                <w:rFonts w:ascii="Consolas" w:hAnsi="Consolas"/>
+              </w:rPr>
+            </w:pPr>
+            <w:r>
+              <w:rPr>
+                <w:rFonts w:ascii="Consolas" w:hAnsi="Consolas"/>
+              </w:rPr>
+              <w:t>Peek Succesfull</w:t>
+            </w:r>
+          </w:p>
+        </w:tc>
+        <w:tc>
+          <w:tcPr>
+            <w:tcW w:w="3783" w:type="dxa"/>
+            <w:vAlign w:val="center"/>
+          </w:tcPr>
+          <w:p>
+            <w:pPr>
+              <w:pBdr>
+                <w:top w:val="none" w:sz="0" w:space="0" w:color="auto"/>
+                <w:left w:val="none" w:sz="0" w:space="0" w:color="auto"/>
+                <w:bottom w:val="none" w:sz="0" w:space="0" w:color="auto"/>
+                <w:right w:val="none" w:sz="0" w:space="0" w:color="auto"/>
+                <w:between w:val="none" w:sz="0" w:space="0" w:color="auto"/>
+              </w:pBdr>
+              <w:jc w:val="left"/>
+            </w:pPr>
+            <w:r>
+              <w:t>La operación peek ha sido completada, retorna un bool si esta o no en la base de datos</w:t>
+            </w:r>
+          </w:p>
+        </w:tc>
+        <w:tc>
+          <w:tcPr>
+            <w:tcW w:w="3082" w:type="dxa"/>
+          </w:tcPr>
+          <w:p>
+            <w:pPr>
+              <w:pBdr>
+                <w:top w:val="none" w:sz="0" w:space="0" w:color="auto"/>
+                <w:left w:val="none" w:sz="0" w:space="0" w:color="auto"/>
+                <w:bottom w:val="none" w:sz="0" w:space="0" w:color="auto"/>
+                <w:right w:val="none" w:sz="0" w:space="0" w:color="auto"/>
+                <w:between w:val="none" w:sz="0" w:space="0" w:color="auto"/>
+              </w:pBdr>
+              <w:jc w:val="left"/>
+            </w:pPr>
+            <w:r>
+              <w:t>bool</w:t>
+            </w:r>
           </w:p>
         </w:tc>
       </w:tr>
@@ -1009,62 +1184,97 @@
         </w:trPr>
         <w:tc>
           <w:tcPr>
-            <w:tcW w:w="1008" w:type="dxa"/>
-            <w:vAlign w:val="center"/>
-          </w:tcPr>
-          <w:p>
-            <w:pPr>
-              <w:pBdr>
-                <w:top w:val="none" w:sz="0" w:space="0" w:color="auto"/>
-                <w:left w:val="none" w:sz="0" w:space="0" w:color="auto"/>
-                <w:bottom w:val="none" w:sz="0" w:space="0" w:color="auto"/>
-                <w:right w:val="none" w:sz="0" w:space="0" w:color="auto"/>
-                <w:between w:val="none" w:sz="0" w:space="0" w:color="auto"/>
-              </w:pBdr>
-              <w:jc w:val="left"/>
-              <w:rPr>
-                <w:rFonts w:ascii="Consolas" w:hAnsi="Consolas"/>
-              </w:rPr>
-            </w:pPr>
-          </w:p>
-        </w:tc>
-        <w:tc>
-          <w:tcPr>
-            <w:tcW w:w="3455" w:type="dxa"/>
-            <w:vAlign w:val="center"/>
-          </w:tcPr>
-          <w:p>
-            <w:pPr>
-              <w:pBdr>
-                <w:top w:val="none" w:sz="0" w:space="0" w:color="auto"/>
-                <w:left w:val="none" w:sz="0" w:space="0" w:color="auto"/>
-                <w:bottom w:val="none" w:sz="0" w:space="0" w:color="auto"/>
-                <w:right w:val="none" w:sz="0" w:space="0" w:color="auto"/>
-                <w:between w:val="none" w:sz="0" w:space="0" w:color="auto"/>
-              </w:pBdr>
-              <w:jc w:val="left"/>
-              <w:rPr>
-                <w:rFonts w:ascii="Consolas" w:hAnsi="Consolas"/>
-              </w:rPr>
-            </w:pPr>
-          </w:p>
-        </w:tc>
-        <w:tc>
-          <w:tcPr>
-            <w:tcW w:w="5040" w:type="dxa"/>
-            <w:vAlign w:val="center"/>
-          </w:tcPr>
-          <w:p>
-            <w:pPr>
-              <w:pBdr>
-                <w:top w:val="none" w:sz="0" w:space="0" w:color="auto"/>
-                <w:left w:val="none" w:sz="0" w:space="0" w:color="auto"/>
-                <w:bottom w:val="none" w:sz="0" w:space="0" w:color="auto"/>
-                <w:right w:val="none" w:sz="0" w:space="0" w:color="auto"/>
-                <w:between w:val="none" w:sz="0" w:space="0" w:color="auto"/>
-              </w:pBdr>
-              <w:jc w:val="left"/>
-            </w:pPr>
+            <w:tcW w:w="994" w:type="dxa"/>
+            <w:vAlign w:val="center"/>
+          </w:tcPr>
+          <w:p>
+            <w:pPr>
+              <w:pBdr>
+                <w:top w:val="none" w:sz="0" w:space="0" w:color="auto"/>
+                <w:left w:val="none" w:sz="0" w:space="0" w:color="auto"/>
+                <w:bottom w:val="none" w:sz="0" w:space="0" w:color="auto"/>
+                <w:right w:val="none" w:sz="0" w:space="0" w:color="auto"/>
+                <w:between w:val="none" w:sz="0" w:space="0" w:color="auto"/>
+              </w:pBdr>
+              <w:jc w:val="left"/>
+              <w:rPr>
+                <w:rFonts w:ascii="Consolas" w:hAnsi="Consolas"/>
+              </w:rPr>
+            </w:pPr>
+            <w:r>
+              <w:rPr>
+                <w:rFonts w:ascii="Consolas" w:hAnsi="Consolas"/>
+              </w:rPr>
+              <w:t>4</w:t>
+            </w:r>
+          </w:p>
+        </w:tc>
+        <w:tc>
+          <w:tcPr>
+            <w:tcW w:w="2581" w:type="dxa"/>
+            <w:vAlign w:val="center"/>
+          </w:tcPr>
+          <w:p>
+            <w:pPr>
+              <w:pBdr>
+                <w:top w:val="none" w:sz="0" w:space="0" w:color="auto"/>
+                <w:left w:val="none" w:sz="0" w:space="0" w:color="auto"/>
+                <w:bottom w:val="none" w:sz="0" w:space="0" w:color="auto"/>
+                <w:right w:val="none" w:sz="0" w:space="0" w:color="auto"/>
+                <w:between w:val="none" w:sz="0" w:space="0" w:color="auto"/>
+              </w:pBdr>
+              <w:jc w:val="left"/>
+              <w:rPr>
+                <w:rFonts w:ascii="Consolas" w:hAnsi="Consolas"/>
+              </w:rPr>
+            </w:pPr>
+            <w:r>
+              <w:rPr>
+                <w:rFonts w:ascii="Consolas" w:hAnsi="Consolas"/>
+              </w:rPr>
+              <w:t>Key List</w:t>
+            </w:r>
+          </w:p>
+        </w:tc>
+        <w:tc>
+          <w:tcPr>
+            <w:tcW w:w="3783" w:type="dxa"/>
+            <w:vAlign w:val="center"/>
+          </w:tcPr>
+          <w:p>
+            <w:pPr>
+              <w:pBdr>
+                <w:top w:val="none" w:sz="0" w:space="0" w:color="auto"/>
+                <w:left w:val="none" w:sz="0" w:space="0" w:color="auto"/>
+                <w:bottom w:val="none" w:sz="0" w:space="0" w:color="auto"/>
+                <w:right w:val="none" w:sz="0" w:space="0" w:color="auto"/>
+                <w:between w:val="none" w:sz="0" w:space="0" w:color="auto"/>
+              </w:pBdr>
+              <w:jc w:val="left"/>
+            </w:pPr>
+            <w:r>
+              <w:t xml:space="preserve">se procesó la peticion y ser retorna una lista de las keys </w:t>
+            </w:r>
+          </w:p>
+        </w:tc>
+        <w:tc>
+          <w:tcPr>
+            <w:tcW w:w="3082" w:type="dxa"/>
+          </w:tcPr>
+          <w:p>
+            <w:pPr>
+              <w:pBdr>
+                <w:top w:val="none" w:sz="0" w:space="0" w:color="auto"/>
+                <w:left w:val="none" w:sz="0" w:space="0" w:color="auto"/>
+                <w:bottom w:val="none" w:sz="0" w:space="0" w:color="auto"/>
+                <w:right w:val="none" w:sz="0" w:space="0" w:color="auto"/>
+                <w:between w:val="none" w:sz="0" w:space="0" w:color="auto"/>
+              </w:pBdr>
+              <w:jc w:val="left"/>
+            </w:pPr>
+            <w:r>
+              <w:t>List[int]</w:t>
+            </w:r>
           </w:p>
         </w:tc>
       </w:tr>
@@ -1074,50 +1284,67 @@
         </w:trPr>
         <w:tc>
           <w:tcPr>
-            <w:tcW w:w="1008" w:type="dxa"/>
-            <w:vAlign w:val="center"/>
-          </w:tcPr>
-          <w:p>
-            <w:pPr>
-              <w:pBdr>
-                <w:top w:val="none" w:sz="0" w:space="0" w:color="auto"/>
-                <w:left w:val="none" w:sz="0" w:space="0" w:color="auto"/>
-                <w:bottom w:val="none" w:sz="0" w:space="0" w:color="auto"/>
-                <w:right w:val="none" w:sz="0" w:space="0" w:color="auto"/>
-                <w:between w:val="none" w:sz="0" w:space="0" w:color="auto"/>
-              </w:pBdr>
-              <w:jc w:val="left"/>
-              <w:rPr>
-                <w:rFonts w:ascii="Consolas" w:hAnsi="Consolas"/>
-              </w:rPr>
-            </w:pPr>
-          </w:p>
-        </w:tc>
-        <w:tc>
-          <w:tcPr>
-            <w:tcW w:w="3455" w:type="dxa"/>
-            <w:vAlign w:val="center"/>
-          </w:tcPr>
-          <w:p>
-            <w:pPr>
-              <w:pBdr>
-                <w:top w:val="none" w:sz="0" w:space="0" w:color="auto"/>
-                <w:left w:val="none" w:sz="0" w:space="0" w:color="auto"/>
-                <w:bottom w:val="none" w:sz="0" w:space="0" w:color="auto"/>
-                <w:right w:val="none" w:sz="0" w:space="0" w:color="auto"/>
-                <w:between w:val="none" w:sz="0" w:space="0" w:color="auto"/>
-              </w:pBdr>
-              <w:jc w:val="left"/>
-              <w:rPr>
-                <w:rFonts w:ascii="Consolas" w:hAnsi="Consolas"/>
-              </w:rPr>
-            </w:pPr>
-          </w:p>
-        </w:tc>
-        <w:tc>
-          <w:tcPr>
-            <w:tcW w:w="5040" w:type="dxa"/>
-            <w:vAlign w:val="center"/>
+            <w:tcW w:w="994" w:type="dxa"/>
+            <w:vAlign w:val="center"/>
+          </w:tcPr>
+          <w:p>
+            <w:pPr>
+              <w:pBdr>
+                <w:top w:val="none" w:sz="0" w:space="0" w:color="auto"/>
+                <w:left w:val="none" w:sz="0" w:space="0" w:color="auto"/>
+                <w:bottom w:val="none" w:sz="0" w:space="0" w:color="auto"/>
+                <w:right w:val="none" w:sz="0" w:space="0" w:color="auto"/>
+                <w:between w:val="none" w:sz="0" w:space="0" w:color="auto"/>
+              </w:pBdr>
+              <w:jc w:val="left"/>
+              <w:rPr>
+                <w:rFonts w:ascii="Consolas" w:hAnsi="Consolas"/>
+              </w:rPr>
+            </w:pPr>
+          </w:p>
+        </w:tc>
+        <w:tc>
+          <w:tcPr>
+            <w:tcW w:w="2581" w:type="dxa"/>
+            <w:vAlign w:val="center"/>
+          </w:tcPr>
+          <w:p>
+            <w:pPr>
+              <w:pBdr>
+                <w:top w:val="none" w:sz="0" w:space="0" w:color="auto"/>
+                <w:left w:val="none" w:sz="0" w:space="0" w:color="auto"/>
+                <w:bottom w:val="none" w:sz="0" w:space="0" w:color="auto"/>
+                <w:right w:val="none" w:sz="0" w:space="0" w:color="auto"/>
+                <w:between w:val="none" w:sz="0" w:space="0" w:color="auto"/>
+              </w:pBdr>
+              <w:jc w:val="left"/>
+              <w:rPr>
+                <w:rFonts w:ascii="Consolas" w:hAnsi="Consolas"/>
+              </w:rPr>
+            </w:pPr>
+          </w:p>
+        </w:tc>
+        <w:tc>
+          <w:tcPr>
+            <w:tcW w:w="3783" w:type="dxa"/>
+            <w:vAlign w:val="center"/>
+          </w:tcPr>
+          <w:p>
+            <w:pPr>
+              <w:pBdr>
+                <w:top w:val="none" w:sz="0" w:space="0" w:color="auto"/>
+                <w:left w:val="none" w:sz="0" w:space="0" w:color="auto"/>
+                <w:bottom w:val="none" w:sz="0" w:space="0" w:color="auto"/>
+                <w:right w:val="none" w:sz="0" w:space="0" w:color="auto"/>
+                <w:between w:val="none" w:sz="0" w:space="0" w:color="auto"/>
+              </w:pBdr>
+              <w:jc w:val="left"/>
+            </w:pPr>
+          </w:p>
+        </w:tc>
+        <w:tc>
+          <w:tcPr>
+            <w:tcW w:w="3082" w:type="dxa"/>
           </w:tcPr>
           <w:p>
             <w:pPr>
@@ -1139,56 +1366,67 @@
         </w:trPr>
         <w:tc>
           <w:tcPr>
-            <w:tcW w:w="1008" w:type="dxa"/>
-            <w:vAlign w:val="center"/>
-          </w:tcPr>
-          <w:p>
-            <w:pPr>
-              <w:pBdr>
-                <w:top w:val="none" w:sz="0" w:space="0" w:color="auto"/>
-                <w:left w:val="none" w:sz="0" w:space="0" w:color="auto"/>
-                <w:bottom w:val="none" w:sz="0" w:space="0" w:color="auto"/>
-                <w:right w:val="none" w:sz="0" w:space="0" w:color="auto"/>
-                <w:between w:val="none" w:sz="0" w:space="0" w:color="auto"/>
-              </w:pBdr>
-              <w:jc w:val="left"/>
-              <w:rPr>
-                <w:rFonts w:ascii="Consolas" w:hAnsi="Consolas"/>
-              </w:rPr>
-            </w:pPr>
-          </w:p>
-        </w:tc>
-        <w:tc>
-          <w:tcPr>
-            <w:tcW w:w="3455" w:type="dxa"/>
-            <w:vAlign w:val="center"/>
-          </w:tcPr>
-          <w:p>
-            <w:pPr>
-              <w:pBdr>
-                <w:top w:val="none" w:sz="0" w:space="0" w:color="auto"/>
-                <w:left w:val="none" w:sz="0" w:space="0" w:color="auto"/>
-                <w:bottom w:val="none" w:sz="0" w:space="0" w:color="auto"/>
-                <w:right w:val="none" w:sz="0" w:space="0" w:color="auto"/>
-                <w:between w:val="none" w:sz="0" w:space="0" w:color="auto"/>
-              </w:pBdr>
-              <w:jc w:val="left"/>
-              <w:rPr>
-                <w:rFonts w:ascii="Consolas" w:hAnsi="Consolas"/>
-              </w:rPr>
-            </w:pPr>
-            <w:r>
-              <w:rPr>
-                <w:rFonts w:ascii="Consolas" w:hAnsi="Consolas"/>
-              </w:rPr>
-              <w:t>etc.</w:t>
-            </w:r>
-          </w:p>
-        </w:tc>
-        <w:tc>
-          <w:tcPr>
-            <w:tcW w:w="5040" w:type="dxa"/>
-            <w:vAlign w:val="center"/>
+            <w:tcW w:w="994" w:type="dxa"/>
+            <w:vAlign w:val="center"/>
+          </w:tcPr>
+          <w:p>
+            <w:pPr>
+              <w:pBdr>
+                <w:top w:val="none" w:sz="0" w:space="0" w:color="auto"/>
+                <w:left w:val="none" w:sz="0" w:space="0" w:color="auto"/>
+                <w:bottom w:val="none" w:sz="0" w:space="0" w:color="auto"/>
+                <w:right w:val="none" w:sz="0" w:space="0" w:color="auto"/>
+                <w:between w:val="none" w:sz="0" w:space="0" w:color="auto"/>
+              </w:pBdr>
+              <w:jc w:val="left"/>
+              <w:rPr>
+                <w:rFonts w:ascii="Consolas" w:hAnsi="Consolas"/>
+              </w:rPr>
+            </w:pPr>
+          </w:p>
+        </w:tc>
+        <w:tc>
+          <w:tcPr>
+            <w:tcW w:w="2581" w:type="dxa"/>
+            <w:vAlign w:val="center"/>
+          </w:tcPr>
+          <w:p>
+            <w:pPr>
+              <w:pBdr>
+                <w:top w:val="none" w:sz="0" w:space="0" w:color="auto"/>
+                <w:left w:val="none" w:sz="0" w:space="0" w:color="auto"/>
+                <w:bottom w:val="none" w:sz="0" w:space="0" w:color="auto"/>
+                <w:right w:val="none" w:sz="0" w:space="0" w:color="auto"/>
+                <w:between w:val="none" w:sz="0" w:space="0" w:color="auto"/>
+              </w:pBdr>
+              <w:jc w:val="left"/>
+              <w:rPr>
+                <w:rFonts w:ascii="Consolas" w:hAnsi="Consolas"/>
+              </w:rPr>
+            </w:pPr>
+          </w:p>
+        </w:tc>
+        <w:tc>
+          <w:tcPr>
+            <w:tcW w:w="3783" w:type="dxa"/>
+            <w:vAlign w:val="center"/>
+          </w:tcPr>
+          <w:p>
+            <w:pPr>
+              <w:pBdr>
+                <w:top w:val="none" w:sz="0" w:space="0" w:color="auto"/>
+                <w:left w:val="none" w:sz="0" w:space="0" w:color="auto"/>
+                <w:bottom w:val="none" w:sz="0" w:space="0" w:color="auto"/>
+                <w:right w:val="none" w:sz="0" w:space="0" w:color="auto"/>
+                <w:between w:val="none" w:sz="0" w:space="0" w:color="auto"/>
+              </w:pBdr>
+              <w:jc w:val="left"/>
+            </w:pPr>
+          </w:p>
+        </w:tc>
+        <w:tc>
+          <w:tcPr>
+            <w:tcW w:w="3082" w:type="dxa"/>
           </w:tcPr>
           <w:p>
             <w:pPr>
@@ -1206,44 +1444,1092 @@
       </w:tr>
     </w:tbl>
     <w:p/>
+    <w:p>
+      <w:pPr>
+        <w:spacing w:before="240"/>
+      </w:pPr>
+      <w:r>
+        <w:t xml:space="preserve">Peticiones </w:t>
+      </w:r>
+      <w:r>
+        <w:t>Fallidas</w:t>
+      </w:r>
+      <w:r>
+        <w:t xml:space="preserve"> (</w:t>
+      </w:r>
+      <w:r>
+        <w:t>1</w:t>
+      </w:r>
+      <w:r>
+        <w:t>X)</w:t>
+      </w:r>
+    </w:p>
+    <w:tbl>
+      <w:tblPr>
+        <w:tblStyle w:val="Tablaconcuadrcula"/>
+        <w:tblW w:w="0" w:type="auto"/>
+        <w:jc w:val="center"/>
+        <w:tblLook w:val="04A0" w:firstRow="1" w:lastRow="0" w:firstColumn="1" w:lastColumn="0" w:noHBand="0" w:noVBand="1"/>
+      </w:tblPr>
+      <w:tblGrid>
+        <w:gridCol w:w="993"/>
+        <w:gridCol w:w="2588"/>
+        <w:gridCol w:w="3761"/>
+        <w:gridCol w:w="3098"/>
+      </w:tblGrid>
+      <w:tr>
+        <w:trPr>
+          <w:trHeight w:val="432"/>
+          <w:jc w:val="center"/>
+        </w:trPr>
+        <w:tc>
+          <w:tcPr>
+            <w:tcW w:w="993" w:type="dxa"/>
+            <w:shd w:val="clear" w:color="auto" w:fill="D9D9D9" w:themeFill="background1" w:themeFillShade="D9"/>
+            <w:vAlign w:val="center"/>
+          </w:tcPr>
+          <w:p>
+            <w:pPr>
+              <w:pBdr>
+                <w:top w:val="none" w:sz="0" w:space="0" w:color="auto"/>
+                <w:left w:val="none" w:sz="0" w:space="0" w:color="auto"/>
+                <w:bottom w:val="none" w:sz="0" w:space="0" w:color="auto"/>
+                <w:right w:val="none" w:sz="0" w:space="0" w:color="auto"/>
+                <w:between w:val="none" w:sz="0" w:space="0" w:color="auto"/>
+              </w:pBdr>
+              <w:jc w:val="left"/>
+            </w:pPr>
+            <w:r>
+              <w:t>Código</w:t>
+            </w:r>
+          </w:p>
+        </w:tc>
+        <w:tc>
+          <w:tcPr>
+            <w:tcW w:w="2588" w:type="dxa"/>
+            <w:shd w:val="clear" w:color="auto" w:fill="D9D9D9" w:themeFill="background1" w:themeFillShade="D9"/>
+            <w:vAlign w:val="center"/>
+          </w:tcPr>
+          <w:p>
+            <w:pPr>
+              <w:pBdr>
+                <w:top w:val="none" w:sz="0" w:space="0" w:color="auto"/>
+                <w:left w:val="none" w:sz="0" w:space="0" w:color="auto"/>
+                <w:bottom w:val="none" w:sz="0" w:space="0" w:color="auto"/>
+                <w:right w:val="none" w:sz="0" w:space="0" w:color="auto"/>
+                <w:between w:val="none" w:sz="0" w:space="0" w:color="auto"/>
+              </w:pBdr>
+              <w:jc w:val="left"/>
+            </w:pPr>
+            <w:r>
+              <w:t>Mensaje</w:t>
+            </w:r>
+          </w:p>
+        </w:tc>
+        <w:tc>
+          <w:tcPr>
+            <w:tcW w:w="3761" w:type="dxa"/>
+            <w:shd w:val="clear" w:color="auto" w:fill="D9D9D9" w:themeFill="background1" w:themeFillShade="D9"/>
+            <w:vAlign w:val="center"/>
+          </w:tcPr>
+          <w:p>
+            <w:pPr>
+              <w:pBdr>
+                <w:top w:val="none" w:sz="0" w:space="0" w:color="auto"/>
+                <w:left w:val="none" w:sz="0" w:space="0" w:color="auto"/>
+                <w:bottom w:val="none" w:sz="0" w:space="0" w:color="auto"/>
+                <w:right w:val="none" w:sz="0" w:space="0" w:color="auto"/>
+                <w:between w:val="none" w:sz="0" w:space="0" w:color="auto"/>
+              </w:pBdr>
+              <w:jc w:val="left"/>
+            </w:pPr>
+            <w:r>
+              <w:t>Descripción</w:t>
+            </w:r>
+          </w:p>
+        </w:tc>
+        <w:tc>
+          <w:tcPr>
+            <w:tcW w:w="3098" w:type="dxa"/>
+            <w:shd w:val="clear" w:color="auto" w:fill="D9D9D9" w:themeFill="background1" w:themeFillShade="D9"/>
+          </w:tcPr>
+          <w:p>
+            <w:pPr>
+              <w:pBdr>
+                <w:top w:val="none" w:sz="0" w:space="0" w:color="auto"/>
+                <w:left w:val="none" w:sz="0" w:space="0" w:color="auto"/>
+                <w:bottom w:val="none" w:sz="0" w:space="0" w:color="auto"/>
+                <w:right w:val="none" w:sz="0" w:space="0" w:color="auto"/>
+                <w:between w:val="none" w:sz="0" w:space="0" w:color="auto"/>
+              </w:pBdr>
+              <w:jc w:val="left"/>
+            </w:pPr>
+            <w:r>
+              <w:t>Retorno Asociado</w:t>
+            </w:r>
+          </w:p>
+        </w:tc>
+      </w:tr>
+      <w:tr>
+        <w:trPr>
+          <w:jc w:val="center"/>
+        </w:trPr>
+        <w:tc>
+          <w:tcPr>
+            <w:tcW w:w="993" w:type="dxa"/>
+            <w:vAlign w:val="center"/>
+          </w:tcPr>
+          <w:p>
+            <w:pPr>
+              <w:pBdr>
+                <w:top w:val="none" w:sz="0" w:space="0" w:color="auto"/>
+                <w:left w:val="none" w:sz="0" w:space="0" w:color="auto"/>
+                <w:bottom w:val="none" w:sz="0" w:space="0" w:color="auto"/>
+                <w:right w:val="none" w:sz="0" w:space="0" w:color="auto"/>
+                <w:between w:val="none" w:sz="0" w:space="0" w:color="auto"/>
+              </w:pBdr>
+              <w:jc w:val="left"/>
+              <w:rPr>
+                <w:rFonts w:ascii="Consolas" w:hAnsi="Consolas"/>
+              </w:rPr>
+            </w:pPr>
+            <w:r>
+              <w:rPr>
+                <w:rFonts w:ascii="Consolas" w:hAnsi="Consolas"/>
+              </w:rPr>
+              <w:t>1</w:t>
+            </w:r>
+            <w:r>
+              <w:rPr>
+                <w:rFonts w:ascii="Consolas" w:hAnsi="Consolas"/>
+              </w:rPr>
+              <w:t>0</w:t>
+            </w:r>
+          </w:p>
+        </w:tc>
+        <w:tc>
+          <w:tcPr>
+            <w:tcW w:w="2588" w:type="dxa"/>
+            <w:vAlign w:val="center"/>
+          </w:tcPr>
+          <w:p>
+            <w:pPr>
+              <w:pBdr>
+                <w:top w:val="none" w:sz="0" w:space="0" w:color="auto"/>
+                <w:left w:val="none" w:sz="0" w:space="0" w:color="auto"/>
+                <w:bottom w:val="none" w:sz="0" w:space="0" w:color="auto"/>
+                <w:right w:val="none" w:sz="0" w:space="0" w:color="auto"/>
+                <w:between w:val="none" w:sz="0" w:space="0" w:color="auto"/>
+              </w:pBdr>
+              <w:jc w:val="left"/>
+              <w:rPr>
+                <w:rFonts w:ascii="Consolas" w:hAnsi="Consolas"/>
+              </w:rPr>
+            </w:pPr>
+            <w:r>
+              <w:rPr>
+                <w:rFonts w:ascii="Consolas" w:hAnsi="Consolas"/>
+              </w:rPr>
+              <w:t>Forbidden</w:t>
+            </w:r>
+          </w:p>
+        </w:tc>
+        <w:tc>
+          <w:tcPr>
+            <w:tcW w:w="3761" w:type="dxa"/>
+            <w:vAlign w:val="center"/>
+          </w:tcPr>
+          <w:p>
+            <w:pPr>
+              <w:pBdr>
+                <w:top w:val="none" w:sz="0" w:space="0" w:color="auto"/>
+                <w:left w:val="none" w:sz="0" w:space="0" w:color="auto"/>
+                <w:bottom w:val="none" w:sz="0" w:space="0" w:color="auto"/>
+                <w:right w:val="none" w:sz="0" w:space="0" w:color="auto"/>
+                <w:between w:val="none" w:sz="0" w:space="0" w:color="auto"/>
+              </w:pBdr>
+              <w:jc w:val="left"/>
+            </w:pPr>
+            <w:r>
+              <w:t>Permisos inválidos para acceder al recurso solicitado.</w:t>
+            </w:r>
+          </w:p>
+        </w:tc>
+        <w:tc>
+          <w:tcPr>
+            <w:tcW w:w="3098" w:type="dxa"/>
+          </w:tcPr>
+          <w:p>
+            <w:pPr>
+              <w:pBdr>
+                <w:top w:val="none" w:sz="0" w:space="0" w:color="auto"/>
+                <w:left w:val="none" w:sz="0" w:space="0" w:color="auto"/>
+                <w:bottom w:val="none" w:sz="0" w:space="0" w:color="auto"/>
+                <w:right w:val="none" w:sz="0" w:space="0" w:color="auto"/>
+                <w:between w:val="none" w:sz="0" w:space="0" w:color="auto"/>
+              </w:pBdr>
+              <w:jc w:val="left"/>
+            </w:pPr>
+            <w:r>
+              <w:t>-</w:t>
+            </w:r>
+          </w:p>
+        </w:tc>
+      </w:tr>
+      <w:tr>
+        <w:trPr>
+          <w:jc w:val="center"/>
+        </w:trPr>
+        <w:tc>
+          <w:tcPr>
+            <w:tcW w:w="993" w:type="dxa"/>
+            <w:vAlign w:val="center"/>
+          </w:tcPr>
+          <w:p>
+            <w:pPr>
+              <w:pBdr>
+                <w:top w:val="none" w:sz="0" w:space="0" w:color="auto"/>
+                <w:left w:val="none" w:sz="0" w:space="0" w:color="auto"/>
+                <w:bottom w:val="none" w:sz="0" w:space="0" w:color="auto"/>
+                <w:right w:val="none" w:sz="0" w:space="0" w:color="auto"/>
+                <w:between w:val="none" w:sz="0" w:space="0" w:color="auto"/>
+              </w:pBdr>
+              <w:jc w:val="left"/>
+              <w:rPr>
+                <w:rFonts w:ascii="Consolas" w:hAnsi="Consolas"/>
+              </w:rPr>
+            </w:pPr>
+            <w:r>
+              <w:rPr>
+                <w:rFonts w:ascii="Consolas" w:hAnsi="Consolas"/>
+              </w:rPr>
+              <w:t>11</w:t>
+            </w:r>
+          </w:p>
+        </w:tc>
+        <w:tc>
+          <w:tcPr>
+            <w:tcW w:w="2588" w:type="dxa"/>
+            <w:vAlign w:val="center"/>
+          </w:tcPr>
+          <w:p>
+            <w:pPr>
+              <w:pBdr>
+                <w:top w:val="none" w:sz="0" w:space="0" w:color="auto"/>
+                <w:left w:val="none" w:sz="0" w:space="0" w:color="auto"/>
+                <w:bottom w:val="none" w:sz="0" w:space="0" w:color="auto"/>
+                <w:right w:val="none" w:sz="0" w:space="0" w:color="auto"/>
+                <w:between w:val="none" w:sz="0" w:space="0" w:color="auto"/>
+              </w:pBdr>
+              <w:jc w:val="left"/>
+              <w:rPr>
+                <w:rFonts w:ascii="Consolas" w:hAnsi="Consolas"/>
+              </w:rPr>
+            </w:pPr>
+            <w:r>
+              <w:rPr>
+                <w:rFonts w:ascii="Consolas" w:hAnsi="Consolas"/>
+              </w:rPr>
+              <w:t>Not Found</w:t>
+            </w:r>
+          </w:p>
+        </w:tc>
+        <w:tc>
+          <w:tcPr>
+            <w:tcW w:w="3761" w:type="dxa"/>
+            <w:vAlign w:val="center"/>
+          </w:tcPr>
+          <w:p>
+            <w:pPr>
+              <w:pBdr>
+                <w:top w:val="none" w:sz="0" w:space="0" w:color="auto"/>
+                <w:left w:val="none" w:sz="0" w:space="0" w:color="auto"/>
+                <w:bottom w:val="none" w:sz="0" w:space="0" w:color="auto"/>
+                <w:right w:val="none" w:sz="0" w:space="0" w:color="auto"/>
+                <w:between w:val="none" w:sz="0" w:space="0" w:color="auto"/>
+              </w:pBdr>
+              <w:jc w:val="left"/>
+            </w:pPr>
+            <w:r>
+              <w:t>El recurso solicitado no existe</w:t>
+            </w:r>
+          </w:p>
+        </w:tc>
+        <w:tc>
+          <w:tcPr>
+            <w:tcW w:w="3098" w:type="dxa"/>
+          </w:tcPr>
+          <w:p>
+            <w:pPr>
+              <w:pBdr>
+                <w:top w:val="none" w:sz="0" w:space="0" w:color="auto"/>
+                <w:left w:val="none" w:sz="0" w:space="0" w:color="auto"/>
+                <w:bottom w:val="none" w:sz="0" w:space="0" w:color="auto"/>
+                <w:right w:val="none" w:sz="0" w:space="0" w:color="auto"/>
+                <w:between w:val="none" w:sz="0" w:space="0" w:color="auto"/>
+              </w:pBdr>
+              <w:jc w:val="left"/>
+            </w:pPr>
+            <w:r>
+              <w:t>-</w:t>
+            </w:r>
+          </w:p>
+        </w:tc>
+      </w:tr>
+      <w:tr>
+        <w:trPr>
+          <w:jc w:val="center"/>
+        </w:trPr>
+        <w:tc>
+          <w:tcPr>
+            <w:tcW w:w="993" w:type="dxa"/>
+            <w:vAlign w:val="center"/>
+          </w:tcPr>
+          <w:p>
+            <w:pPr>
+              <w:pBdr>
+                <w:top w:val="none" w:sz="0" w:space="0" w:color="auto"/>
+                <w:left w:val="none" w:sz="0" w:space="0" w:color="auto"/>
+                <w:bottom w:val="none" w:sz="0" w:space="0" w:color="auto"/>
+                <w:right w:val="none" w:sz="0" w:space="0" w:color="auto"/>
+                <w:between w:val="none" w:sz="0" w:space="0" w:color="auto"/>
+              </w:pBdr>
+              <w:jc w:val="left"/>
+              <w:rPr>
+                <w:rFonts w:ascii="Consolas" w:hAnsi="Consolas"/>
+              </w:rPr>
+            </w:pPr>
+            <w:r>
+              <w:rPr>
+                <w:rFonts w:ascii="Consolas" w:hAnsi="Consolas"/>
+              </w:rPr>
+              <w:t>12</w:t>
+            </w:r>
+          </w:p>
+        </w:tc>
+        <w:tc>
+          <w:tcPr>
+            <w:tcW w:w="2588" w:type="dxa"/>
+            <w:vAlign w:val="center"/>
+          </w:tcPr>
+          <w:p>
+            <w:pPr>
+              <w:pBdr>
+                <w:top w:val="none" w:sz="0" w:space="0" w:color="auto"/>
+                <w:left w:val="none" w:sz="0" w:space="0" w:color="auto"/>
+                <w:bottom w:val="none" w:sz="0" w:space="0" w:color="auto"/>
+                <w:right w:val="none" w:sz="0" w:space="0" w:color="auto"/>
+                <w:between w:val="none" w:sz="0" w:space="0" w:color="auto"/>
+              </w:pBdr>
+              <w:jc w:val="left"/>
+              <w:rPr>
+                <w:rFonts w:ascii="Consolas" w:hAnsi="Consolas"/>
+              </w:rPr>
+            </w:pPr>
+            <w:r>
+              <w:rPr>
+                <w:rFonts w:ascii="Consolas" w:hAnsi="Consolas"/>
+              </w:rPr>
+              <w:t>Time Out</w:t>
+            </w:r>
+          </w:p>
+        </w:tc>
+        <w:tc>
+          <w:tcPr>
+            <w:tcW w:w="3761" w:type="dxa"/>
+            <w:vAlign w:val="center"/>
+          </w:tcPr>
+          <w:p>
+            <w:pPr>
+              <w:pBdr>
+                <w:top w:val="none" w:sz="0" w:space="0" w:color="auto"/>
+                <w:left w:val="none" w:sz="0" w:space="0" w:color="auto"/>
+                <w:bottom w:val="none" w:sz="0" w:space="0" w:color="auto"/>
+                <w:right w:val="none" w:sz="0" w:space="0" w:color="auto"/>
+                <w:between w:val="none" w:sz="0" w:space="0" w:color="auto"/>
+              </w:pBdr>
+              <w:jc w:val="left"/>
+            </w:pPr>
+            <w:r>
+              <w:t>El tiempo de respuesta del servidor expiró</w:t>
+            </w:r>
+          </w:p>
+        </w:tc>
+        <w:tc>
+          <w:tcPr>
+            <w:tcW w:w="3098" w:type="dxa"/>
+          </w:tcPr>
+          <w:p>
+            <w:pPr>
+              <w:pBdr>
+                <w:top w:val="none" w:sz="0" w:space="0" w:color="auto"/>
+                <w:left w:val="none" w:sz="0" w:space="0" w:color="auto"/>
+                <w:bottom w:val="none" w:sz="0" w:space="0" w:color="auto"/>
+                <w:right w:val="none" w:sz="0" w:space="0" w:color="auto"/>
+                <w:between w:val="none" w:sz="0" w:space="0" w:color="auto"/>
+              </w:pBdr>
+              <w:jc w:val="left"/>
+            </w:pPr>
+            <w:r>
+              <w:t>-</w:t>
+            </w:r>
+          </w:p>
+        </w:tc>
+      </w:tr>
+      <w:tr>
+        <w:trPr>
+          <w:jc w:val="center"/>
+        </w:trPr>
+        <w:tc>
+          <w:tcPr>
+            <w:tcW w:w="993" w:type="dxa"/>
+            <w:vAlign w:val="center"/>
+          </w:tcPr>
+          <w:p>
+            <w:pPr>
+              <w:pBdr>
+                <w:top w:val="none" w:sz="0" w:space="0" w:color="auto"/>
+                <w:left w:val="none" w:sz="0" w:space="0" w:color="auto"/>
+                <w:bottom w:val="none" w:sz="0" w:space="0" w:color="auto"/>
+                <w:right w:val="none" w:sz="0" w:space="0" w:color="auto"/>
+                <w:between w:val="none" w:sz="0" w:space="0" w:color="auto"/>
+              </w:pBdr>
+              <w:jc w:val="left"/>
+              <w:rPr>
+                <w:rFonts w:ascii="Consolas" w:hAnsi="Consolas"/>
+              </w:rPr>
+            </w:pPr>
+            <w:r>
+              <w:rPr>
+                <w:rFonts w:ascii="Consolas" w:hAnsi="Consolas"/>
+              </w:rPr>
+              <w:t>13</w:t>
+            </w:r>
+          </w:p>
+        </w:tc>
+        <w:tc>
+          <w:tcPr>
+            <w:tcW w:w="2588" w:type="dxa"/>
+            <w:vAlign w:val="center"/>
+          </w:tcPr>
+          <w:p>
+            <w:pPr>
+              <w:pBdr>
+                <w:top w:val="none" w:sz="0" w:space="0" w:color="auto"/>
+                <w:left w:val="none" w:sz="0" w:space="0" w:color="auto"/>
+                <w:bottom w:val="none" w:sz="0" w:space="0" w:color="auto"/>
+                <w:right w:val="none" w:sz="0" w:space="0" w:color="auto"/>
+                <w:between w:val="none" w:sz="0" w:space="0" w:color="auto"/>
+              </w:pBdr>
+              <w:jc w:val="left"/>
+              <w:rPr>
+                <w:rFonts w:ascii="Consolas" w:hAnsi="Consolas"/>
+              </w:rPr>
+            </w:pPr>
+            <w:r>
+              <w:rPr>
+                <w:rFonts w:ascii="Consolas" w:hAnsi="Consolas"/>
+              </w:rPr>
+              <w:t>Connection fail</w:t>
+            </w:r>
+          </w:p>
+        </w:tc>
+        <w:tc>
+          <w:tcPr>
+            <w:tcW w:w="3761" w:type="dxa"/>
+            <w:vAlign w:val="center"/>
+          </w:tcPr>
+          <w:p>
+            <w:pPr>
+              <w:pBdr>
+                <w:top w:val="none" w:sz="0" w:space="0" w:color="auto"/>
+                <w:left w:val="none" w:sz="0" w:space="0" w:color="auto"/>
+                <w:bottom w:val="none" w:sz="0" w:space="0" w:color="auto"/>
+                <w:right w:val="none" w:sz="0" w:space="0" w:color="auto"/>
+                <w:between w:val="none" w:sz="0" w:space="0" w:color="auto"/>
+              </w:pBdr>
+              <w:jc w:val="left"/>
+            </w:pPr>
+            <w:r>
+              <w:t>No se ha podido realizar una conexión con el servidor</w:t>
+            </w:r>
+          </w:p>
+        </w:tc>
+        <w:tc>
+          <w:tcPr>
+            <w:tcW w:w="3098" w:type="dxa"/>
+          </w:tcPr>
+          <w:p>
+            <w:pPr>
+              <w:pBdr>
+                <w:top w:val="none" w:sz="0" w:space="0" w:color="auto"/>
+                <w:left w:val="none" w:sz="0" w:space="0" w:color="auto"/>
+                <w:bottom w:val="none" w:sz="0" w:space="0" w:color="auto"/>
+                <w:right w:val="none" w:sz="0" w:space="0" w:color="auto"/>
+                <w:between w:val="none" w:sz="0" w:space="0" w:color="auto"/>
+              </w:pBdr>
+              <w:jc w:val="left"/>
+            </w:pPr>
+            <w:r>
+              <w:t>-</w:t>
+            </w:r>
+          </w:p>
+        </w:tc>
+      </w:tr>
+      <w:tr>
+        <w:trPr>
+          <w:jc w:val="center"/>
+        </w:trPr>
+        <w:tc>
+          <w:tcPr>
+            <w:tcW w:w="993" w:type="dxa"/>
+            <w:vAlign w:val="center"/>
+          </w:tcPr>
+          <w:p>
+            <w:pPr>
+              <w:pBdr>
+                <w:top w:val="none" w:sz="0" w:space="0" w:color="auto"/>
+                <w:left w:val="none" w:sz="0" w:space="0" w:color="auto"/>
+                <w:bottom w:val="none" w:sz="0" w:space="0" w:color="auto"/>
+                <w:right w:val="none" w:sz="0" w:space="0" w:color="auto"/>
+                <w:between w:val="none" w:sz="0" w:space="0" w:color="auto"/>
+              </w:pBdr>
+              <w:jc w:val="left"/>
+              <w:rPr>
+                <w:rFonts w:ascii="Consolas" w:hAnsi="Consolas"/>
+              </w:rPr>
+            </w:pPr>
+            <w:r>
+              <w:rPr>
+                <w:rFonts w:ascii="Consolas" w:hAnsi="Consolas"/>
+              </w:rPr>
+              <w:t>14</w:t>
+            </w:r>
+          </w:p>
+        </w:tc>
+        <w:tc>
+          <w:tcPr>
+            <w:tcW w:w="2588" w:type="dxa"/>
+            <w:vAlign w:val="center"/>
+          </w:tcPr>
+          <w:p>
+            <w:pPr>
+              <w:pBdr>
+                <w:top w:val="none" w:sz="0" w:space="0" w:color="auto"/>
+                <w:left w:val="none" w:sz="0" w:space="0" w:color="auto"/>
+                <w:bottom w:val="none" w:sz="0" w:space="0" w:color="auto"/>
+                <w:right w:val="none" w:sz="0" w:space="0" w:color="auto"/>
+                <w:between w:val="none" w:sz="0" w:space="0" w:color="auto"/>
+              </w:pBdr>
+              <w:jc w:val="left"/>
+              <w:rPr>
+                <w:rFonts w:ascii="Consolas" w:hAnsi="Consolas"/>
+              </w:rPr>
+            </w:pPr>
+          </w:p>
+        </w:tc>
+        <w:tc>
+          <w:tcPr>
+            <w:tcW w:w="3761" w:type="dxa"/>
+            <w:vAlign w:val="center"/>
+          </w:tcPr>
+          <w:p>
+            <w:pPr>
+              <w:pBdr>
+                <w:top w:val="none" w:sz="0" w:space="0" w:color="auto"/>
+                <w:left w:val="none" w:sz="0" w:space="0" w:color="auto"/>
+                <w:bottom w:val="none" w:sz="0" w:space="0" w:color="auto"/>
+                <w:right w:val="none" w:sz="0" w:space="0" w:color="auto"/>
+                <w:between w:val="none" w:sz="0" w:space="0" w:color="auto"/>
+              </w:pBdr>
+              <w:jc w:val="left"/>
+            </w:pPr>
+          </w:p>
+        </w:tc>
+        <w:tc>
+          <w:tcPr>
+            <w:tcW w:w="3098" w:type="dxa"/>
+          </w:tcPr>
+          <w:p>
+            <w:pPr>
+              <w:pBdr>
+                <w:top w:val="none" w:sz="0" w:space="0" w:color="auto"/>
+                <w:left w:val="none" w:sz="0" w:space="0" w:color="auto"/>
+                <w:bottom w:val="none" w:sz="0" w:space="0" w:color="auto"/>
+                <w:right w:val="none" w:sz="0" w:space="0" w:color="auto"/>
+                <w:between w:val="none" w:sz="0" w:space="0" w:color="auto"/>
+              </w:pBdr>
+              <w:jc w:val="left"/>
+            </w:pPr>
+          </w:p>
+        </w:tc>
+      </w:tr>
+      <w:tr>
+        <w:trPr>
+          <w:jc w:val="center"/>
+        </w:trPr>
+        <w:tc>
+          <w:tcPr>
+            <w:tcW w:w="993" w:type="dxa"/>
+            <w:vAlign w:val="center"/>
+          </w:tcPr>
+          <w:p>
+            <w:pPr>
+              <w:pBdr>
+                <w:top w:val="none" w:sz="0" w:space="0" w:color="auto"/>
+                <w:left w:val="none" w:sz="0" w:space="0" w:color="auto"/>
+                <w:bottom w:val="none" w:sz="0" w:space="0" w:color="auto"/>
+                <w:right w:val="none" w:sz="0" w:space="0" w:color="auto"/>
+                <w:between w:val="none" w:sz="0" w:space="0" w:color="auto"/>
+              </w:pBdr>
+              <w:jc w:val="left"/>
+              <w:rPr>
+                <w:rFonts w:ascii="Consolas" w:hAnsi="Consolas"/>
+              </w:rPr>
+            </w:pPr>
+            <w:r>
+              <w:rPr>
+                <w:rFonts w:ascii="Consolas" w:hAnsi="Consolas"/>
+              </w:rPr>
+              <w:t>15</w:t>
+            </w:r>
+          </w:p>
+        </w:tc>
+        <w:tc>
+          <w:tcPr>
+            <w:tcW w:w="2588" w:type="dxa"/>
+            <w:vAlign w:val="center"/>
+          </w:tcPr>
+          <w:p>
+            <w:pPr>
+              <w:pBdr>
+                <w:top w:val="none" w:sz="0" w:space="0" w:color="auto"/>
+                <w:left w:val="none" w:sz="0" w:space="0" w:color="auto"/>
+                <w:bottom w:val="none" w:sz="0" w:space="0" w:color="auto"/>
+                <w:right w:val="none" w:sz="0" w:space="0" w:color="auto"/>
+                <w:between w:val="none" w:sz="0" w:space="0" w:color="auto"/>
+              </w:pBdr>
+              <w:jc w:val="left"/>
+              <w:rPr>
+                <w:rFonts w:ascii="Consolas" w:hAnsi="Consolas"/>
+              </w:rPr>
+            </w:pPr>
+          </w:p>
+        </w:tc>
+        <w:tc>
+          <w:tcPr>
+            <w:tcW w:w="3761" w:type="dxa"/>
+            <w:vAlign w:val="center"/>
+          </w:tcPr>
+          <w:p>
+            <w:pPr>
+              <w:pBdr>
+                <w:top w:val="none" w:sz="0" w:space="0" w:color="auto"/>
+                <w:left w:val="none" w:sz="0" w:space="0" w:color="auto"/>
+                <w:bottom w:val="none" w:sz="0" w:space="0" w:color="auto"/>
+                <w:right w:val="none" w:sz="0" w:space="0" w:color="auto"/>
+                <w:between w:val="none" w:sz="0" w:space="0" w:color="auto"/>
+              </w:pBdr>
+              <w:jc w:val="left"/>
+            </w:pPr>
+          </w:p>
+        </w:tc>
+        <w:tc>
+          <w:tcPr>
+            <w:tcW w:w="3098" w:type="dxa"/>
+          </w:tcPr>
+          <w:p>
+            <w:pPr>
+              <w:pBdr>
+                <w:top w:val="none" w:sz="0" w:space="0" w:color="auto"/>
+                <w:left w:val="none" w:sz="0" w:space="0" w:color="auto"/>
+                <w:bottom w:val="none" w:sz="0" w:space="0" w:color="auto"/>
+                <w:right w:val="none" w:sz="0" w:space="0" w:color="auto"/>
+                <w:between w:val="none" w:sz="0" w:space="0" w:color="auto"/>
+              </w:pBdr>
+              <w:jc w:val="left"/>
+            </w:pPr>
+          </w:p>
+        </w:tc>
+      </w:tr>
+      <w:tr>
+        <w:trPr>
+          <w:jc w:val="center"/>
+        </w:trPr>
+        <w:tc>
+          <w:tcPr>
+            <w:tcW w:w="993" w:type="dxa"/>
+            <w:vAlign w:val="center"/>
+          </w:tcPr>
+          <w:p>
+            <w:pPr>
+              <w:pBdr>
+                <w:top w:val="none" w:sz="0" w:space="0" w:color="auto"/>
+                <w:left w:val="none" w:sz="0" w:space="0" w:color="auto"/>
+                <w:bottom w:val="none" w:sz="0" w:space="0" w:color="auto"/>
+                <w:right w:val="none" w:sz="0" w:space="0" w:color="auto"/>
+                <w:between w:val="none" w:sz="0" w:space="0" w:color="auto"/>
+              </w:pBdr>
+              <w:jc w:val="left"/>
+              <w:rPr>
+                <w:rFonts w:ascii="Consolas" w:hAnsi="Consolas"/>
+              </w:rPr>
+            </w:pPr>
+          </w:p>
+        </w:tc>
+        <w:tc>
+          <w:tcPr>
+            <w:tcW w:w="2588" w:type="dxa"/>
+            <w:vAlign w:val="center"/>
+          </w:tcPr>
+          <w:p>
+            <w:pPr>
+              <w:pBdr>
+                <w:top w:val="none" w:sz="0" w:space="0" w:color="auto"/>
+                <w:left w:val="none" w:sz="0" w:space="0" w:color="auto"/>
+                <w:bottom w:val="none" w:sz="0" w:space="0" w:color="auto"/>
+                <w:right w:val="none" w:sz="0" w:space="0" w:color="auto"/>
+                <w:between w:val="none" w:sz="0" w:space="0" w:color="auto"/>
+              </w:pBdr>
+              <w:jc w:val="left"/>
+              <w:rPr>
+                <w:rFonts w:ascii="Consolas" w:hAnsi="Consolas"/>
+              </w:rPr>
+            </w:pPr>
+          </w:p>
+        </w:tc>
+        <w:tc>
+          <w:tcPr>
+            <w:tcW w:w="3761" w:type="dxa"/>
+            <w:vAlign w:val="center"/>
+          </w:tcPr>
+          <w:p>
+            <w:pPr>
+              <w:pBdr>
+                <w:top w:val="none" w:sz="0" w:space="0" w:color="auto"/>
+                <w:left w:val="none" w:sz="0" w:space="0" w:color="auto"/>
+                <w:bottom w:val="none" w:sz="0" w:space="0" w:color="auto"/>
+                <w:right w:val="none" w:sz="0" w:space="0" w:color="auto"/>
+                <w:between w:val="none" w:sz="0" w:space="0" w:color="auto"/>
+              </w:pBdr>
+              <w:jc w:val="left"/>
+            </w:pPr>
+          </w:p>
+        </w:tc>
+        <w:tc>
+          <w:tcPr>
+            <w:tcW w:w="3098" w:type="dxa"/>
+          </w:tcPr>
+          <w:p>
+            <w:pPr>
+              <w:pBdr>
+                <w:top w:val="none" w:sz="0" w:space="0" w:color="auto"/>
+                <w:left w:val="none" w:sz="0" w:space="0" w:color="auto"/>
+                <w:bottom w:val="none" w:sz="0" w:space="0" w:color="auto"/>
+                <w:right w:val="none" w:sz="0" w:space="0" w:color="auto"/>
+                <w:between w:val="none" w:sz="0" w:space="0" w:color="auto"/>
+              </w:pBdr>
+              <w:jc w:val="left"/>
+            </w:pPr>
+          </w:p>
+        </w:tc>
+      </w:tr>
+      <w:tr>
+        <w:trPr>
+          <w:jc w:val="center"/>
+        </w:trPr>
+        <w:tc>
+          <w:tcPr>
+            <w:tcW w:w="993" w:type="dxa"/>
+            <w:vAlign w:val="center"/>
+          </w:tcPr>
+          <w:p>
+            <w:pPr>
+              <w:pBdr>
+                <w:top w:val="none" w:sz="0" w:space="0" w:color="auto"/>
+                <w:left w:val="none" w:sz="0" w:space="0" w:color="auto"/>
+                <w:bottom w:val="none" w:sz="0" w:space="0" w:color="auto"/>
+                <w:right w:val="none" w:sz="0" w:space="0" w:color="auto"/>
+                <w:between w:val="none" w:sz="0" w:space="0" w:color="auto"/>
+              </w:pBdr>
+              <w:jc w:val="left"/>
+              <w:rPr>
+                <w:rFonts w:ascii="Consolas" w:hAnsi="Consolas"/>
+              </w:rPr>
+            </w:pPr>
+          </w:p>
+        </w:tc>
+        <w:tc>
+          <w:tcPr>
+            <w:tcW w:w="2588" w:type="dxa"/>
+            <w:vAlign w:val="center"/>
+          </w:tcPr>
+          <w:p>
+            <w:pPr>
+              <w:pBdr>
+                <w:top w:val="none" w:sz="0" w:space="0" w:color="auto"/>
+                <w:left w:val="none" w:sz="0" w:space="0" w:color="auto"/>
+                <w:bottom w:val="none" w:sz="0" w:space="0" w:color="auto"/>
+                <w:right w:val="none" w:sz="0" w:space="0" w:color="auto"/>
+                <w:between w:val="none" w:sz="0" w:space="0" w:color="auto"/>
+              </w:pBdr>
+              <w:jc w:val="left"/>
+              <w:rPr>
+                <w:rFonts w:ascii="Consolas" w:hAnsi="Consolas"/>
+              </w:rPr>
+            </w:pPr>
+          </w:p>
+        </w:tc>
+        <w:tc>
+          <w:tcPr>
+            <w:tcW w:w="3761" w:type="dxa"/>
+            <w:vAlign w:val="center"/>
+          </w:tcPr>
+          <w:p>
+            <w:pPr>
+              <w:pBdr>
+                <w:top w:val="none" w:sz="0" w:space="0" w:color="auto"/>
+                <w:left w:val="none" w:sz="0" w:space="0" w:color="auto"/>
+                <w:bottom w:val="none" w:sz="0" w:space="0" w:color="auto"/>
+                <w:right w:val="none" w:sz="0" w:space="0" w:color="auto"/>
+                <w:between w:val="none" w:sz="0" w:space="0" w:color="auto"/>
+              </w:pBdr>
+              <w:jc w:val="left"/>
+            </w:pPr>
+          </w:p>
+        </w:tc>
+        <w:tc>
+          <w:tcPr>
+            <w:tcW w:w="3098" w:type="dxa"/>
+          </w:tcPr>
+          <w:p>
+            <w:pPr>
+              <w:pBdr>
+                <w:top w:val="none" w:sz="0" w:space="0" w:color="auto"/>
+                <w:left w:val="none" w:sz="0" w:space="0" w:color="auto"/>
+                <w:bottom w:val="none" w:sz="0" w:space="0" w:color="auto"/>
+                <w:right w:val="none" w:sz="0" w:space="0" w:color="auto"/>
+                <w:between w:val="none" w:sz="0" w:space="0" w:color="auto"/>
+              </w:pBdr>
+              <w:jc w:val="left"/>
+            </w:pPr>
+          </w:p>
+        </w:tc>
+      </w:tr>
+      <w:tr>
+        <w:trPr>
+          <w:jc w:val="center"/>
+        </w:trPr>
+        <w:tc>
+          <w:tcPr>
+            <w:tcW w:w="993" w:type="dxa"/>
+            <w:vAlign w:val="center"/>
+          </w:tcPr>
+          <w:p>
+            <w:pPr>
+              <w:pBdr>
+                <w:top w:val="none" w:sz="0" w:space="0" w:color="auto"/>
+                <w:left w:val="none" w:sz="0" w:space="0" w:color="auto"/>
+                <w:bottom w:val="none" w:sz="0" w:space="0" w:color="auto"/>
+                <w:right w:val="none" w:sz="0" w:space="0" w:color="auto"/>
+                <w:between w:val="none" w:sz="0" w:space="0" w:color="auto"/>
+              </w:pBdr>
+              <w:jc w:val="left"/>
+              <w:rPr>
+                <w:rFonts w:ascii="Consolas" w:hAnsi="Consolas"/>
+              </w:rPr>
+            </w:pPr>
+          </w:p>
+        </w:tc>
+        <w:tc>
+          <w:tcPr>
+            <w:tcW w:w="2588" w:type="dxa"/>
+            <w:vAlign w:val="center"/>
+          </w:tcPr>
+          <w:p>
+            <w:pPr>
+              <w:pBdr>
+                <w:top w:val="none" w:sz="0" w:space="0" w:color="auto"/>
+                <w:left w:val="none" w:sz="0" w:space="0" w:color="auto"/>
+                <w:bottom w:val="none" w:sz="0" w:space="0" w:color="auto"/>
+                <w:right w:val="none" w:sz="0" w:space="0" w:color="auto"/>
+                <w:between w:val="none" w:sz="0" w:space="0" w:color="auto"/>
+              </w:pBdr>
+              <w:jc w:val="left"/>
+              <w:rPr>
+                <w:rFonts w:ascii="Consolas" w:hAnsi="Consolas"/>
+              </w:rPr>
+            </w:pPr>
+            <w:r>
+              <w:rPr>
+                <w:rFonts w:ascii="Consolas" w:hAnsi="Consolas"/>
+              </w:rPr>
+              <w:t>etc.</w:t>
+            </w:r>
+            <w:bookmarkStart w:id="7" w:name="_GoBack"/>
+            <w:bookmarkEnd w:id="7"/>
+          </w:p>
+        </w:tc>
+        <w:tc>
+          <w:tcPr>
+            <w:tcW w:w="3761" w:type="dxa"/>
+            <w:vAlign w:val="center"/>
+          </w:tcPr>
+          <w:p>
+            <w:pPr>
+              <w:pBdr>
+                <w:top w:val="none" w:sz="0" w:space="0" w:color="auto"/>
+                <w:left w:val="none" w:sz="0" w:space="0" w:color="auto"/>
+                <w:bottom w:val="none" w:sz="0" w:space="0" w:color="auto"/>
+                <w:right w:val="none" w:sz="0" w:space="0" w:color="auto"/>
+                <w:between w:val="none" w:sz="0" w:space="0" w:color="auto"/>
+              </w:pBdr>
+              <w:jc w:val="left"/>
+            </w:pPr>
+          </w:p>
+        </w:tc>
+        <w:tc>
+          <w:tcPr>
+            <w:tcW w:w="3098" w:type="dxa"/>
+          </w:tcPr>
+          <w:p>
+            <w:pPr>
+              <w:pBdr>
+                <w:top w:val="none" w:sz="0" w:space="0" w:color="auto"/>
+                <w:left w:val="none" w:sz="0" w:space="0" w:color="auto"/>
+                <w:bottom w:val="none" w:sz="0" w:space="0" w:color="auto"/>
+                <w:right w:val="none" w:sz="0" w:space="0" w:color="auto"/>
+                <w:between w:val="none" w:sz="0" w:space="0" w:color="auto"/>
+              </w:pBdr>
+              <w:jc w:val="left"/>
+            </w:pPr>
+          </w:p>
+        </w:tc>
+      </w:tr>
+    </w:tbl>
+    <w:p>
+      <w:pPr>
+        <w:pStyle w:val="Ttulo1"/>
+      </w:pPr>
+    </w:p>
+    <w:p>
+      <w:pPr>
+        <w:pStyle w:val="Ttulo1"/>
+      </w:pPr>
+    </w:p>
+    <w:p>
+      <w:pPr>
+        <w:pStyle w:val="Ttulo1"/>
+      </w:pPr>
+    </w:p>
+    <w:p>
+      <w:pPr>
+        <w:pStyle w:val="Ttulo1"/>
+      </w:pPr>
+    </w:p>
+    <w:p>
+      <w:pPr>
+        <w:pStyle w:val="Ttulo1"/>
+      </w:pPr>
+      <w:r>
+        <w:t>Ejemplo</w:t>
+      </w:r>
+    </w:p>
+    <w:p>
+      <w:r>
+        <w:t xml:space="preserve">Lo que </w:t>
+      </w:r>
+      <w:r>
+        <w:t>en la tarea 1 era:</w:t>
+      </w:r>
+    </w:p>
+    <w:p/>
+    <w:p>
+      <w:r>
+        <w:rPr>
+          <w:i/>
+          <w:iCs/>
+        </w:rPr>
+        <w:t>Request</w:t>
+      </w:r>
+      <w:r>
+        <w:t>:</w:t>
+      </w:r>
+    </w:p>
+    <w:p>
+      <w:pPr>
+        <w:pStyle w:val="Code"/>
+        <w:rPr>
+          <w:lang w:val="es-CL"/>
+        </w:rPr>
+      </w:pPr>
+      <w:r>
+        <w:rPr>
+          <w:lang w:val="es-CL"/>
+        </w:rPr>
+        <w:t>peek</w:t>
+      </w:r>
+      <w:r>
+        <w:rPr>
+          <w:lang w:val="es-CL"/>
+        </w:rPr>
+        <w:t>(5)</w:t>
+      </w:r>
+    </w:p>
+    <w:p/>
+    <w:p>
+      <w:r>
+        <w:rPr>
+          <w:i/>
+          <w:iCs/>
+        </w:rPr>
+        <w:t>Response</w:t>
+      </w:r>
+      <w:r>
+        <w:t>:</w:t>
+      </w:r>
+    </w:p>
+    <w:p>
+      <w:pPr>
+        <w:pStyle w:val="Code"/>
+        <w:rPr>
+          <w:lang w:val="es-CL"/>
+        </w:rPr>
+      </w:pPr>
+      <w:r>
+        <w:rPr>
+          <w:lang w:val="es-CL"/>
+        </w:rPr>
+        <w:t>false</w:t>
+      </w:r>
+    </w:p>
     <w:p/>
     <w:p/>
     <w:p/>
     <w:p>
-      <w:pPr>
-        <w:spacing w:line="276" w:lineRule="auto"/>
-      </w:pPr>
-      <w:r>
-        <w:br w:type="page"/>
-      </w:r>
-    </w:p>
-    <w:p>
-      <w:pPr>
-        <w:pStyle w:val="Heading1"/>
-      </w:pPr>
-      <w:r>
-        <w:lastRenderedPageBreak/>
-        <w:t>Ejemplo</w:t>
-      </w:r>
-    </w:p>
-    <w:p>
-      <w:r>
-        <w:t xml:space="preserve">Lo que </w:t>
-      </w:r>
-      <w:r>
-        <w:t>en la tarea 1 era:</w:t>
+      <w:r>
+        <w:t>Con el protocolo definido, queda:</w:t>
       </w:r>
     </w:p>
     <w:p/>
     <w:p>
+      <w:pPr>
+        <w:rPr>
+          <w:lang w:val="en-GB"/>
+        </w:rPr>
+      </w:pPr>
       <w:r>
         <w:rPr>
           <w:i/>
           <w:iCs/>
+          <w:lang w:val="en-GB"/>
         </w:rPr>
         <w:t>Request</w:t>
       </w:r>
       <w:r>
+        <w:rPr>
+          <w:lang w:val="en-GB"/>
+        </w:rPr>
         <w:t>:</w:t>
       </w:r>
     </w:p>
@@ -1254,50 +2540,13 @@
       <w:r>
         <w:t>peek</w:t>
       </w:r>
-      <w:r>
-        <w:t>(5)</w:t>
-      </w:r>
-    </w:p>
-    <w:p/>
-    <w:p>
-      <w:r>
-        <w:rPr>
-          <w:i/>
-          <w:iCs/>
-        </w:rPr>
-        <w:t>Response</w:t>
-      </w:r>
-      <w:r>
-        <w:t>:</w:t>
-      </w:r>
     </w:p>
     <w:p>
       <w:pPr>
         <w:pStyle w:val="Code"/>
       </w:pPr>
       <w:r>
-        <w:t>false</w:t>
-      </w:r>
-    </w:p>
-    <w:p/>
-    <w:p/>
-    <w:p/>
-    <w:p>
-      <w:r>
-        <w:t>Con el protocolo definido, queda:</w:t>
-      </w:r>
-    </w:p>
-    <w:p/>
-    <w:p>
-      <w:r>
-        <w:rPr>
-          <w:i/>
-          <w:iCs/>
-        </w:rPr>
-        <w:t>Request</w:t>
-      </w:r>
-      <w:r>
-        <w:t>:</w:t>
+        <w:t>Host: www.URL_servidor.net</w:t>
       </w:r>
     </w:p>
     <w:p>
@@ -1305,40 +2554,38 @@
         <w:pStyle w:val="Code"/>
       </w:pPr>
       <w:r>
-        <w:t>peek</w:t>
-      </w:r>
-    </w:p>
-    <w:p>
-      <w:pPr>
-        <w:pStyle w:val="Code"/>
-      </w:pPr>
-      <w:r>
-        <w:t>Host: www.URL_servidor.net</w:t>
-      </w:r>
-    </w:p>
-    <w:p>
-      <w:pPr>
-        <w:pStyle w:val="Code"/>
-      </w:pPr>
-      <w:r>
         <w:t>Key: 5</w:t>
       </w:r>
     </w:p>
     <w:p>
+      <w:pPr>
+        <w:rPr>
+          <w:lang w:val="en-GB"/>
+        </w:rPr>
+      </w:pPr>
       <w:bookmarkStart w:id="8" w:name="_xk53tixkmt3s" w:colFirst="0" w:colLast="0"/>
       <w:bookmarkStart w:id="9" w:name="_8s9acma3xc4p" w:colFirst="0" w:colLast="0"/>
       <w:bookmarkEnd w:id="8"/>
       <w:bookmarkEnd w:id="9"/>
     </w:p>
     <w:p>
+      <w:pPr>
+        <w:rPr>
+          <w:lang w:val="en-GB"/>
+        </w:rPr>
+      </w:pPr>
       <w:r>
         <w:rPr>
           <w:i/>
           <w:iCs/>
+          <w:lang w:val="en-GB"/>
         </w:rPr>
         <w:t>Response</w:t>
       </w:r>
       <w:r>
+        <w:rPr>
+          <w:lang w:val="en-GB"/>
+        </w:rPr>
         <w:t>:</w:t>
       </w:r>
     </w:p>
@@ -1378,22 +2625,52 @@
         <w:t>false</w:t>
       </w:r>
     </w:p>
-    <w:p/>
-    <w:p/>
-    <w:p/>
+    <w:p>
+      <w:pPr>
+        <w:rPr>
+          <w:lang w:val="en-GB"/>
+        </w:rPr>
+      </w:pPr>
+    </w:p>
+    <w:p>
+      <w:pPr>
+        <w:rPr>
+          <w:lang w:val="en-GB"/>
+        </w:rPr>
+      </w:pPr>
+    </w:p>
+    <w:p>
+      <w:pPr>
+        <w:rPr>
+          <w:lang w:val="en-GB"/>
+        </w:rPr>
+      </w:pPr>
+    </w:p>
     <w:p>
       <w:pPr>
         <w:spacing w:line="276" w:lineRule="auto"/>
-      </w:pPr>
-      <w:r>
+        <w:rPr>
+          <w:lang w:val="en-GB"/>
+        </w:rPr>
+      </w:pPr>
+      <w:r>
+        <w:rPr>
+          <w:lang w:val="en-GB"/>
+        </w:rPr>
         <w:br w:type="page"/>
       </w:r>
     </w:p>
     <w:p>
       <w:pPr>
-        <w:pStyle w:val="Heading1"/>
-      </w:pPr>
-      <w:r>
+        <w:pStyle w:val="Ttulo1"/>
+        <w:rPr>
+          <w:lang w:val="en-GB"/>
+        </w:rPr>
+      </w:pPr>
+      <w:r>
+        <w:rPr>
+          <w:lang w:val="en-GB"/>
+        </w:rPr>
         <w:lastRenderedPageBreak/>
         <w:t>Referencias</w:t>
       </w:r>
@@ -1402,17 +2679,22 @@
       <w:pPr>
         <w:rPr>
           <w:color w:val="auto"/>
-        </w:rPr>
-      </w:pPr>
-      <w:r>
+          <w:lang w:val="en-GB"/>
+        </w:rPr>
+      </w:pPr>
+      <w:r>
+        <w:rPr>
+          <w:lang w:val="en-GB"/>
+        </w:rPr>
         <w:t xml:space="preserve">An overview of HTTP. (2019). Retrieved 1 November 2019, from </w:t>
       </w:r>
       <w:hyperlink r:id="rId9" w:history="1">
         <w:r>
           <w:rPr>
-            <w:rStyle w:val="Hyperlink"/>
+            <w:rStyle w:val="Hipervnculo"/>
             <w:color w:val="auto"/>
             <w:u w:val="none"/>
+            <w:lang w:val="en-GB"/>
           </w:rPr>
           <w:t>https://developer.mozilla.org/en-US/docs/Web/HTTP/Overview</w:t>
         </w:r>
@@ -1420,13 +2702,32 @@
       <w:r>
         <w:rPr>
           <w:color w:val="auto"/>
+          <w:lang w:val="en-GB"/>
         </w:rPr>
         <w:t xml:space="preserve"> </w:t>
       </w:r>
     </w:p>
-    <w:p/>
-    <w:p/>
-    <w:p/>
+    <w:p>
+      <w:pPr>
+        <w:rPr>
+          <w:lang w:val="en-GB"/>
+        </w:rPr>
+      </w:pPr>
+    </w:p>
+    <w:p>
+      <w:pPr>
+        <w:rPr>
+          <w:lang w:val="en-GB"/>
+        </w:rPr>
+      </w:pPr>
+    </w:p>
+    <w:p>
+      <w:pPr>
+        <w:rPr>
+          <w:lang w:val="en-GB"/>
+        </w:rPr>
+      </w:pPr>
+    </w:p>
     <w:sectPr>
       <w:headerReference w:type="default" r:id="rId10"/>
       <w:pgSz w:w="12240" w:h="15840" w:code="1"/>
@@ -1441,7 +2742,7 @@
 </file>
 
 <file path=word/endnotes.xml><?xml version="1.0" encoding="utf-8"?>
-<w:endnotes xmlns:wpc="http://schemas.microsoft.com/office/word/2010/wordprocessingCanvas" xmlns:cx="http://schemas.microsoft.com/office/drawing/2014/chartex" xmlns:cx1="http://schemas.microsoft.com/office/drawing/2015/9/8/chartex" xmlns:cx2="http://schemas.microsoft.com/office/drawing/2015/10/21/chartex" xmlns:cx3="http://schemas.microsoft.com/office/drawing/2016/5/9/chartex" xmlns:cx4="http://schemas.microsoft.com/office/drawing/2016/5/10/chartex" xmlns:cx5="http://schemas.microsoft.com/office/drawing/2016/5/11/chartex" xmlns:cx6="http://schemas.microsoft.com/office/drawing/2016/5/12/chartex" xmlns:cx7="http://schemas.microsoft.com/office/drawing/2016/5/13/chartex" xmlns:cx8="http://schemas.microsoft.com/office/drawing/2016/5/14/chartex" xmlns:mc="http://schemas.openxmlformats.org/markup-compatibility/2006" xmlns:aink="http://schemas.microsoft.com/office/drawing/2016/ink" xmlns:am3d="http://schemas.microsoft.com/office/drawing/2017/model3d" xmlns:o="urn:schemas-microsoft-com:office:office" xmlns:r="http://schemas.openxmlformats.org/officeDocument/2006/relationships" xmlns:m="http://schemas.openxmlformats.org/officeDocument/2006/math" xmlns:v="urn:schemas-microsoft-com:vml" xmlns:wp14="http://schemas.microsoft.com/office/word/2010/wordprocessingDrawing" xmlns:wp="http://schemas.openxmlformats.org/drawingml/2006/wordprocessingDrawing" xmlns:w10="urn:schemas-microsoft-com:office:word" xmlns:w="http://schemas.openxmlformats.org/wordprocessingml/2006/main" xmlns:w14="http://schemas.microsoft.com/office/word/2010/wordml" xmlns:w15="http://schemas.microsoft.com/office/word/2012/wordml" xmlns:w16cid="http://schemas.microsoft.com/office/word/2016/wordml/cid" xmlns:w16se="http://schemas.microsoft.com/office/word/2015/wordml/symex" xmlns:wpg="http://schemas.microsoft.com/office/word/2010/wordprocessingGroup" xmlns:wpi="http://schemas.microsoft.com/office/word/2010/wordprocessingInk" xmlns:wne="http://schemas.microsoft.com/office/word/2006/wordml" xmlns:wps="http://schemas.microsoft.com/office/word/2010/wordprocessingShape" mc:Ignorable="w14 w15 w16se w16cid wp14">
+<w:endnotes xmlns:wpc="http://schemas.microsoft.com/office/word/2010/wordprocessingCanvas" xmlns:cx="http://schemas.microsoft.com/office/drawing/2014/chartex" xmlns:mc="http://schemas.openxmlformats.org/markup-compatibility/2006" xmlns:o="urn:schemas-microsoft-com:office:office" xmlns:r="http://schemas.openxmlformats.org/officeDocument/2006/relationships" xmlns:m="http://schemas.openxmlformats.org/officeDocument/2006/math" xmlns:v="urn:schemas-microsoft-com:vml" xmlns:wp14="http://schemas.microsoft.com/office/word/2010/wordprocessingDrawing" xmlns:wp="http://schemas.openxmlformats.org/drawingml/2006/wordprocessingDrawing" xmlns:w10="urn:schemas-microsoft-com:office:word" xmlns:w="http://schemas.openxmlformats.org/wordprocessingml/2006/main" xmlns:w14="http://schemas.microsoft.com/office/word/2010/wordml" xmlns:w15="http://schemas.microsoft.com/office/word/2012/wordml" xmlns:w16se="http://schemas.microsoft.com/office/word/2015/wordml/symex" xmlns:wpg="http://schemas.microsoft.com/office/word/2010/wordprocessingGroup" xmlns:wpi="http://schemas.microsoft.com/office/word/2010/wordprocessingInk" xmlns:wne="http://schemas.microsoft.com/office/word/2006/wordml" xmlns:wps="http://schemas.microsoft.com/office/word/2010/wordprocessingShape" mc:Ignorable="w14 w15 w16se wp14">
   <w:endnote w:type="separator" w:id="-1">
     <w:p>
       <w:r>
@@ -1460,7 +2761,7 @@
 </file>
 
 <file path=word/footnotes.xml><?xml version="1.0" encoding="utf-8"?>
-<w:footnotes xmlns:wpc="http://schemas.microsoft.com/office/word/2010/wordprocessingCanvas" xmlns:cx="http://schemas.microsoft.com/office/drawing/2014/chartex" xmlns:cx1="http://schemas.microsoft.com/office/drawing/2015/9/8/chartex" xmlns:cx2="http://schemas.microsoft.com/office/drawing/2015/10/21/chartex" xmlns:cx3="http://schemas.microsoft.com/office/drawing/2016/5/9/chartex" xmlns:cx4="http://schemas.microsoft.com/office/drawing/2016/5/10/chartex" xmlns:cx5="http://schemas.microsoft.com/office/drawing/2016/5/11/chartex" xmlns:cx6="http://schemas.microsoft.com/office/drawing/2016/5/12/chartex" xmlns:cx7="http://schemas.microsoft.com/office/drawing/2016/5/13/chartex" xmlns:cx8="http://schemas.microsoft.com/office/drawing/2016/5/14/chartex" xmlns:mc="http://schemas.openxmlformats.org/markup-compatibility/2006" xmlns:aink="http://schemas.microsoft.com/office/drawing/2016/ink" xmlns:am3d="http://schemas.microsoft.com/office/drawing/2017/model3d" xmlns:o="urn:schemas-microsoft-com:office:office" xmlns:r="http://schemas.openxmlformats.org/officeDocument/2006/relationships" xmlns:m="http://schemas.openxmlformats.org/officeDocument/2006/math" xmlns:v="urn:schemas-microsoft-com:vml" xmlns:wp14="http://schemas.microsoft.com/office/word/2010/wordprocessingDrawing" xmlns:wp="http://schemas.openxmlformats.org/drawingml/2006/wordprocessingDrawing" xmlns:w10="urn:schemas-microsoft-com:office:word" xmlns:w="http://schemas.openxmlformats.org/wordprocessingml/2006/main" xmlns:w14="http://schemas.microsoft.com/office/word/2010/wordml" xmlns:w15="http://schemas.microsoft.com/office/word/2012/wordml" xmlns:w16cid="http://schemas.microsoft.com/office/word/2016/wordml/cid" xmlns:w16se="http://schemas.microsoft.com/office/word/2015/wordml/symex" xmlns:wpg="http://schemas.microsoft.com/office/word/2010/wordprocessingGroup" xmlns:wpi="http://schemas.microsoft.com/office/word/2010/wordprocessingInk" xmlns:wne="http://schemas.microsoft.com/office/word/2006/wordml" xmlns:wps="http://schemas.microsoft.com/office/word/2010/wordprocessingShape" mc:Ignorable="w14 w15 w16se w16cid wp14">
+<w:footnotes xmlns:wpc="http://schemas.microsoft.com/office/word/2010/wordprocessingCanvas" xmlns:cx="http://schemas.microsoft.com/office/drawing/2014/chartex" xmlns:mc="http://schemas.openxmlformats.org/markup-compatibility/2006" xmlns:o="urn:schemas-microsoft-com:office:office" xmlns:r="http://schemas.openxmlformats.org/officeDocument/2006/relationships" xmlns:m="http://schemas.openxmlformats.org/officeDocument/2006/math" xmlns:v="urn:schemas-microsoft-com:vml" xmlns:wp14="http://schemas.microsoft.com/office/word/2010/wordprocessingDrawing" xmlns:wp="http://schemas.openxmlformats.org/drawingml/2006/wordprocessingDrawing" xmlns:w10="urn:schemas-microsoft-com:office:word" xmlns:w="http://schemas.openxmlformats.org/wordprocessingml/2006/main" xmlns:w14="http://schemas.microsoft.com/office/word/2010/wordml" xmlns:w15="http://schemas.microsoft.com/office/word/2012/wordml" xmlns:w16se="http://schemas.microsoft.com/office/word/2015/wordml/symex" xmlns:wpg="http://schemas.microsoft.com/office/word/2010/wordprocessingGroup" xmlns:wpi="http://schemas.microsoft.com/office/word/2010/wordprocessingInk" xmlns:wne="http://schemas.microsoft.com/office/word/2006/wordml" xmlns:wps="http://schemas.microsoft.com/office/word/2010/wordprocessingShape" mc:Ignorable="w14 w15 w16se wp14">
   <w:footnote w:type="separator" w:id="-1">
     <w:p>
       <w:r>
@@ -1479,7 +2780,7 @@
 </file>
 
 <file path=word/header1.xml><?xml version="1.0" encoding="utf-8"?>
-<w:hdr xmlns:wpc="http://schemas.microsoft.com/office/word/2010/wordprocessingCanvas" xmlns:cx="http://schemas.microsoft.com/office/drawing/2014/chartex" xmlns:cx1="http://schemas.microsoft.com/office/drawing/2015/9/8/chartex" xmlns:cx2="http://schemas.microsoft.com/office/drawing/2015/10/21/chartex" xmlns:cx3="http://schemas.microsoft.com/office/drawing/2016/5/9/chartex" xmlns:cx4="http://schemas.microsoft.com/office/drawing/2016/5/10/chartex" xmlns:cx5="http://schemas.microsoft.com/office/drawing/2016/5/11/chartex" xmlns:cx6="http://schemas.microsoft.com/office/drawing/2016/5/12/chartex" xmlns:cx7="http://schemas.microsoft.com/office/drawing/2016/5/13/chartex" xmlns:cx8="http://schemas.microsoft.com/office/drawing/2016/5/14/chartex" xmlns:mc="http://schemas.openxmlformats.org/markup-compatibility/2006" xmlns:aink="http://schemas.microsoft.com/office/drawing/2016/ink" xmlns:am3d="http://schemas.microsoft.com/office/drawing/2017/model3d" xmlns:o="urn:schemas-microsoft-com:office:office" xmlns:r="http://schemas.openxmlformats.org/officeDocument/2006/relationships" xmlns:m="http://schemas.openxmlformats.org/officeDocument/2006/math" xmlns:v="urn:schemas-microsoft-com:vml" xmlns:wp14="http://schemas.microsoft.com/office/word/2010/wordprocessingDrawing" xmlns:wp="http://schemas.openxmlformats.org/drawingml/2006/wordprocessingDrawing" xmlns:w10="urn:schemas-microsoft-com:office:word" xmlns:w="http://schemas.openxmlformats.org/wordprocessingml/2006/main" xmlns:w14="http://schemas.microsoft.com/office/word/2010/wordml" xmlns:w15="http://schemas.microsoft.com/office/word/2012/wordml" xmlns:w16cid="http://schemas.microsoft.com/office/word/2016/wordml/cid" xmlns:w16se="http://schemas.microsoft.com/office/word/2015/wordml/symex" xmlns:wpg="http://schemas.microsoft.com/office/word/2010/wordprocessingGroup" xmlns:wpi="http://schemas.microsoft.com/office/word/2010/wordprocessingInk" xmlns:wne="http://schemas.microsoft.com/office/word/2006/wordml" xmlns:wps="http://schemas.microsoft.com/office/word/2010/wordprocessingShape" mc:Ignorable="w14 w15 w16se w16cid wp14">
+<w:hdr xmlns:wpc="http://schemas.microsoft.com/office/word/2010/wordprocessingCanvas" xmlns:cx="http://schemas.microsoft.com/office/drawing/2014/chartex" xmlns:mc="http://schemas.openxmlformats.org/markup-compatibility/2006" xmlns:o="urn:schemas-microsoft-com:office:office" xmlns:r="http://schemas.openxmlformats.org/officeDocument/2006/relationships" xmlns:m="http://schemas.openxmlformats.org/officeDocument/2006/math" xmlns:v="urn:schemas-microsoft-com:vml" xmlns:wp14="http://schemas.microsoft.com/office/word/2010/wordprocessingDrawing" xmlns:wp="http://schemas.openxmlformats.org/drawingml/2006/wordprocessingDrawing" xmlns:w10="urn:schemas-microsoft-com:office:word" xmlns:w="http://schemas.openxmlformats.org/wordprocessingml/2006/main" xmlns:w14="http://schemas.microsoft.com/office/word/2010/wordml" xmlns:w15="http://schemas.microsoft.com/office/word/2012/wordml" xmlns:w16se="http://schemas.microsoft.com/office/word/2015/wordml/symex" xmlns:wpg="http://schemas.microsoft.com/office/word/2010/wordprocessingGroup" xmlns:wpi="http://schemas.microsoft.com/office/word/2010/wordprocessingInk" xmlns:wne="http://schemas.microsoft.com/office/word/2006/wordml" xmlns:wps="http://schemas.microsoft.com/office/word/2010/wordprocessingShape" mc:Ignorable="w14 w15 w16se wp14">
   <w:p/>
   <w:p>
     <w:pPr>
@@ -1495,7 +2796,7 @@
       <w:fldChar w:fldCharType="separate"/>
     </w:r>
     <w:r>
-      <w:t>1</w:t>
+      <w:t>3</w:t>
     </w:r>
     <w:r>
       <w:fldChar w:fldCharType="end"/>
@@ -1505,7 +2806,7 @@
 </file>
 
 <file path=word/numbering.xml><?xml version="1.0" encoding="utf-8"?>
-<w:numbering xmlns:wpc="http://schemas.microsoft.com/office/word/2010/wordprocessingCanvas" xmlns:cx="http://schemas.microsoft.com/office/drawing/2014/chartex" xmlns:cx1="http://schemas.microsoft.com/office/drawing/2015/9/8/chartex" xmlns:cx2="http://schemas.microsoft.com/office/drawing/2015/10/21/chartex" xmlns:cx3="http://schemas.microsoft.com/office/drawing/2016/5/9/chartex" xmlns:cx4="http://schemas.microsoft.com/office/drawing/2016/5/10/chartex" xmlns:cx5="http://schemas.microsoft.com/office/drawing/2016/5/11/chartex" xmlns:cx6="http://schemas.microsoft.com/office/drawing/2016/5/12/chartex" xmlns:cx7="http://schemas.microsoft.com/office/drawing/2016/5/13/chartex" xmlns:cx8="http://schemas.microsoft.com/office/drawing/2016/5/14/chartex" xmlns:mc="http://schemas.openxmlformats.org/markup-compatibility/2006" xmlns:aink="http://schemas.microsoft.com/office/drawing/2016/ink" xmlns:am3d="http://schemas.microsoft.com/office/drawing/2017/model3d" xmlns:o="urn:schemas-microsoft-com:office:office" xmlns:r="http://schemas.openxmlformats.org/officeDocument/2006/relationships" xmlns:m="http://schemas.openxmlformats.org/officeDocument/2006/math" xmlns:v="urn:schemas-microsoft-com:vml" xmlns:wp14="http://schemas.microsoft.com/office/word/2010/wordprocessingDrawing" xmlns:wp="http://schemas.openxmlformats.org/drawingml/2006/wordprocessingDrawing" xmlns:w10="urn:schemas-microsoft-com:office:word" xmlns:w="http://schemas.openxmlformats.org/wordprocessingml/2006/main" xmlns:w14="http://schemas.microsoft.com/office/word/2010/wordml" xmlns:w15="http://schemas.microsoft.com/office/word/2012/wordml" xmlns:w16cid="http://schemas.microsoft.com/office/word/2016/wordml/cid" xmlns:w16se="http://schemas.microsoft.com/office/word/2015/wordml/symex" xmlns:wpg="http://schemas.microsoft.com/office/word/2010/wordprocessingGroup" xmlns:wpi="http://schemas.microsoft.com/office/word/2010/wordprocessingInk" xmlns:wne="http://schemas.microsoft.com/office/word/2006/wordml" xmlns:wps="http://schemas.microsoft.com/office/word/2010/wordprocessingShape" mc:Ignorable="w14 w15 w16se w16cid wp14">
+<w:numbering xmlns:wpc="http://schemas.microsoft.com/office/word/2010/wordprocessingCanvas" xmlns:cx="http://schemas.microsoft.com/office/drawing/2014/chartex" xmlns:mc="http://schemas.openxmlformats.org/markup-compatibility/2006" xmlns:o="urn:schemas-microsoft-com:office:office" xmlns:r="http://schemas.openxmlformats.org/officeDocument/2006/relationships" xmlns:m="http://schemas.openxmlformats.org/officeDocument/2006/math" xmlns:v="urn:schemas-microsoft-com:vml" xmlns:wp14="http://schemas.microsoft.com/office/word/2010/wordprocessingDrawing" xmlns:wp="http://schemas.openxmlformats.org/drawingml/2006/wordprocessingDrawing" xmlns:w10="urn:schemas-microsoft-com:office:word" xmlns:w="http://schemas.openxmlformats.org/wordprocessingml/2006/main" xmlns:w14="http://schemas.microsoft.com/office/word/2010/wordml" xmlns:w15="http://schemas.microsoft.com/office/word/2012/wordml" xmlns:w16se="http://schemas.microsoft.com/office/word/2015/wordml/symex" xmlns:wpg="http://schemas.microsoft.com/office/word/2010/wordprocessingGroup" xmlns:wpi="http://schemas.microsoft.com/office/word/2010/wordprocessingInk" xmlns:wne="http://schemas.microsoft.com/office/word/2006/wordml" xmlns:wps="http://schemas.microsoft.com/office/word/2010/wordprocessingShape" mc:Ignorable="w14 w15 w16se wp14">
   <w:abstractNum w:abstractNumId="0" w15:restartNumberingAfterBreak="0">
     <w:nsid w:val="03807798"/>
     <w:multiLevelType w:val="hybridMultilevel"/>
@@ -1974,7 +3275,7 @@
 </file>
 
 <file path=word/styles.xml><?xml version="1.0" encoding="utf-8"?>
-<w:styles xmlns:mc="http://schemas.openxmlformats.org/markup-compatibility/2006" xmlns:r="http://schemas.openxmlformats.org/officeDocument/2006/relationships" xmlns:w="http://schemas.openxmlformats.org/wordprocessingml/2006/main" xmlns:w14="http://schemas.microsoft.com/office/word/2010/wordml" xmlns:w15="http://schemas.microsoft.com/office/word/2012/wordml" xmlns:w16cid="http://schemas.microsoft.com/office/word/2016/wordml/cid" xmlns:w16se="http://schemas.microsoft.com/office/word/2015/wordml/symex" mc:Ignorable="w14 w15 w16se w16cid">
+<w:styles xmlns:mc="http://schemas.openxmlformats.org/markup-compatibility/2006" xmlns:r="http://schemas.openxmlformats.org/officeDocument/2006/relationships" xmlns:w="http://schemas.openxmlformats.org/wordprocessingml/2006/main" xmlns:w14="http://schemas.microsoft.com/office/word/2010/wordml" xmlns:w15="http://schemas.microsoft.com/office/word/2012/wordml" xmlns:w16se="http://schemas.microsoft.com/office/word/2015/wordml/symex" mc:Ignorable="w14 w15 w16se">
   <w:docDefaults>
     <w:rPrDefault>
       <w:rPr>
@@ -1999,7 +3300,7 @@
       </w:pPr>
     </w:pPrDefault>
   </w:docDefaults>
-  <w:latentStyles w:defLockedState="0" w:defUIPriority="99" w:defSemiHidden="0" w:defUnhideWhenUsed="0" w:defQFormat="0" w:count="376">
+  <w:latentStyles w:defLockedState="0" w:defUIPriority="99" w:defSemiHidden="0" w:defUnhideWhenUsed="0" w:defQFormat="0" w:count="371">
     <w:lsdException w:name="Normal" w:uiPriority="0" w:qFormat="1"/>
     <w:lsdException w:name="heading 1" w:uiPriority="0" w:qFormat="1"/>
     <w:lsdException w:name="heading 2" w:semiHidden="1" w:uiPriority="9" w:unhideWhenUsed="1" w:qFormat="1"/>
@@ -2371,11 +3672,6 @@
     <w:lsdException w:name="List Table 5 Dark Accent 6" w:uiPriority="50"/>
     <w:lsdException w:name="List Table 6 Colorful Accent 6" w:uiPriority="51"/>
     <w:lsdException w:name="List Table 7 Colorful Accent 6" w:uiPriority="52"/>
-    <w:lsdException w:name="Mention" w:semiHidden="1" w:unhideWhenUsed="1"/>
-    <w:lsdException w:name="Smart Hyperlink" w:semiHidden="1" w:unhideWhenUsed="1"/>
-    <w:lsdException w:name="Hashtag" w:semiHidden="1" w:unhideWhenUsed="1"/>
-    <w:lsdException w:name="Unresolved Mention" w:semiHidden="1" w:unhideWhenUsed="1"/>
-    <w:lsdException w:name="Smart Link" w:semiHidden="1" w:unhideWhenUsed="1"/>
   </w:latentStyles>
   <w:style w:type="paragraph" w:default="1" w:styleId="Normal">
     <w:name w:val="Normal"/>
@@ -2389,7 +3685,7 @@
       <w:lang w:val="es-US"/>
     </w:rPr>
   </w:style>
-  <w:style w:type="paragraph" w:styleId="Heading1">
+  <w:style w:type="paragraph" w:styleId="Ttulo1">
     <w:name w:val="heading 1"/>
     <w:basedOn w:val="Normal"/>
     <w:next w:val="Normal"/>
@@ -2410,7 +3706,7 @@
       <w:szCs w:val="28"/>
     </w:rPr>
   </w:style>
-  <w:style w:type="paragraph" w:styleId="Heading2">
+  <w:style w:type="paragraph" w:styleId="Ttulo2">
     <w:name w:val="heading 2"/>
     <w:basedOn w:val="Normal"/>
     <w:next w:val="Normal"/>
@@ -2428,7 +3724,7 @@
       <w:caps/>
     </w:rPr>
   </w:style>
-  <w:style w:type="paragraph" w:styleId="Heading3">
+  <w:style w:type="paragraph" w:styleId="Ttulo3">
     <w:name w:val="heading 3"/>
     <w:basedOn w:val="Normal"/>
     <w:next w:val="Normal"/>
@@ -2444,7 +3740,7 @@
       <w:b/>
     </w:rPr>
   </w:style>
-  <w:style w:type="paragraph" w:styleId="Heading4">
+  <w:style w:type="paragraph" w:styleId="Ttulo4">
     <w:name w:val="heading 4"/>
     <w:basedOn w:val="Normal"/>
     <w:next w:val="Normal"/>
@@ -2462,7 +3758,7 @@
       <w:u w:val="single"/>
     </w:rPr>
   </w:style>
-  <w:style w:type="paragraph" w:styleId="Heading5">
+  <w:style w:type="paragraph" w:styleId="Ttulo5">
     <w:name w:val="heading 5"/>
     <w:basedOn w:val="Normal"/>
     <w:next w:val="Normal"/>
@@ -2477,7 +3773,7 @@
       <w:color w:val="666666"/>
     </w:rPr>
   </w:style>
-  <w:style w:type="paragraph" w:styleId="Heading6">
+  <w:style w:type="paragraph" w:styleId="Ttulo6">
     <w:name w:val="heading 6"/>
     <w:basedOn w:val="Normal"/>
     <w:next w:val="Normal"/>
@@ -2493,13 +3789,13 @@
       <w:color w:val="666666"/>
     </w:rPr>
   </w:style>
-  <w:style w:type="character" w:default="1" w:styleId="DefaultParagraphFont">
+  <w:style w:type="character" w:default="1" w:styleId="Fuentedeprrafopredeter">
     <w:name w:val="Default Paragraph Font"/>
     <w:uiPriority w:val="1"/>
     <w:semiHidden/>
     <w:unhideWhenUsed/>
   </w:style>
-  <w:style w:type="table" w:default="1" w:styleId="TableNormal">
+  <w:style w:type="table" w:default="1" w:styleId="Tablanormal">
     <w:name w:val="Normal Table"/>
     <w:uiPriority w:val="99"/>
     <w:semiHidden/>
@@ -2514,13 +3810,13 @@
       </w:tblCellMar>
     </w:tblPr>
   </w:style>
-  <w:style w:type="numbering" w:default="1" w:styleId="NoList">
+  <w:style w:type="numbering" w:default="1" w:styleId="Sinlista">
     <w:name w:val="No List"/>
     <w:uiPriority w:val="99"/>
     <w:semiHidden/>
     <w:unhideWhenUsed/>
   </w:style>
-  <w:style w:type="paragraph" w:styleId="Title">
+  <w:style w:type="paragraph" w:styleId="Ttulo">
     <w:name w:val="Title"/>
     <w:basedOn w:val="Normal"/>
     <w:next w:val="Normal"/>
@@ -2539,7 +3835,7 @@
       <w:szCs w:val="44"/>
     </w:rPr>
   </w:style>
-  <w:style w:type="paragraph" w:styleId="Subtitle">
+  <w:style w:type="paragraph" w:styleId="Subttulo">
     <w:name w:val="Subtitle"/>
     <w:basedOn w:val="Normal"/>
     <w:next w:val="Normal"/>
@@ -2556,10 +3852,10 @@
       <w:szCs w:val="32"/>
     </w:rPr>
   </w:style>
-  <w:style w:type="paragraph" w:styleId="Header">
+  <w:style w:type="paragraph" w:styleId="Encabezado">
     <w:name w:val="header"/>
     <w:basedOn w:val="Normal"/>
-    <w:link w:val="HeaderChar"/>
+    <w:link w:val="EncabezadoCar"/>
     <w:uiPriority w:val="99"/>
     <w:unhideWhenUsed/>
     <w:rsid w:val="00DC0F18"/>
@@ -2571,17 +3867,17 @@
       <w:spacing w:line="240" w:lineRule="auto"/>
     </w:pPr>
   </w:style>
-  <w:style w:type="character" w:customStyle="1" w:styleId="HeaderChar">
-    <w:name w:val="Header Char"/>
-    <w:basedOn w:val="DefaultParagraphFont"/>
-    <w:link w:val="Header"/>
+  <w:style w:type="character" w:customStyle="1" w:styleId="EncabezadoCar">
+    <w:name w:val="Encabezado Car"/>
+    <w:basedOn w:val="Fuentedeprrafopredeter"/>
+    <w:link w:val="Encabezado"/>
     <w:uiPriority w:val="99"/>
     <w:rsid w:val="00DC0F18"/>
   </w:style>
-  <w:style w:type="paragraph" w:styleId="Footer">
+  <w:style w:type="paragraph" w:styleId="Piedepgina">
     <w:name w:val="footer"/>
     <w:basedOn w:val="Normal"/>
-    <w:link w:val="FooterChar"/>
+    <w:link w:val="PiedepginaCar"/>
     <w:uiPriority w:val="99"/>
     <w:unhideWhenUsed/>
     <w:rsid w:val="00DC0F18"/>
@@ -2593,23 +3889,23 @@
       <w:spacing w:line="240" w:lineRule="auto"/>
     </w:pPr>
   </w:style>
-  <w:style w:type="character" w:customStyle="1" w:styleId="FooterChar">
-    <w:name w:val="Footer Char"/>
-    <w:basedOn w:val="DefaultParagraphFont"/>
-    <w:link w:val="Footer"/>
+  <w:style w:type="character" w:customStyle="1" w:styleId="PiedepginaCar">
+    <w:name w:val="Pie de página Car"/>
+    <w:basedOn w:val="Fuentedeprrafopredeter"/>
+    <w:link w:val="Piedepgina"/>
     <w:uiPriority w:val="99"/>
     <w:rsid w:val="00DC0F18"/>
   </w:style>
-  <w:style w:type="paragraph" w:styleId="TOCHeading">
+  <w:style w:type="paragraph" w:styleId="TtuloTDC">
     <w:name w:val="TOC Heading"/>
-    <w:basedOn w:val="Heading1"/>
+    <w:basedOn w:val="Ttulo1"/>
     <w:next w:val="Normal"/>
     <w:uiPriority w:val="39"/>
     <w:unhideWhenUsed/>
     <w:qFormat/>
     <w:rsid w:val="009F6EEE"/>
   </w:style>
-  <w:style w:type="paragraph" w:styleId="TOC1">
+  <w:style w:type="paragraph" w:styleId="TDC1">
     <w:name w:val="toc 1"/>
     <w:basedOn w:val="Normal"/>
     <w:next w:val="Normal"/>
@@ -2621,7 +3917,7 @@
       <w:spacing w:before="240"/>
     </w:pPr>
   </w:style>
-  <w:style w:type="paragraph" w:styleId="TOC2">
+  <w:style w:type="paragraph" w:styleId="TDC2">
     <w:name w:val="toc 2"/>
     <w:basedOn w:val="Normal"/>
     <w:next w:val="Normal"/>
@@ -2633,9 +3929,9 @@
       <w:ind w:left="216"/>
     </w:pPr>
   </w:style>
-  <w:style w:type="character" w:styleId="Hyperlink">
+  <w:style w:type="character" w:styleId="Hipervnculo">
     <w:name w:val="Hyperlink"/>
-    <w:basedOn w:val="DefaultParagraphFont"/>
+    <w:basedOn w:val="Fuentedeprrafopredeter"/>
     <w:uiPriority w:val="99"/>
     <w:unhideWhenUsed/>
     <w:rsid w:val="00DD73C4"/>
@@ -2644,7 +3940,7 @@
       <w:u w:val="single"/>
     </w:rPr>
   </w:style>
-  <w:style w:type="paragraph" w:styleId="ListParagraph">
+  <w:style w:type="paragraph" w:styleId="Prrafodelista">
     <w:name w:val="List Paragraph"/>
     <w:basedOn w:val="Normal"/>
     <w:uiPriority w:val="34"/>
@@ -2654,9 +3950,9 @@
       <w:contextualSpacing/>
     </w:pPr>
   </w:style>
-  <w:style w:type="character" w:styleId="UnresolvedMention">
+  <w:style w:type="character" w:customStyle="1" w:styleId="UnresolvedMention">
     <w:name w:val="Unresolved Mention"/>
-    <w:basedOn w:val="DefaultParagraphFont"/>
+    <w:basedOn w:val="Fuentedeprrafopredeter"/>
     <w:uiPriority w:val="99"/>
     <w:semiHidden/>
     <w:unhideWhenUsed/>
@@ -2718,9 +4014,9 @@
       <w:lang w:val="en-US" w:eastAsia="ja-JP"/>
     </w:rPr>
   </w:style>
-  <w:style w:type="table" w:styleId="TableGrid">
+  <w:style w:type="table" w:styleId="Tablaconcuadrcula">
     <w:name w:val="Table Grid"/>
-    <w:basedOn w:val="TableNormal"/>
+    <w:basedOn w:val="Tablanormal"/>
     <w:uiPriority w:val="39"/>
     <w:rsid w:val="00B60B42"/>
     <w:pPr>
@@ -3065,7 +4361,7 @@
 </file>
 
 <file path=customXml/itemProps1.xml><?xml version="1.0" encoding="utf-8"?>
-<ds:datastoreItem xmlns:ds="http://schemas.openxmlformats.org/officeDocument/2006/customXml" ds:itemID="{FD0D14AA-3FB5-460F-A740-387BD5833828}">
+<ds:datastoreItem xmlns:ds="http://schemas.openxmlformats.org/officeDocument/2006/customXml" ds:itemID="{E8453A44-DD0F-4A76-8325-8C1E2E7B9752}">
   <ds:schemaRefs>
     <ds:schemaRef ds:uri="http://schemas.openxmlformats.org/officeDocument/2006/bibliography"/>
   </ds:schemaRefs>

</xml_diff>

<commit_message>
Se colocan mas keys y se ordenan
</commit_message>
<xml_diff>
--- a/informe_parte1.docx
+++ b/informe_parte1.docx
@@ -1301,6 +1301,12 @@
                 <w:rFonts w:ascii="Consolas" w:hAnsi="Consolas"/>
               </w:rPr>
             </w:pPr>
+            <w:r>
+              <w:rPr>
+                <w:rFonts w:ascii="Consolas" w:hAnsi="Consolas"/>
+              </w:rPr>
+              <w:t>5</w:t>
+            </w:r>
           </w:p>
         </w:tc>
         <w:tc>
@@ -1322,6 +1328,12 @@
                 <w:rFonts w:ascii="Consolas" w:hAnsi="Consolas"/>
               </w:rPr>
             </w:pPr>
+            <w:r>
+              <w:rPr>
+                <w:rFonts w:ascii="Consolas" w:hAnsi="Consolas"/>
+              </w:rPr>
+              <w:t>Petition Acepted</w:t>
+            </w:r>
           </w:p>
         </w:tc>
         <w:tc>
@@ -1340,6 +1352,9 @@
               </w:pBdr>
               <w:jc w:val="left"/>
             </w:pPr>
+            <w:r>
+              <w:t xml:space="preserve">La peticion ha sido aceptada, pero aun no ha sido procesada  </w:t>
+            </w:r>
           </w:p>
         </w:tc>
         <w:tc>
@@ -1357,88 +1372,9 @@
               </w:pBdr>
               <w:jc w:val="left"/>
             </w:pPr>
-          </w:p>
-        </w:tc>
-      </w:tr>
-      <w:tr>
-        <w:trPr>
-          <w:jc w:val="center"/>
-        </w:trPr>
-        <w:tc>
-          <w:tcPr>
-            <w:tcW w:w="994" w:type="dxa"/>
-            <w:vAlign w:val="center"/>
-          </w:tcPr>
-          <w:p>
-            <w:pPr>
-              <w:pBdr>
-                <w:top w:val="none" w:sz="0" w:space="0" w:color="auto"/>
-                <w:left w:val="none" w:sz="0" w:space="0" w:color="auto"/>
-                <w:bottom w:val="none" w:sz="0" w:space="0" w:color="auto"/>
-                <w:right w:val="none" w:sz="0" w:space="0" w:color="auto"/>
-                <w:between w:val="none" w:sz="0" w:space="0" w:color="auto"/>
-              </w:pBdr>
-              <w:jc w:val="left"/>
-              <w:rPr>
-                <w:rFonts w:ascii="Consolas" w:hAnsi="Consolas"/>
-              </w:rPr>
-            </w:pPr>
-          </w:p>
-        </w:tc>
-        <w:tc>
-          <w:tcPr>
-            <w:tcW w:w="2581" w:type="dxa"/>
-            <w:vAlign w:val="center"/>
-          </w:tcPr>
-          <w:p>
-            <w:pPr>
-              <w:pBdr>
-                <w:top w:val="none" w:sz="0" w:space="0" w:color="auto"/>
-                <w:left w:val="none" w:sz="0" w:space="0" w:color="auto"/>
-                <w:bottom w:val="none" w:sz="0" w:space="0" w:color="auto"/>
-                <w:right w:val="none" w:sz="0" w:space="0" w:color="auto"/>
-                <w:between w:val="none" w:sz="0" w:space="0" w:color="auto"/>
-              </w:pBdr>
-              <w:jc w:val="left"/>
-              <w:rPr>
-                <w:rFonts w:ascii="Consolas" w:hAnsi="Consolas"/>
-              </w:rPr>
-            </w:pPr>
-          </w:p>
-        </w:tc>
-        <w:tc>
-          <w:tcPr>
-            <w:tcW w:w="3783" w:type="dxa"/>
-            <w:vAlign w:val="center"/>
-          </w:tcPr>
-          <w:p>
-            <w:pPr>
-              <w:pBdr>
-                <w:top w:val="none" w:sz="0" w:space="0" w:color="auto"/>
-                <w:left w:val="none" w:sz="0" w:space="0" w:color="auto"/>
-                <w:bottom w:val="none" w:sz="0" w:space="0" w:color="auto"/>
-                <w:right w:val="none" w:sz="0" w:space="0" w:color="auto"/>
-                <w:between w:val="none" w:sz="0" w:space="0" w:color="auto"/>
-              </w:pBdr>
-              <w:jc w:val="left"/>
-            </w:pPr>
-          </w:p>
-        </w:tc>
-        <w:tc>
-          <w:tcPr>
-            <w:tcW w:w="3082" w:type="dxa"/>
-          </w:tcPr>
-          <w:p>
-            <w:pPr>
-              <w:pBdr>
-                <w:top w:val="none" w:sz="0" w:space="0" w:color="auto"/>
-                <w:left w:val="none" w:sz="0" w:space="0" w:color="auto"/>
-                <w:bottom w:val="none" w:sz="0" w:space="0" w:color="auto"/>
-                <w:right w:val="none" w:sz="0" w:space="0" w:color="auto"/>
-                <w:between w:val="none" w:sz="0" w:space="0" w:color="auto"/>
-              </w:pBdr>
-              <w:jc w:val="left"/>
-            </w:pPr>
+            <w:r>
+              <w:t>-</w:t>
+            </w:r>
           </w:p>
         </w:tc>
       </w:tr>
@@ -1463,6 +1399,8 @@
       <w:r>
         <w:t>X)</w:t>
       </w:r>
+      <w:bookmarkStart w:id="7" w:name="_GoBack"/>
+      <w:bookmarkEnd w:id="7"/>
     </w:p>
     <w:tbl>
       <w:tblPr>
@@ -2026,6 +1964,12 @@
                 <w:rFonts w:ascii="Consolas" w:hAnsi="Consolas"/>
               </w:rPr>
             </w:pPr>
+            <w:r>
+              <w:rPr>
+                <w:rFonts w:ascii="Consolas" w:hAnsi="Consolas"/>
+              </w:rPr>
+              <w:t>Bad Request</w:t>
+            </w:r>
           </w:p>
         </w:tc>
         <w:tc>
@@ -2044,6 +1988,9 @@
               </w:pBdr>
               <w:jc w:val="left"/>
             </w:pPr>
+            <w:r>
+              <w:t>La peticion hecha presenta errores de sintaxis</w:t>
+            </w:r>
           </w:p>
         </w:tc>
         <w:tc>
@@ -2061,6 +2008,9 @@
               </w:pBdr>
               <w:jc w:val="left"/>
             </w:pPr>
+            <w:r>
+              <w:t>-</w:t>
+            </w:r>
           </w:p>
         </w:tc>
       </w:tr>
@@ -2114,6 +2064,12 @@
                 <w:rFonts w:ascii="Consolas" w:hAnsi="Consolas"/>
               </w:rPr>
             </w:pPr>
+            <w:r>
+              <w:rPr>
+                <w:rFonts w:ascii="Consolas" w:hAnsi="Consolas"/>
+              </w:rPr>
+              <w:t>Key Exist</w:t>
+            </w:r>
           </w:p>
         </w:tc>
         <w:tc>
@@ -2132,6 +2088,9 @@
               </w:pBdr>
               <w:jc w:val="left"/>
             </w:pPr>
+            <w:r>
+              <w:t>Al hacer un insert, ya existe una key en la base de datos</w:t>
+            </w:r>
           </w:p>
         </w:tc>
         <w:tc>
@@ -2149,260 +2108,9 @@
               </w:pBdr>
               <w:jc w:val="left"/>
             </w:pPr>
-          </w:p>
-        </w:tc>
-      </w:tr>
-      <w:tr>
-        <w:trPr>
-          <w:jc w:val="center"/>
-        </w:trPr>
-        <w:tc>
-          <w:tcPr>
-            <w:tcW w:w="993" w:type="dxa"/>
-            <w:vAlign w:val="center"/>
-          </w:tcPr>
-          <w:p>
-            <w:pPr>
-              <w:pBdr>
-                <w:top w:val="none" w:sz="0" w:space="0" w:color="auto"/>
-                <w:left w:val="none" w:sz="0" w:space="0" w:color="auto"/>
-                <w:bottom w:val="none" w:sz="0" w:space="0" w:color="auto"/>
-                <w:right w:val="none" w:sz="0" w:space="0" w:color="auto"/>
-                <w:between w:val="none" w:sz="0" w:space="0" w:color="auto"/>
-              </w:pBdr>
-              <w:jc w:val="left"/>
-              <w:rPr>
-                <w:rFonts w:ascii="Consolas" w:hAnsi="Consolas"/>
-              </w:rPr>
-            </w:pPr>
-          </w:p>
-        </w:tc>
-        <w:tc>
-          <w:tcPr>
-            <w:tcW w:w="2588" w:type="dxa"/>
-            <w:vAlign w:val="center"/>
-          </w:tcPr>
-          <w:p>
-            <w:pPr>
-              <w:pBdr>
-                <w:top w:val="none" w:sz="0" w:space="0" w:color="auto"/>
-                <w:left w:val="none" w:sz="0" w:space="0" w:color="auto"/>
-                <w:bottom w:val="none" w:sz="0" w:space="0" w:color="auto"/>
-                <w:right w:val="none" w:sz="0" w:space="0" w:color="auto"/>
-                <w:between w:val="none" w:sz="0" w:space="0" w:color="auto"/>
-              </w:pBdr>
-              <w:jc w:val="left"/>
-              <w:rPr>
-                <w:rFonts w:ascii="Consolas" w:hAnsi="Consolas"/>
-              </w:rPr>
-            </w:pPr>
-          </w:p>
-        </w:tc>
-        <w:tc>
-          <w:tcPr>
-            <w:tcW w:w="3761" w:type="dxa"/>
-            <w:vAlign w:val="center"/>
-          </w:tcPr>
-          <w:p>
-            <w:pPr>
-              <w:pBdr>
-                <w:top w:val="none" w:sz="0" w:space="0" w:color="auto"/>
-                <w:left w:val="none" w:sz="0" w:space="0" w:color="auto"/>
-                <w:bottom w:val="none" w:sz="0" w:space="0" w:color="auto"/>
-                <w:right w:val="none" w:sz="0" w:space="0" w:color="auto"/>
-                <w:between w:val="none" w:sz="0" w:space="0" w:color="auto"/>
-              </w:pBdr>
-              <w:jc w:val="left"/>
-            </w:pPr>
-          </w:p>
-        </w:tc>
-        <w:tc>
-          <w:tcPr>
-            <w:tcW w:w="3098" w:type="dxa"/>
-          </w:tcPr>
-          <w:p>
-            <w:pPr>
-              <w:pBdr>
-                <w:top w:val="none" w:sz="0" w:space="0" w:color="auto"/>
-                <w:left w:val="none" w:sz="0" w:space="0" w:color="auto"/>
-                <w:bottom w:val="none" w:sz="0" w:space="0" w:color="auto"/>
-                <w:right w:val="none" w:sz="0" w:space="0" w:color="auto"/>
-                <w:between w:val="none" w:sz="0" w:space="0" w:color="auto"/>
-              </w:pBdr>
-              <w:jc w:val="left"/>
-            </w:pPr>
-          </w:p>
-        </w:tc>
-      </w:tr>
-      <w:tr>
-        <w:trPr>
-          <w:jc w:val="center"/>
-        </w:trPr>
-        <w:tc>
-          <w:tcPr>
-            <w:tcW w:w="993" w:type="dxa"/>
-            <w:vAlign w:val="center"/>
-          </w:tcPr>
-          <w:p>
-            <w:pPr>
-              <w:pBdr>
-                <w:top w:val="none" w:sz="0" w:space="0" w:color="auto"/>
-                <w:left w:val="none" w:sz="0" w:space="0" w:color="auto"/>
-                <w:bottom w:val="none" w:sz="0" w:space="0" w:color="auto"/>
-                <w:right w:val="none" w:sz="0" w:space="0" w:color="auto"/>
-                <w:between w:val="none" w:sz="0" w:space="0" w:color="auto"/>
-              </w:pBdr>
-              <w:jc w:val="left"/>
-              <w:rPr>
-                <w:rFonts w:ascii="Consolas" w:hAnsi="Consolas"/>
-              </w:rPr>
-            </w:pPr>
-          </w:p>
-        </w:tc>
-        <w:tc>
-          <w:tcPr>
-            <w:tcW w:w="2588" w:type="dxa"/>
-            <w:vAlign w:val="center"/>
-          </w:tcPr>
-          <w:p>
-            <w:pPr>
-              <w:pBdr>
-                <w:top w:val="none" w:sz="0" w:space="0" w:color="auto"/>
-                <w:left w:val="none" w:sz="0" w:space="0" w:color="auto"/>
-                <w:bottom w:val="none" w:sz="0" w:space="0" w:color="auto"/>
-                <w:right w:val="none" w:sz="0" w:space="0" w:color="auto"/>
-                <w:between w:val="none" w:sz="0" w:space="0" w:color="auto"/>
-              </w:pBdr>
-              <w:jc w:val="left"/>
-              <w:rPr>
-                <w:rFonts w:ascii="Consolas" w:hAnsi="Consolas"/>
-              </w:rPr>
-            </w:pPr>
-          </w:p>
-        </w:tc>
-        <w:tc>
-          <w:tcPr>
-            <w:tcW w:w="3761" w:type="dxa"/>
-            <w:vAlign w:val="center"/>
-          </w:tcPr>
-          <w:p>
-            <w:pPr>
-              <w:pBdr>
-                <w:top w:val="none" w:sz="0" w:space="0" w:color="auto"/>
-                <w:left w:val="none" w:sz="0" w:space="0" w:color="auto"/>
-                <w:bottom w:val="none" w:sz="0" w:space="0" w:color="auto"/>
-                <w:right w:val="none" w:sz="0" w:space="0" w:color="auto"/>
-                <w:between w:val="none" w:sz="0" w:space="0" w:color="auto"/>
-              </w:pBdr>
-              <w:jc w:val="left"/>
-            </w:pPr>
-          </w:p>
-        </w:tc>
-        <w:tc>
-          <w:tcPr>
-            <w:tcW w:w="3098" w:type="dxa"/>
-          </w:tcPr>
-          <w:p>
-            <w:pPr>
-              <w:pBdr>
-                <w:top w:val="none" w:sz="0" w:space="0" w:color="auto"/>
-                <w:left w:val="none" w:sz="0" w:space="0" w:color="auto"/>
-                <w:bottom w:val="none" w:sz="0" w:space="0" w:color="auto"/>
-                <w:right w:val="none" w:sz="0" w:space="0" w:color="auto"/>
-                <w:between w:val="none" w:sz="0" w:space="0" w:color="auto"/>
-              </w:pBdr>
-              <w:jc w:val="left"/>
-            </w:pPr>
-          </w:p>
-        </w:tc>
-      </w:tr>
-      <w:tr>
-        <w:trPr>
-          <w:jc w:val="center"/>
-        </w:trPr>
-        <w:tc>
-          <w:tcPr>
-            <w:tcW w:w="993" w:type="dxa"/>
-            <w:vAlign w:val="center"/>
-          </w:tcPr>
-          <w:p>
-            <w:pPr>
-              <w:pBdr>
-                <w:top w:val="none" w:sz="0" w:space="0" w:color="auto"/>
-                <w:left w:val="none" w:sz="0" w:space="0" w:color="auto"/>
-                <w:bottom w:val="none" w:sz="0" w:space="0" w:color="auto"/>
-                <w:right w:val="none" w:sz="0" w:space="0" w:color="auto"/>
-                <w:between w:val="none" w:sz="0" w:space="0" w:color="auto"/>
-              </w:pBdr>
-              <w:jc w:val="left"/>
-              <w:rPr>
-                <w:rFonts w:ascii="Consolas" w:hAnsi="Consolas"/>
-              </w:rPr>
-            </w:pPr>
-          </w:p>
-        </w:tc>
-        <w:tc>
-          <w:tcPr>
-            <w:tcW w:w="2588" w:type="dxa"/>
-            <w:vAlign w:val="center"/>
-          </w:tcPr>
-          <w:p>
-            <w:pPr>
-              <w:pBdr>
-                <w:top w:val="none" w:sz="0" w:space="0" w:color="auto"/>
-                <w:left w:val="none" w:sz="0" w:space="0" w:color="auto"/>
-                <w:bottom w:val="none" w:sz="0" w:space="0" w:color="auto"/>
-                <w:right w:val="none" w:sz="0" w:space="0" w:color="auto"/>
-                <w:between w:val="none" w:sz="0" w:space="0" w:color="auto"/>
-              </w:pBdr>
-              <w:jc w:val="left"/>
-              <w:rPr>
-                <w:rFonts w:ascii="Consolas" w:hAnsi="Consolas"/>
-              </w:rPr>
-            </w:pPr>
-            <w:r>
-              <w:rPr>
-                <w:rFonts w:ascii="Consolas" w:hAnsi="Consolas"/>
-              </w:rPr>
-              <w:t>etc.</w:t>
-            </w:r>
-            <w:bookmarkStart w:id="7" w:name="_GoBack"/>
-            <w:bookmarkEnd w:id="7"/>
-          </w:p>
-        </w:tc>
-        <w:tc>
-          <w:tcPr>
-            <w:tcW w:w="3761" w:type="dxa"/>
-            <w:vAlign w:val="center"/>
-          </w:tcPr>
-          <w:p>
-            <w:pPr>
-              <w:pBdr>
-                <w:top w:val="none" w:sz="0" w:space="0" w:color="auto"/>
-                <w:left w:val="none" w:sz="0" w:space="0" w:color="auto"/>
-                <w:bottom w:val="none" w:sz="0" w:space="0" w:color="auto"/>
-                <w:right w:val="none" w:sz="0" w:space="0" w:color="auto"/>
-                <w:between w:val="none" w:sz="0" w:space="0" w:color="auto"/>
-              </w:pBdr>
-              <w:jc w:val="left"/>
-            </w:pPr>
-          </w:p>
-        </w:tc>
-        <w:tc>
-          <w:tcPr>
-            <w:tcW w:w="3098" w:type="dxa"/>
-          </w:tcPr>
-          <w:p>
-            <w:pPr>
-              <w:pBdr>
-                <w:top w:val="none" w:sz="0" w:space="0" w:color="auto"/>
-                <w:left w:val="none" w:sz="0" w:space="0" w:color="auto"/>
-                <w:bottom w:val="none" w:sz="0" w:space="0" w:color="auto"/>
-                <w:right w:val="none" w:sz="0" w:space="0" w:color="auto"/>
-                <w:between w:val="none" w:sz="0" w:space="0" w:color="auto"/>
-              </w:pBdr>
-              <w:jc w:val="left"/>
-            </w:pPr>
+            <w:r>
+              <w:t>-</w:t>
+            </w:r>
           </w:p>
         </w:tc>
       </w:tr>
@@ -4361,7 +4069,7 @@
 </file>
 
 <file path=customXml/itemProps1.xml><?xml version="1.0" encoding="utf-8"?>
-<ds:datastoreItem xmlns:ds="http://schemas.openxmlformats.org/officeDocument/2006/customXml" ds:itemID="{E8453A44-DD0F-4A76-8325-8C1E2E7B9752}">
+<ds:datastoreItem xmlns:ds="http://schemas.openxmlformats.org/officeDocument/2006/customXml" ds:itemID="{FF5216BB-CD57-4A9B-B6DC-3EE7CDB289E2}">
   <ds:schemaRefs>
     <ds:schemaRef ds:uri="http://schemas.openxmlformats.org/officeDocument/2006/bibliography"/>
   </ds:schemaRefs>

</xml_diff>

<commit_message>
se me había olvidado crear el pedeefe
</commit_message>
<xml_diff>
--- a/informe_parte1.docx
+++ b/informe_parte1.docx
@@ -1,6 +1,6 @@
 
 <file path=word/document.xml><?xml version="1.0" encoding="utf-8"?>
-<w:document xmlns:wpc="http://schemas.microsoft.com/office/word/2010/wordprocessingCanvas" xmlns:cx="http://schemas.microsoft.com/office/drawing/2014/chartex" xmlns:cx1="http://schemas.microsoft.com/office/drawing/2015/9/8/chartex" xmlns:cx2="http://schemas.microsoft.com/office/drawing/2015/10/21/chartex" xmlns:cx3="http://schemas.microsoft.com/office/drawing/2016/5/9/chartex" xmlns:cx4="http://schemas.microsoft.com/office/drawing/2016/5/10/chartex" xmlns:cx5="http://schemas.microsoft.com/office/drawing/2016/5/11/chartex" xmlns:cx6="http://schemas.microsoft.com/office/drawing/2016/5/12/chartex" xmlns:cx7="http://schemas.microsoft.com/office/drawing/2016/5/13/chartex" xmlns:cx8="http://schemas.microsoft.com/office/drawing/2016/5/14/chartex" xmlns:mc="http://schemas.openxmlformats.org/markup-compatibility/2006" xmlns:aink="http://schemas.microsoft.com/office/drawing/2016/ink" xmlns:am3d="http://schemas.microsoft.com/office/drawing/2017/model3d" xmlns:o="urn:schemas-microsoft-com:office:office" xmlns:r="http://schemas.openxmlformats.org/officeDocument/2006/relationships" xmlns:m="http://schemas.openxmlformats.org/officeDocument/2006/math" xmlns:v="urn:schemas-microsoft-com:vml" xmlns:wp14="http://schemas.microsoft.com/office/word/2010/wordprocessingDrawing" xmlns:wp="http://schemas.openxmlformats.org/drawingml/2006/wordprocessingDrawing" xmlns:w10="urn:schemas-microsoft-com:office:word" xmlns:w="http://schemas.openxmlformats.org/wordprocessingml/2006/main" xmlns:w14="http://schemas.microsoft.com/office/word/2010/wordml" xmlns:w15="http://schemas.microsoft.com/office/word/2012/wordml" xmlns:w16cid="http://schemas.microsoft.com/office/word/2016/wordml/cid" xmlns:w16se="http://schemas.microsoft.com/office/word/2015/wordml/symex" xmlns:wpg="http://schemas.microsoft.com/office/word/2010/wordprocessingGroup" xmlns:wpi="http://schemas.microsoft.com/office/word/2010/wordprocessingInk" xmlns:wne="http://schemas.microsoft.com/office/word/2006/wordml" xmlns:wps="http://schemas.microsoft.com/office/word/2010/wordprocessingShape" mc:Ignorable="w14 w15 w16se w16cid wp14">
+<w:document xmlns:wpc="http://schemas.microsoft.com/office/word/2010/wordprocessingCanvas" xmlns:cx="http://schemas.microsoft.com/office/drawing/2014/chartex" xmlns:cx1="http://schemas.microsoft.com/office/drawing/2015/9/8/chartex" xmlns:cx2="http://schemas.microsoft.com/office/drawing/2015/10/21/chartex" xmlns:cx3="http://schemas.microsoft.com/office/drawing/2016/5/9/chartex" xmlns:cx4="http://schemas.microsoft.com/office/drawing/2016/5/10/chartex" xmlns:cx5="http://schemas.microsoft.com/office/drawing/2016/5/11/chartex" xmlns:cx6="http://schemas.microsoft.com/office/drawing/2016/5/12/chartex" xmlns:cx7="http://schemas.microsoft.com/office/drawing/2016/5/13/chartex" xmlns:cx8="http://schemas.microsoft.com/office/drawing/2016/5/14/chartex" xmlns:mc="http://schemas.openxmlformats.org/markup-compatibility/2006" xmlns:aink="http://schemas.microsoft.com/office/drawing/2016/ink" xmlns:am3d="http://schemas.microsoft.com/office/drawing/2017/model3d" xmlns:o="urn:schemas-microsoft-com:office:office" xmlns:r="http://schemas.openxmlformats.org/officeDocument/2006/relationships" xmlns:m="http://schemas.openxmlformats.org/officeDocument/2006/math" xmlns:v="urn:schemas-microsoft-com:vml" xmlns:wp14="http://schemas.microsoft.com/office/word/2010/wordprocessingDrawing" xmlns:wp="http://schemas.openxmlformats.org/drawingml/2006/wordprocessingDrawing" xmlns:w10="urn:schemas-microsoft-com:office:word" xmlns:w="http://schemas.openxmlformats.org/wordprocessingml/2006/main" xmlns:w14="http://schemas.microsoft.com/office/word/2010/wordml" xmlns:w15="http://schemas.microsoft.com/office/word/2012/wordml" xmlns:w16cex="http://schemas.microsoft.com/office/word/2018/wordml/cex" xmlns:w16cid="http://schemas.microsoft.com/office/word/2016/wordml/cid" xmlns:w16="http://schemas.microsoft.com/office/word/2018/wordml" xmlns:w16se="http://schemas.microsoft.com/office/word/2015/wordml/symex" xmlns:wpg="http://schemas.microsoft.com/office/word/2010/wordprocessingGroup" xmlns:wpi="http://schemas.microsoft.com/office/word/2010/wordprocessingInk" xmlns:wne="http://schemas.microsoft.com/office/word/2006/wordml" xmlns:wps="http://schemas.microsoft.com/office/word/2010/wordprocessingShape" xmlns:a="http://schemas.openxmlformats.org/drawingml/2006/main" xmlns:pic="http://schemas.openxmlformats.org/drawingml/2006/picture" xmlns:a14="http://schemas.microsoft.com/office/drawing/2010/main" mc:Ignorable="w14 w15 w16se w16cid w16 w16cex wp14">
   <w:background w:color="FFFFFF"/>
   <w:body>
     <w:p>
@@ -74,7 +74,7 @@
     <w:p>
       <w:r>
         <w:pict w14:anchorId="19780CBB">
-          <v:rect id="_x0000_i1025" style="width:0;height:1.5pt" o:hralign="center" o:hrstd="t" o:hr="t" fillcolor="#a0a0a0" stroked="f"/>
+          <v:rect id="_x0000_i1025" style="width:0;height:1.5pt" o:hr="t" o:hrstd="t" o:hralign="center" fillcolor="#a0a0a0" stroked="f"/>
         </w:pict>
       </w:r>
     </w:p>
@@ -82,7 +82,7 @@
       <w:pPr>
         <w:pStyle w:val="Subtitle"/>
       </w:pPr>
-      <w:bookmarkStart w:id="0" w:name="_4xvi1vr4pse6" w:colFirst="0" w:colLast="0"/>
+      <w:bookmarkStart w:name="_4xvi1vr4pse6" w:colFirst="0" w:colLast="0" w:id="0"/>
       <w:bookmarkEnd w:id="0"/>
       <w:r>
         <w:t>Sistemas Operativos y Redes</w:t>
@@ -95,7 +95,7 @@
           <w:rFonts w:ascii="Verdana" w:hAnsi="Verdana"/>
         </w:rPr>
       </w:pPr>
-      <w:bookmarkStart w:id="1" w:name="_h5cwx8vc8xgl" w:colFirst="0" w:colLast="0"/>
+      <w:bookmarkStart w:name="_h5cwx8vc8xgl" w:colFirst="0" w:colLast="0" w:id="1"/>
       <w:bookmarkEnd w:id="1"/>
       <w:r>
         <w:rPr>
@@ -133,13 +133,13 @@
     <w:p>
       <w:r>
         <w:pict w14:anchorId="0A4A087B">
-          <v:rect id="_x0000_i1026" style="width:0;height:1.5pt" o:hralign="center" o:hrstd="t" o:hr="t" fillcolor="#a0a0a0" stroked="f"/>
+          <v:rect id="_x0000_i1026" style="width:0;height:1.5pt" o:hr="t" o:hrstd="t" o:hralign="center" fillcolor="#a0a0a0" stroked="f"/>
         </w:pict>
       </w:r>
     </w:p>
     <w:p>
-      <w:bookmarkStart w:id="2" w:name="_aa8yccz5dskm" w:colFirst="0" w:colLast="0"/>
-      <w:bookmarkStart w:id="3" w:name="_Toc511891623"/>
+      <w:bookmarkStart w:name="_aa8yccz5dskm" w:colFirst="0" w:colLast="0" w:id="2"/>
+      <w:bookmarkStart w:name="_Toc511891623" w:id="3"/>
       <w:bookmarkEnd w:id="2"/>
     </w:p>
     <w:p/>
@@ -227,9 +227,9 @@
       <w:pPr>
         <w:pStyle w:val="Heading1"/>
       </w:pPr>
-      <w:bookmarkStart w:id="4" w:name="_8l5pld3pdjjd" w:colFirst="0" w:colLast="0"/>
-      <w:bookmarkStart w:id="5" w:name="_xsctf0t8nnsl" w:colFirst="0" w:colLast="0"/>
-      <w:bookmarkStart w:id="6" w:name="_Toc23368706"/>
+      <w:bookmarkStart w:name="_8l5pld3pdjjd" w:colFirst="0" w:colLast="0" w:id="4"/>
+      <w:bookmarkStart w:name="_xsctf0t8nnsl" w:colFirst="0" w:colLast="0" w:id="5"/>
+      <w:bookmarkStart w:name="_Toc23368706" w:id="6"/>
       <w:bookmarkEnd w:id="3"/>
       <w:bookmarkEnd w:id="4"/>
       <w:bookmarkEnd w:id="5"/>
@@ -753,11 +753,11 @@
           <w:p>
             <w:pPr>
               <w:pBdr>
-                <w:top w:val="none" w:sz="0" w:space="0" w:color="auto"/>
-                <w:left w:val="none" w:sz="0" w:space="0" w:color="auto"/>
-                <w:bottom w:val="none" w:sz="0" w:space="0" w:color="auto"/>
-                <w:right w:val="none" w:sz="0" w:space="0" w:color="auto"/>
-                <w:between w:val="none" w:sz="0" w:space="0" w:color="auto"/>
+                <w:top w:val="none" w:color="auto" w:sz="0" w:space="0"/>
+                <w:left w:val="none" w:color="auto" w:sz="0" w:space="0"/>
+                <w:bottom w:val="none" w:color="auto" w:sz="0" w:space="0"/>
+                <w:right w:val="none" w:color="auto" w:sz="0" w:space="0"/>
+                <w:between w:val="none" w:color="auto" w:sz="0" w:space="0"/>
               </w:pBdr>
               <w:spacing w:line="276" w:lineRule="auto"/>
               <w:jc w:val="left"/>
@@ -791,7 +791,7 @@
               </w:rPr>
               <w:t>and</w:t>
             </w:r>
-            <w:bookmarkStart w:id="7" w:name="_GoBack"/>
+            <w:bookmarkStart w:name="_GoBack" w:id="7"/>
             <w:bookmarkEnd w:id="7"/>
           </w:p>
         </w:tc>
@@ -804,11 +804,11 @@
           <w:p>
             <w:pPr>
               <w:pBdr>
-                <w:top w:val="none" w:sz="0" w:space="0" w:color="auto"/>
-                <w:left w:val="none" w:sz="0" w:space="0" w:color="auto"/>
-                <w:bottom w:val="none" w:sz="0" w:space="0" w:color="auto"/>
-                <w:right w:val="none" w:sz="0" w:space="0" w:color="auto"/>
-                <w:between w:val="none" w:sz="0" w:space="0" w:color="auto"/>
+                <w:top w:val="none" w:color="auto" w:sz="0" w:space="0"/>
+                <w:left w:val="none" w:color="auto" w:sz="0" w:space="0"/>
+                <w:bottom w:val="none" w:color="auto" w:sz="0" w:space="0"/>
+                <w:right w:val="none" w:color="auto" w:sz="0" w:space="0"/>
+                <w:between w:val="none" w:color="auto" w:sz="0" w:space="0"/>
               </w:pBdr>
               <w:spacing w:line="276" w:lineRule="auto"/>
               <w:jc w:val="left"/>
@@ -841,11 +841,11 @@
           <w:p>
             <w:pPr>
               <w:pBdr>
-                <w:top w:val="none" w:sz="0" w:space="0" w:color="auto"/>
-                <w:left w:val="none" w:sz="0" w:space="0" w:color="auto"/>
-                <w:bottom w:val="none" w:sz="0" w:space="0" w:color="auto"/>
-                <w:right w:val="none" w:sz="0" w:space="0" w:color="auto"/>
-                <w:between w:val="none" w:sz="0" w:space="0" w:color="auto"/>
+                <w:top w:val="none" w:color="auto" w:sz="0" w:space="0"/>
+                <w:left w:val="none" w:color="auto" w:sz="0" w:space="0"/>
+                <w:bottom w:val="none" w:color="auto" w:sz="0" w:space="0"/>
+                <w:right w:val="none" w:color="auto" w:sz="0" w:space="0"/>
+                <w:between w:val="none" w:color="auto" w:sz="0" w:space="0"/>
               </w:pBdr>
               <w:spacing w:line="360" w:lineRule="auto"/>
               <w:jc w:val="left"/>
@@ -869,11 +869,11 @@
           <w:p>
             <w:pPr>
               <w:pBdr>
-                <w:top w:val="none" w:sz="0" w:space="0" w:color="auto"/>
-                <w:left w:val="none" w:sz="0" w:space="0" w:color="auto"/>
-                <w:bottom w:val="none" w:sz="0" w:space="0" w:color="auto"/>
-                <w:right w:val="none" w:sz="0" w:space="0" w:color="auto"/>
-                <w:between w:val="none" w:sz="0" w:space="0" w:color="auto"/>
+                <w:top w:val="none" w:color="auto" w:sz="0" w:space="0"/>
+                <w:left w:val="none" w:color="auto" w:sz="0" w:space="0"/>
+                <w:bottom w:val="none" w:color="auto" w:sz="0" w:space="0"/>
+                <w:right w:val="none" w:color="auto" w:sz="0" w:space="0"/>
+                <w:between w:val="none" w:color="auto" w:sz="0" w:space="0"/>
               </w:pBdr>
               <w:spacing w:line="360" w:lineRule="auto"/>
               <w:jc w:val="left"/>
@@ -904,11 +904,11 @@
           <w:p>
             <w:pPr>
               <w:pBdr>
-                <w:top w:val="none" w:sz="0" w:space="0" w:color="auto"/>
-                <w:left w:val="none" w:sz="0" w:space="0" w:color="auto"/>
-                <w:bottom w:val="none" w:sz="0" w:space="0" w:color="auto"/>
-                <w:right w:val="none" w:sz="0" w:space="0" w:color="auto"/>
-                <w:between w:val="none" w:sz="0" w:space="0" w:color="auto"/>
+                <w:top w:val="none" w:color="auto" w:sz="0" w:space="0"/>
+                <w:left w:val="none" w:color="auto" w:sz="0" w:space="0"/>
+                <w:bottom w:val="none" w:color="auto" w:sz="0" w:space="0"/>
+                <w:right w:val="none" w:color="auto" w:sz="0" w:space="0"/>
+                <w:between w:val="none" w:color="auto" w:sz="0" w:space="0"/>
               </w:pBdr>
               <w:spacing w:line="360" w:lineRule="auto"/>
               <w:jc w:val="left"/>
@@ -932,11 +932,11 @@
           <w:p>
             <w:pPr>
               <w:pBdr>
-                <w:top w:val="none" w:sz="0" w:space="0" w:color="auto"/>
-                <w:left w:val="none" w:sz="0" w:space="0" w:color="auto"/>
-                <w:bottom w:val="none" w:sz="0" w:space="0" w:color="auto"/>
-                <w:right w:val="none" w:sz="0" w:space="0" w:color="auto"/>
-                <w:between w:val="none" w:sz="0" w:space="0" w:color="auto"/>
+                <w:top w:val="none" w:color="auto" w:sz="0" w:space="0"/>
+                <w:left w:val="none" w:color="auto" w:sz="0" w:space="0"/>
+                <w:bottom w:val="none" w:color="auto" w:sz="0" w:space="0"/>
+                <w:right w:val="none" w:color="auto" w:sz="0" w:space="0"/>
+                <w:between w:val="none" w:color="auto" w:sz="0" w:space="0"/>
               </w:pBdr>
               <w:spacing w:line="360" w:lineRule="auto"/>
               <w:jc w:val="left"/>
@@ -967,11 +967,11 @@
           <w:p>
             <w:pPr>
               <w:pBdr>
-                <w:top w:val="none" w:sz="0" w:space="0" w:color="auto"/>
-                <w:left w:val="none" w:sz="0" w:space="0" w:color="auto"/>
-                <w:bottom w:val="none" w:sz="0" w:space="0" w:color="auto"/>
-                <w:right w:val="none" w:sz="0" w:space="0" w:color="auto"/>
-                <w:between w:val="none" w:sz="0" w:space="0" w:color="auto"/>
+                <w:top w:val="none" w:color="auto" w:sz="0" w:space="0"/>
+                <w:left w:val="none" w:color="auto" w:sz="0" w:space="0"/>
+                <w:bottom w:val="none" w:color="auto" w:sz="0" w:space="0"/>
+                <w:right w:val="none" w:color="auto" w:sz="0" w:space="0"/>
+                <w:between w:val="none" w:color="auto" w:sz="0" w:space="0"/>
               </w:pBdr>
               <w:spacing w:line="360" w:lineRule="auto"/>
               <w:jc w:val="left"/>
@@ -995,11 +995,11 @@
           <w:p>
             <w:pPr>
               <w:pBdr>
-                <w:top w:val="none" w:sz="0" w:space="0" w:color="auto"/>
-                <w:left w:val="none" w:sz="0" w:space="0" w:color="auto"/>
-                <w:bottom w:val="none" w:sz="0" w:space="0" w:color="auto"/>
-                <w:right w:val="none" w:sz="0" w:space="0" w:color="auto"/>
-                <w:between w:val="none" w:sz="0" w:space="0" w:color="auto"/>
+                <w:top w:val="none" w:color="auto" w:sz="0" w:space="0"/>
+                <w:left w:val="none" w:color="auto" w:sz="0" w:space="0"/>
+                <w:bottom w:val="none" w:color="auto" w:sz="0" w:space="0"/>
+                <w:right w:val="none" w:color="auto" w:sz="0" w:space="0"/>
+                <w:between w:val="none" w:color="auto" w:sz="0" w:space="0"/>
               </w:pBdr>
               <w:spacing w:line="360" w:lineRule="auto"/>
               <w:jc w:val="left"/>
@@ -1030,11 +1030,11 @@
           <w:p>
             <w:pPr>
               <w:pBdr>
-                <w:top w:val="none" w:sz="0" w:space="0" w:color="auto"/>
-                <w:left w:val="none" w:sz="0" w:space="0" w:color="auto"/>
-                <w:bottom w:val="none" w:sz="0" w:space="0" w:color="auto"/>
-                <w:right w:val="none" w:sz="0" w:space="0" w:color="auto"/>
-                <w:between w:val="none" w:sz="0" w:space="0" w:color="auto"/>
+                <w:top w:val="none" w:color="auto" w:sz="0" w:space="0"/>
+                <w:left w:val="none" w:color="auto" w:sz="0" w:space="0"/>
+                <w:bottom w:val="none" w:color="auto" w:sz="0" w:space="0"/>
+                <w:right w:val="none" w:color="auto" w:sz="0" w:space="0"/>
+                <w:between w:val="none" w:color="auto" w:sz="0" w:space="0"/>
               </w:pBdr>
               <w:spacing w:line="360" w:lineRule="auto"/>
               <w:jc w:val="left"/>
@@ -1058,11 +1058,11 @@
           <w:p>
             <w:pPr>
               <w:pBdr>
-                <w:top w:val="none" w:sz="0" w:space="0" w:color="auto"/>
-                <w:left w:val="none" w:sz="0" w:space="0" w:color="auto"/>
-                <w:bottom w:val="none" w:sz="0" w:space="0" w:color="auto"/>
-                <w:right w:val="none" w:sz="0" w:space="0" w:color="auto"/>
-                <w:between w:val="none" w:sz="0" w:space="0" w:color="auto"/>
+                <w:top w:val="none" w:color="auto" w:sz="0" w:space="0"/>
+                <w:left w:val="none" w:color="auto" w:sz="0" w:space="0"/>
+                <w:bottom w:val="none" w:color="auto" w:sz="0" w:space="0"/>
+                <w:right w:val="none" w:color="auto" w:sz="0" w:space="0"/>
+                <w:between w:val="none" w:color="auto" w:sz="0" w:space="0"/>
               </w:pBdr>
               <w:spacing w:line="360" w:lineRule="auto"/>
               <w:jc w:val="left"/>
@@ -1080,11 +1080,11 @@
           <w:p>
             <w:pPr>
               <w:pBdr>
-                <w:top w:val="none" w:sz="0" w:space="0" w:color="auto"/>
-                <w:left w:val="none" w:sz="0" w:space="0" w:color="auto"/>
-                <w:bottom w:val="none" w:sz="0" w:space="0" w:color="auto"/>
-                <w:right w:val="none" w:sz="0" w:space="0" w:color="auto"/>
-                <w:between w:val="none" w:sz="0" w:space="0" w:color="auto"/>
+                <w:top w:val="none" w:color="auto" w:sz="0" w:space="0"/>
+                <w:left w:val="none" w:color="auto" w:sz="0" w:space="0"/>
+                <w:bottom w:val="none" w:color="auto" w:sz="0" w:space="0"/>
+                <w:right w:val="none" w:color="auto" w:sz="0" w:space="0"/>
+                <w:between w:val="none" w:color="auto" w:sz="0" w:space="0"/>
               </w:pBdr>
               <w:spacing w:line="360" w:lineRule="auto"/>
               <w:jc w:val="left"/>
@@ -1113,11 +1113,11 @@
           <w:p>
             <w:pPr>
               <w:pBdr>
-                <w:top w:val="none" w:sz="0" w:space="0" w:color="auto"/>
-                <w:left w:val="none" w:sz="0" w:space="0" w:color="auto"/>
-                <w:bottom w:val="none" w:sz="0" w:space="0" w:color="auto"/>
-                <w:right w:val="none" w:sz="0" w:space="0" w:color="auto"/>
-                <w:between w:val="none" w:sz="0" w:space="0" w:color="auto"/>
+                <w:top w:val="none" w:color="auto" w:sz="0" w:space="0"/>
+                <w:left w:val="none" w:color="auto" w:sz="0" w:space="0"/>
+                <w:bottom w:val="none" w:color="auto" w:sz="0" w:space="0"/>
+                <w:right w:val="none" w:color="auto" w:sz="0" w:space="0"/>
+                <w:between w:val="none" w:color="auto" w:sz="0" w:space="0"/>
               </w:pBdr>
               <w:spacing w:line="360" w:lineRule="auto"/>
               <w:jc w:val="left"/>
@@ -1141,11 +1141,11 @@
           <w:p>
             <w:pPr>
               <w:pBdr>
-                <w:top w:val="none" w:sz="0" w:space="0" w:color="auto"/>
-                <w:left w:val="none" w:sz="0" w:space="0" w:color="auto"/>
-                <w:bottom w:val="none" w:sz="0" w:space="0" w:color="auto"/>
-                <w:right w:val="none" w:sz="0" w:space="0" w:color="auto"/>
-                <w:between w:val="none" w:sz="0" w:space="0" w:color="auto"/>
+                <w:top w:val="none" w:color="auto" w:sz="0" w:space="0"/>
+                <w:left w:val="none" w:color="auto" w:sz="0" w:space="0"/>
+                <w:bottom w:val="none" w:color="auto" w:sz="0" w:space="0"/>
+                <w:right w:val="none" w:color="auto" w:sz="0" w:space="0"/>
+                <w:between w:val="none" w:color="auto" w:sz="0" w:space="0"/>
               </w:pBdr>
               <w:spacing w:line="360" w:lineRule="auto"/>
               <w:jc w:val="left"/>
@@ -1180,11 +1180,11 @@
           <w:p>
             <w:pPr>
               <w:pBdr>
-                <w:top w:val="none" w:sz="0" w:space="0" w:color="auto"/>
-                <w:left w:val="none" w:sz="0" w:space="0" w:color="auto"/>
-                <w:bottom w:val="none" w:sz="0" w:space="0" w:color="auto"/>
-                <w:right w:val="none" w:sz="0" w:space="0" w:color="auto"/>
-                <w:between w:val="none" w:sz="0" w:space="0" w:color="auto"/>
+                <w:top w:val="none" w:color="auto" w:sz="0" w:space="0"/>
+                <w:left w:val="none" w:color="auto" w:sz="0" w:space="0"/>
+                <w:bottom w:val="none" w:color="auto" w:sz="0" w:space="0"/>
+                <w:right w:val="none" w:color="auto" w:sz="0" w:space="0"/>
+                <w:between w:val="none" w:color="auto" w:sz="0" w:space="0"/>
               </w:pBdr>
               <w:spacing w:line="360" w:lineRule="auto"/>
               <w:jc w:val="left"/>
@@ -1208,11 +1208,11 @@
           <w:p>
             <w:pPr>
               <w:pBdr>
-                <w:top w:val="none" w:sz="0" w:space="0" w:color="auto"/>
-                <w:left w:val="none" w:sz="0" w:space="0" w:color="auto"/>
-                <w:bottom w:val="none" w:sz="0" w:space="0" w:color="auto"/>
-                <w:right w:val="none" w:sz="0" w:space="0" w:color="auto"/>
-                <w:between w:val="none" w:sz="0" w:space="0" w:color="auto"/>
+                <w:top w:val="none" w:color="auto" w:sz="0" w:space="0"/>
+                <w:left w:val="none" w:color="auto" w:sz="0" w:space="0"/>
+                <w:bottom w:val="none" w:color="auto" w:sz="0" w:space="0"/>
+                <w:right w:val="none" w:color="auto" w:sz="0" w:space="0"/>
+                <w:between w:val="none" w:color="auto" w:sz="0" w:space="0"/>
               </w:pBdr>
               <w:spacing w:line="360" w:lineRule="auto"/>
               <w:jc w:val="left"/>
@@ -1241,11 +1241,11 @@
           <w:p>
             <w:pPr>
               <w:pBdr>
-                <w:top w:val="none" w:sz="0" w:space="0" w:color="auto"/>
-                <w:left w:val="none" w:sz="0" w:space="0" w:color="auto"/>
-                <w:bottom w:val="none" w:sz="0" w:space="0" w:color="auto"/>
-                <w:right w:val="none" w:sz="0" w:space="0" w:color="auto"/>
-                <w:between w:val="none" w:sz="0" w:space="0" w:color="auto"/>
+                <w:top w:val="none" w:color="auto" w:sz="0" w:space="0"/>
+                <w:left w:val="none" w:color="auto" w:sz="0" w:space="0"/>
+                <w:bottom w:val="none" w:color="auto" w:sz="0" w:space="0"/>
+                <w:right w:val="none" w:color="auto" w:sz="0" w:space="0"/>
+                <w:between w:val="none" w:color="auto" w:sz="0" w:space="0"/>
               </w:pBdr>
               <w:spacing w:line="360" w:lineRule="auto"/>
               <w:jc w:val="left"/>
@@ -1269,11 +1269,11 @@
           <w:p>
             <w:pPr>
               <w:pBdr>
-                <w:top w:val="none" w:sz="0" w:space="0" w:color="auto"/>
-                <w:left w:val="none" w:sz="0" w:space="0" w:color="auto"/>
-                <w:bottom w:val="none" w:sz="0" w:space="0" w:color="auto"/>
-                <w:right w:val="none" w:sz="0" w:space="0" w:color="auto"/>
-                <w:between w:val="none" w:sz="0" w:space="0" w:color="auto"/>
+                <w:top w:val="none" w:color="auto" w:sz="0" w:space="0"/>
+                <w:left w:val="none" w:color="auto" w:sz="0" w:space="0"/>
+                <w:bottom w:val="none" w:color="auto" w:sz="0" w:space="0"/>
+                <w:right w:val="none" w:color="auto" w:sz="0" w:space="0"/>
+                <w:between w:val="none" w:color="auto" w:sz="0" w:space="0"/>
               </w:pBdr>
               <w:spacing w:line="360" w:lineRule="auto"/>
               <w:jc w:val="left"/>
@@ -1303,11 +1303,11 @@
           <w:p>
             <w:pPr>
               <w:pBdr>
-                <w:top w:val="none" w:sz="0" w:space="0" w:color="auto"/>
-                <w:left w:val="none" w:sz="0" w:space="0" w:color="auto"/>
-                <w:bottom w:val="none" w:sz="0" w:space="0" w:color="auto"/>
-                <w:right w:val="none" w:sz="0" w:space="0" w:color="auto"/>
-                <w:between w:val="none" w:sz="0" w:space="0" w:color="auto"/>
+                <w:top w:val="none" w:color="auto" w:sz="0" w:space="0"/>
+                <w:left w:val="none" w:color="auto" w:sz="0" w:space="0"/>
+                <w:bottom w:val="none" w:color="auto" w:sz="0" w:space="0"/>
+                <w:right w:val="none" w:color="auto" w:sz="0" w:space="0"/>
+                <w:between w:val="none" w:color="auto" w:sz="0" w:space="0"/>
               </w:pBdr>
               <w:spacing w:line="360" w:lineRule="auto"/>
               <w:jc w:val="left"/>
@@ -1342,11 +1342,11 @@
           <w:p>
             <w:pPr>
               <w:pBdr>
-                <w:top w:val="none" w:sz="0" w:space="0" w:color="auto"/>
-                <w:left w:val="none" w:sz="0" w:space="0" w:color="auto"/>
-                <w:bottom w:val="none" w:sz="0" w:space="0" w:color="auto"/>
-                <w:right w:val="none" w:sz="0" w:space="0" w:color="auto"/>
-                <w:between w:val="none" w:sz="0" w:space="0" w:color="auto"/>
+                <w:top w:val="none" w:color="auto" w:sz="0" w:space="0"/>
+                <w:left w:val="none" w:color="auto" w:sz="0" w:space="0"/>
+                <w:bottom w:val="none" w:color="auto" w:sz="0" w:space="0"/>
+                <w:right w:val="none" w:color="auto" w:sz="0" w:space="0"/>
+                <w:between w:val="none" w:color="auto" w:sz="0" w:space="0"/>
               </w:pBdr>
               <w:spacing w:line="360" w:lineRule="auto"/>
               <w:jc w:val="left"/>
@@ -1370,11 +1370,11 @@
           <w:p>
             <w:pPr>
               <w:pBdr>
-                <w:top w:val="none" w:sz="0" w:space="0" w:color="auto"/>
-                <w:left w:val="none" w:sz="0" w:space="0" w:color="auto"/>
-                <w:bottom w:val="none" w:sz="0" w:space="0" w:color="auto"/>
-                <w:right w:val="none" w:sz="0" w:space="0" w:color="auto"/>
-                <w:between w:val="none" w:sz="0" w:space="0" w:color="auto"/>
+                <w:top w:val="none" w:color="auto" w:sz="0" w:space="0"/>
+                <w:left w:val="none" w:color="auto" w:sz="0" w:space="0"/>
+                <w:bottom w:val="none" w:color="auto" w:sz="0" w:space="0"/>
+                <w:right w:val="none" w:color="auto" w:sz="0" w:space="0"/>
+                <w:between w:val="none" w:color="auto" w:sz="0" w:space="0"/>
               </w:pBdr>
               <w:spacing w:line="360" w:lineRule="auto"/>
               <w:jc w:val="left"/>
@@ -1403,11 +1403,11 @@
           <w:p>
             <w:pPr>
               <w:pBdr>
-                <w:top w:val="none" w:sz="0" w:space="0" w:color="auto"/>
-                <w:left w:val="none" w:sz="0" w:space="0" w:color="auto"/>
-                <w:bottom w:val="none" w:sz="0" w:space="0" w:color="auto"/>
-                <w:right w:val="none" w:sz="0" w:space="0" w:color="auto"/>
-                <w:between w:val="none" w:sz="0" w:space="0" w:color="auto"/>
+                <w:top w:val="none" w:color="auto" w:sz="0" w:space="0"/>
+                <w:left w:val="none" w:color="auto" w:sz="0" w:space="0"/>
+                <w:bottom w:val="none" w:color="auto" w:sz="0" w:space="0"/>
+                <w:right w:val="none" w:color="auto" w:sz="0" w:space="0"/>
+                <w:between w:val="none" w:color="auto" w:sz="0" w:space="0"/>
               </w:pBdr>
               <w:spacing w:line="360" w:lineRule="auto"/>
               <w:jc w:val="left"/>
@@ -1431,11 +1431,11 @@
           <w:p>
             <w:pPr>
               <w:pBdr>
-                <w:top w:val="none" w:sz="0" w:space="0" w:color="auto"/>
-                <w:left w:val="none" w:sz="0" w:space="0" w:color="auto"/>
-                <w:bottom w:val="none" w:sz="0" w:space="0" w:color="auto"/>
-                <w:right w:val="none" w:sz="0" w:space="0" w:color="auto"/>
-                <w:between w:val="none" w:sz="0" w:space="0" w:color="auto"/>
+                <w:top w:val="none" w:color="auto" w:sz="0" w:space="0"/>
+                <w:left w:val="none" w:color="auto" w:sz="0" w:space="0"/>
+                <w:bottom w:val="none" w:color="auto" w:sz="0" w:space="0"/>
+                <w:right w:val="none" w:color="auto" w:sz="0" w:space="0"/>
+                <w:between w:val="none" w:color="auto" w:sz="0" w:space="0"/>
               </w:pBdr>
               <w:spacing w:line="360" w:lineRule="auto"/>
               <w:jc w:val="left"/>
@@ -3416,8 +3416,8 @@
           <w:lang w:val="en-GB"/>
         </w:rPr>
       </w:pPr>
-      <w:bookmarkStart w:id="8" w:name="_xk53tixkmt3s" w:colFirst="0" w:colLast="0"/>
-      <w:bookmarkStart w:id="9" w:name="_8s9acma3xc4p" w:colFirst="0" w:colLast="0"/>
+      <w:bookmarkStart w:name="_xk53tixkmt3s" w:colFirst="0" w:colLast="0" w:id="8"/>
+      <w:bookmarkStart w:name="_8s9acma3xc4p" w:colFirst="0" w:colLast="0" w:id="9"/>
       <w:bookmarkEnd w:id="8"/>
       <w:bookmarkEnd w:id="9"/>
     </w:p>
@@ -3626,10 +3626,14 @@
       </w:pPr>
       <w:r>
         <w:tab/>
+      </w:r>
+      <w:r>
         <w:t>Key</w:t>
       </w:r>
       <w:r>
         <w:tab/>
+      </w:r>
+      <w:r>
         <w:t>Value</w:t>
       </w:r>
     </w:p>
@@ -3639,10 +3643,14 @@
       </w:pPr>
       <w:r>
         <w:tab/>
+      </w:r>
+      <w:r>
         <w:t>1</w:t>
       </w:r>
       <w:r>
         <w:tab/>
+      </w:r>
+      <w:r>
         <w:t>-4</w:t>
       </w:r>
     </w:p>
@@ -3652,10 +3660,14 @@
       </w:pPr>
       <w:r>
         <w:tab/>
+      </w:r>
+      <w:r>
         <w:t>5</w:t>
       </w:r>
       <w:r>
         <w:tab/>
+      </w:r>
+      <w:r>
         <w:t>309</w:t>
       </w:r>
     </w:p>
@@ -3665,10 +3677,14 @@
       </w:pPr>
       <w:r>
         <w:tab/>
+      </w:r>
+      <w:r>
         <w:t>2</w:t>
       </w:r>
       <w:r>
         <w:tab/>
+      </w:r>
+      <w:r>
         <w:t>0</w:t>
       </w:r>
     </w:p>
@@ -3678,10 +3694,14 @@
       </w:pPr>
       <w:r>
         <w:tab/>
+      </w:r>
+      <w:r>
         <w:t>7</w:t>
       </w:r>
       <w:r>
         <w:tab/>
+      </w:r>
+      <w:r>
         <w:t>134587</w:t>
       </w:r>
     </w:p>
@@ -3966,7 +3986,7 @@
 </file>
 
 <file path=word/endnotes.xml><?xml version="1.0" encoding="utf-8"?>
-<w:endnotes xmlns:wpc="http://schemas.microsoft.com/office/word/2010/wordprocessingCanvas" xmlns:cx="http://schemas.microsoft.com/office/drawing/2014/chartex" xmlns:cx1="http://schemas.microsoft.com/office/drawing/2015/9/8/chartex" xmlns:cx2="http://schemas.microsoft.com/office/drawing/2015/10/21/chartex" xmlns:cx3="http://schemas.microsoft.com/office/drawing/2016/5/9/chartex" xmlns:cx4="http://schemas.microsoft.com/office/drawing/2016/5/10/chartex" xmlns:cx5="http://schemas.microsoft.com/office/drawing/2016/5/11/chartex" xmlns:cx6="http://schemas.microsoft.com/office/drawing/2016/5/12/chartex" xmlns:cx7="http://schemas.microsoft.com/office/drawing/2016/5/13/chartex" xmlns:cx8="http://schemas.microsoft.com/office/drawing/2016/5/14/chartex" xmlns:mc="http://schemas.openxmlformats.org/markup-compatibility/2006" xmlns:aink="http://schemas.microsoft.com/office/drawing/2016/ink" xmlns:am3d="http://schemas.microsoft.com/office/drawing/2017/model3d" xmlns:o="urn:schemas-microsoft-com:office:office" xmlns:r="http://schemas.openxmlformats.org/officeDocument/2006/relationships" xmlns:m="http://schemas.openxmlformats.org/officeDocument/2006/math" xmlns:v="urn:schemas-microsoft-com:vml" xmlns:wp14="http://schemas.microsoft.com/office/word/2010/wordprocessingDrawing" xmlns:wp="http://schemas.openxmlformats.org/drawingml/2006/wordprocessingDrawing" xmlns:w10="urn:schemas-microsoft-com:office:word" xmlns:w="http://schemas.openxmlformats.org/wordprocessingml/2006/main" xmlns:w14="http://schemas.microsoft.com/office/word/2010/wordml" xmlns:w15="http://schemas.microsoft.com/office/word/2012/wordml" xmlns:w16cid="http://schemas.microsoft.com/office/word/2016/wordml/cid" xmlns:w16se="http://schemas.microsoft.com/office/word/2015/wordml/symex" xmlns:wpg="http://schemas.microsoft.com/office/word/2010/wordprocessingGroup" xmlns:wpi="http://schemas.microsoft.com/office/word/2010/wordprocessingInk" xmlns:wne="http://schemas.microsoft.com/office/word/2006/wordml" xmlns:wps="http://schemas.microsoft.com/office/word/2010/wordprocessingShape" mc:Ignorable="w14 w15 w16se w16cid wp14">
+<w:endnotes xmlns:wpc="http://schemas.microsoft.com/office/word/2010/wordprocessingCanvas" xmlns:cx="http://schemas.microsoft.com/office/drawing/2014/chartex" xmlns:cx1="http://schemas.microsoft.com/office/drawing/2015/9/8/chartex" xmlns:cx2="http://schemas.microsoft.com/office/drawing/2015/10/21/chartex" xmlns:cx3="http://schemas.microsoft.com/office/drawing/2016/5/9/chartex" xmlns:cx4="http://schemas.microsoft.com/office/drawing/2016/5/10/chartex" xmlns:cx5="http://schemas.microsoft.com/office/drawing/2016/5/11/chartex" xmlns:cx6="http://schemas.microsoft.com/office/drawing/2016/5/12/chartex" xmlns:cx7="http://schemas.microsoft.com/office/drawing/2016/5/13/chartex" xmlns:cx8="http://schemas.microsoft.com/office/drawing/2016/5/14/chartex" xmlns:mc="http://schemas.openxmlformats.org/markup-compatibility/2006" xmlns:aink="http://schemas.microsoft.com/office/drawing/2016/ink" xmlns:am3d="http://schemas.microsoft.com/office/drawing/2017/model3d" xmlns:o="urn:schemas-microsoft-com:office:office" xmlns:r="http://schemas.openxmlformats.org/officeDocument/2006/relationships" xmlns:m="http://schemas.openxmlformats.org/officeDocument/2006/math" xmlns:v="urn:schemas-microsoft-com:vml" xmlns:wp14="http://schemas.microsoft.com/office/word/2010/wordprocessingDrawing" xmlns:wp="http://schemas.openxmlformats.org/drawingml/2006/wordprocessingDrawing" xmlns:w10="urn:schemas-microsoft-com:office:word" xmlns:w="http://schemas.openxmlformats.org/wordprocessingml/2006/main" xmlns:w14="http://schemas.microsoft.com/office/word/2010/wordml" xmlns:w15="http://schemas.microsoft.com/office/word/2012/wordml" xmlns:w16cex="http://schemas.microsoft.com/office/word/2018/wordml/cex" xmlns:w16cid="http://schemas.microsoft.com/office/word/2016/wordml/cid" xmlns:w16="http://schemas.microsoft.com/office/word/2018/wordml" xmlns:w16se="http://schemas.microsoft.com/office/word/2015/wordml/symex" xmlns:wpg="http://schemas.microsoft.com/office/word/2010/wordprocessingGroup" xmlns:wpi="http://schemas.microsoft.com/office/word/2010/wordprocessingInk" xmlns:wne="http://schemas.microsoft.com/office/word/2006/wordml" xmlns:wps="http://schemas.microsoft.com/office/word/2010/wordprocessingShape" mc:Ignorable="w14 w15 w16se w16cid w16 w16cex wp14">
   <w:endnote w:type="separator" w:id="-1">
     <w:p>
       <w:r>
@@ -3992,7 +4012,7 @@
 </file>
 
 <file path=word/footnotes.xml><?xml version="1.0" encoding="utf-8"?>
-<w:footnotes xmlns:wpc="http://schemas.microsoft.com/office/word/2010/wordprocessingCanvas" xmlns:cx="http://schemas.microsoft.com/office/drawing/2014/chartex" xmlns:cx1="http://schemas.microsoft.com/office/drawing/2015/9/8/chartex" xmlns:cx2="http://schemas.microsoft.com/office/drawing/2015/10/21/chartex" xmlns:cx3="http://schemas.microsoft.com/office/drawing/2016/5/9/chartex" xmlns:cx4="http://schemas.microsoft.com/office/drawing/2016/5/10/chartex" xmlns:cx5="http://schemas.microsoft.com/office/drawing/2016/5/11/chartex" xmlns:cx6="http://schemas.microsoft.com/office/drawing/2016/5/12/chartex" xmlns:cx7="http://schemas.microsoft.com/office/drawing/2016/5/13/chartex" xmlns:cx8="http://schemas.microsoft.com/office/drawing/2016/5/14/chartex" xmlns:mc="http://schemas.openxmlformats.org/markup-compatibility/2006" xmlns:aink="http://schemas.microsoft.com/office/drawing/2016/ink" xmlns:am3d="http://schemas.microsoft.com/office/drawing/2017/model3d" xmlns:o="urn:schemas-microsoft-com:office:office" xmlns:r="http://schemas.openxmlformats.org/officeDocument/2006/relationships" xmlns:m="http://schemas.openxmlformats.org/officeDocument/2006/math" xmlns:v="urn:schemas-microsoft-com:vml" xmlns:wp14="http://schemas.microsoft.com/office/word/2010/wordprocessingDrawing" xmlns:wp="http://schemas.openxmlformats.org/drawingml/2006/wordprocessingDrawing" xmlns:w10="urn:schemas-microsoft-com:office:word" xmlns:w="http://schemas.openxmlformats.org/wordprocessingml/2006/main" xmlns:w14="http://schemas.microsoft.com/office/word/2010/wordml" xmlns:w15="http://schemas.microsoft.com/office/word/2012/wordml" xmlns:w16cid="http://schemas.microsoft.com/office/word/2016/wordml/cid" xmlns:w16se="http://schemas.microsoft.com/office/word/2015/wordml/symex" xmlns:wpg="http://schemas.microsoft.com/office/word/2010/wordprocessingGroup" xmlns:wpi="http://schemas.microsoft.com/office/word/2010/wordprocessingInk" xmlns:wne="http://schemas.microsoft.com/office/word/2006/wordml" xmlns:wps="http://schemas.microsoft.com/office/word/2010/wordprocessingShape" mc:Ignorable="w14 w15 w16se w16cid wp14">
+<w:footnotes xmlns:wpc="http://schemas.microsoft.com/office/word/2010/wordprocessingCanvas" xmlns:cx="http://schemas.microsoft.com/office/drawing/2014/chartex" xmlns:cx1="http://schemas.microsoft.com/office/drawing/2015/9/8/chartex" xmlns:cx2="http://schemas.microsoft.com/office/drawing/2015/10/21/chartex" xmlns:cx3="http://schemas.microsoft.com/office/drawing/2016/5/9/chartex" xmlns:cx4="http://schemas.microsoft.com/office/drawing/2016/5/10/chartex" xmlns:cx5="http://schemas.microsoft.com/office/drawing/2016/5/11/chartex" xmlns:cx6="http://schemas.microsoft.com/office/drawing/2016/5/12/chartex" xmlns:cx7="http://schemas.microsoft.com/office/drawing/2016/5/13/chartex" xmlns:cx8="http://schemas.microsoft.com/office/drawing/2016/5/14/chartex" xmlns:mc="http://schemas.openxmlformats.org/markup-compatibility/2006" xmlns:aink="http://schemas.microsoft.com/office/drawing/2016/ink" xmlns:am3d="http://schemas.microsoft.com/office/drawing/2017/model3d" xmlns:o="urn:schemas-microsoft-com:office:office" xmlns:r="http://schemas.openxmlformats.org/officeDocument/2006/relationships" xmlns:m="http://schemas.openxmlformats.org/officeDocument/2006/math" xmlns:v="urn:schemas-microsoft-com:vml" xmlns:wp14="http://schemas.microsoft.com/office/word/2010/wordprocessingDrawing" xmlns:wp="http://schemas.openxmlformats.org/drawingml/2006/wordprocessingDrawing" xmlns:w10="urn:schemas-microsoft-com:office:word" xmlns:w="http://schemas.openxmlformats.org/wordprocessingml/2006/main" xmlns:w14="http://schemas.microsoft.com/office/word/2010/wordml" xmlns:w15="http://schemas.microsoft.com/office/word/2012/wordml" xmlns:w16cex="http://schemas.microsoft.com/office/word/2018/wordml/cex" xmlns:w16cid="http://schemas.microsoft.com/office/word/2016/wordml/cid" xmlns:w16="http://schemas.microsoft.com/office/word/2018/wordml" xmlns:w16se="http://schemas.microsoft.com/office/word/2015/wordml/symex" xmlns:wpg="http://schemas.microsoft.com/office/word/2010/wordprocessingGroup" xmlns:wpi="http://schemas.microsoft.com/office/word/2010/wordprocessingInk" xmlns:wne="http://schemas.microsoft.com/office/word/2006/wordml" xmlns:wps="http://schemas.microsoft.com/office/word/2010/wordprocessingShape" mc:Ignorable="w14 w15 w16se w16cid w16 w16cex wp14">
   <w:footnote w:type="separator" w:id="-1">
     <w:p>
       <w:r>
@@ -4018,7 +4038,7 @@
 </file>
 
 <file path=word/header1.xml><?xml version="1.0" encoding="utf-8"?>
-<w:hdr xmlns:wpc="http://schemas.microsoft.com/office/word/2010/wordprocessingCanvas" xmlns:cx="http://schemas.microsoft.com/office/drawing/2014/chartex" xmlns:cx1="http://schemas.microsoft.com/office/drawing/2015/9/8/chartex" xmlns:cx2="http://schemas.microsoft.com/office/drawing/2015/10/21/chartex" xmlns:cx3="http://schemas.microsoft.com/office/drawing/2016/5/9/chartex" xmlns:cx4="http://schemas.microsoft.com/office/drawing/2016/5/10/chartex" xmlns:cx5="http://schemas.microsoft.com/office/drawing/2016/5/11/chartex" xmlns:cx6="http://schemas.microsoft.com/office/drawing/2016/5/12/chartex" xmlns:cx7="http://schemas.microsoft.com/office/drawing/2016/5/13/chartex" xmlns:cx8="http://schemas.microsoft.com/office/drawing/2016/5/14/chartex" xmlns:mc="http://schemas.openxmlformats.org/markup-compatibility/2006" xmlns:aink="http://schemas.microsoft.com/office/drawing/2016/ink" xmlns:am3d="http://schemas.microsoft.com/office/drawing/2017/model3d" xmlns:o="urn:schemas-microsoft-com:office:office" xmlns:r="http://schemas.openxmlformats.org/officeDocument/2006/relationships" xmlns:m="http://schemas.openxmlformats.org/officeDocument/2006/math" xmlns:v="urn:schemas-microsoft-com:vml" xmlns:wp14="http://schemas.microsoft.com/office/word/2010/wordprocessingDrawing" xmlns:wp="http://schemas.openxmlformats.org/drawingml/2006/wordprocessingDrawing" xmlns:w10="urn:schemas-microsoft-com:office:word" xmlns:w="http://schemas.openxmlformats.org/wordprocessingml/2006/main" xmlns:w14="http://schemas.microsoft.com/office/word/2010/wordml" xmlns:w15="http://schemas.microsoft.com/office/word/2012/wordml" xmlns:w16cid="http://schemas.microsoft.com/office/word/2016/wordml/cid" xmlns:w16se="http://schemas.microsoft.com/office/word/2015/wordml/symex" xmlns:wpg="http://schemas.microsoft.com/office/word/2010/wordprocessingGroup" xmlns:wpi="http://schemas.microsoft.com/office/word/2010/wordprocessingInk" xmlns:wne="http://schemas.microsoft.com/office/word/2006/wordml" xmlns:wps="http://schemas.microsoft.com/office/word/2010/wordprocessingShape" mc:Ignorable="w14 w15 w16se w16cid wp14">
+<w:hdr xmlns:wpc="http://schemas.microsoft.com/office/word/2010/wordprocessingCanvas" xmlns:cx="http://schemas.microsoft.com/office/drawing/2014/chartex" xmlns:cx1="http://schemas.microsoft.com/office/drawing/2015/9/8/chartex" xmlns:cx2="http://schemas.microsoft.com/office/drawing/2015/10/21/chartex" xmlns:cx3="http://schemas.microsoft.com/office/drawing/2016/5/9/chartex" xmlns:cx4="http://schemas.microsoft.com/office/drawing/2016/5/10/chartex" xmlns:cx5="http://schemas.microsoft.com/office/drawing/2016/5/11/chartex" xmlns:cx6="http://schemas.microsoft.com/office/drawing/2016/5/12/chartex" xmlns:cx7="http://schemas.microsoft.com/office/drawing/2016/5/13/chartex" xmlns:cx8="http://schemas.microsoft.com/office/drawing/2016/5/14/chartex" xmlns:mc="http://schemas.openxmlformats.org/markup-compatibility/2006" xmlns:aink="http://schemas.microsoft.com/office/drawing/2016/ink" xmlns:am3d="http://schemas.microsoft.com/office/drawing/2017/model3d" xmlns:o="urn:schemas-microsoft-com:office:office" xmlns:r="http://schemas.openxmlformats.org/officeDocument/2006/relationships" xmlns:m="http://schemas.openxmlformats.org/officeDocument/2006/math" xmlns:v="urn:schemas-microsoft-com:vml" xmlns:wp14="http://schemas.microsoft.com/office/word/2010/wordprocessingDrawing" xmlns:wp="http://schemas.openxmlformats.org/drawingml/2006/wordprocessingDrawing" xmlns:w10="urn:schemas-microsoft-com:office:word" xmlns:w="http://schemas.openxmlformats.org/wordprocessingml/2006/main" xmlns:w14="http://schemas.microsoft.com/office/word/2010/wordml" xmlns:w15="http://schemas.microsoft.com/office/word/2012/wordml" xmlns:w16cex="http://schemas.microsoft.com/office/word/2018/wordml/cex" xmlns:w16cid="http://schemas.microsoft.com/office/word/2016/wordml/cid" xmlns:w16="http://schemas.microsoft.com/office/word/2018/wordml" xmlns:w16se="http://schemas.microsoft.com/office/word/2015/wordml/symex" xmlns:wpg="http://schemas.microsoft.com/office/word/2010/wordprocessingGroup" xmlns:wpi="http://schemas.microsoft.com/office/word/2010/wordprocessingInk" xmlns:wne="http://schemas.microsoft.com/office/word/2006/wordml" xmlns:wps="http://schemas.microsoft.com/office/word/2010/wordprocessingShape" mc:Ignorable="w14 w15 w16se w16cid w16 w16cex wp14">
   <w:p/>
   <w:p>
     <w:pPr>
@@ -4044,7 +4064,7 @@
 </file>
 
 <file path=word/numbering.xml><?xml version="1.0" encoding="utf-8"?>
-<w:numbering xmlns:wpc="http://schemas.microsoft.com/office/word/2010/wordprocessingCanvas" xmlns:cx="http://schemas.microsoft.com/office/drawing/2014/chartex" xmlns:cx1="http://schemas.microsoft.com/office/drawing/2015/9/8/chartex" xmlns:cx2="http://schemas.microsoft.com/office/drawing/2015/10/21/chartex" xmlns:cx3="http://schemas.microsoft.com/office/drawing/2016/5/9/chartex" xmlns:cx4="http://schemas.microsoft.com/office/drawing/2016/5/10/chartex" xmlns:cx5="http://schemas.microsoft.com/office/drawing/2016/5/11/chartex" xmlns:cx6="http://schemas.microsoft.com/office/drawing/2016/5/12/chartex" xmlns:cx7="http://schemas.microsoft.com/office/drawing/2016/5/13/chartex" xmlns:cx8="http://schemas.microsoft.com/office/drawing/2016/5/14/chartex" xmlns:mc="http://schemas.openxmlformats.org/markup-compatibility/2006" xmlns:aink="http://schemas.microsoft.com/office/drawing/2016/ink" xmlns:am3d="http://schemas.microsoft.com/office/drawing/2017/model3d" xmlns:o="urn:schemas-microsoft-com:office:office" xmlns:r="http://schemas.openxmlformats.org/officeDocument/2006/relationships" xmlns:m="http://schemas.openxmlformats.org/officeDocument/2006/math" xmlns:v="urn:schemas-microsoft-com:vml" xmlns:wp14="http://schemas.microsoft.com/office/word/2010/wordprocessingDrawing" xmlns:wp="http://schemas.openxmlformats.org/drawingml/2006/wordprocessingDrawing" xmlns:w10="urn:schemas-microsoft-com:office:word" xmlns:w="http://schemas.openxmlformats.org/wordprocessingml/2006/main" xmlns:w14="http://schemas.microsoft.com/office/word/2010/wordml" xmlns:w15="http://schemas.microsoft.com/office/word/2012/wordml" xmlns:w16cid="http://schemas.microsoft.com/office/word/2016/wordml/cid" xmlns:w16se="http://schemas.microsoft.com/office/word/2015/wordml/symex" xmlns:wpg="http://schemas.microsoft.com/office/word/2010/wordprocessingGroup" xmlns:wpi="http://schemas.microsoft.com/office/word/2010/wordprocessingInk" xmlns:wne="http://schemas.microsoft.com/office/word/2006/wordml" xmlns:wps="http://schemas.microsoft.com/office/word/2010/wordprocessingShape" mc:Ignorable="w14 w15 w16se w16cid wp14">
+<w:numbering xmlns:wpc="http://schemas.microsoft.com/office/word/2010/wordprocessingCanvas" xmlns:cx="http://schemas.microsoft.com/office/drawing/2014/chartex" xmlns:cx1="http://schemas.microsoft.com/office/drawing/2015/9/8/chartex" xmlns:cx2="http://schemas.microsoft.com/office/drawing/2015/10/21/chartex" xmlns:cx3="http://schemas.microsoft.com/office/drawing/2016/5/9/chartex" xmlns:cx4="http://schemas.microsoft.com/office/drawing/2016/5/10/chartex" xmlns:cx5="http://schemas.microsoft.com/office/drawing/2016/5/11/chartex" xmlns:cx6="http://schemas.microsoft.com/office/drawing/2016/5/12/chartex" xmlns:cx7="http://schemas.microsoft.com/office/drawing/2016/5/13/chartex" xmlns:cx8="http://schemas.microsoft.com/office/drawing/2016/5/14/chartex" xmlns:mc="http://schemas.openxmlformats.org/markup-compatibility/2006" xmlns:aink="http://schemas.microsoft.com/office/drawing/2016/ink" xmlns:am3d="http://schemas.microsoft.com/office/drawing/2017/model3d" xmlns:o="urn:schemas-microsoft-com:office:office" xmlns:r="http://schemas.openxmlformats.org/officeDocument/2006/relationships" xmlns:m="http://schemas.openxmlformats.org/officeDocument/2006/math" xmlns:v="urn:schemas-microsoft-com:vml" xmlns:wp14="http://schemas.microsoft.com/office/word/2010/wordprocessingDrawing" xmlns:wp="http://schemas.openxmlformats.org/drawingml/2006/wordprocessingDrawing" xmlns:w10="urn:schemas-microsoft-com:office:word" xmlns:w="http://schemas.openxmlformats.org/wordprocessingml/2006/main" xmlns:w14="http://schemas.microsoft.com/office/word/2010/wordml" xmlns:w15="http://schemas.microsoft.com/office/word/2012/wordml" xmlns:w16cex="http://schemas.microsoft.com/office/word/2018/wordml/cex" xmlns:w16cid="http://schemas.microsoft.com/office/word/2016/wordml/cid" xmlns:w16="http://schemas.microsoft.com/office/word/2018/wordml" xmlns:w16se="http://schemas.microsoft.com/office/word/2015/wordml/symex" xmlns:wpg="http://schemas.microsoft.com/office/word/2010/wordprocessingGroup" xmlns:wpi="http://schemas.microsoft.com/office/word/2010/wordprocessingInk" xmlns:wne="http://schemas.microsoft.com/office/word/2006/wordml" xmlns:wps="http://schemas.microsoft.com/office/word/2010/wordprocessingShape" mc:Ignorable="w14 w15 w16se w16cid w16 w16cex wp14">
   <w:abstractNum w:abstractNumId="0" w15:restartNumberingAfterBreak="0">
     <w:nsid w:val="03807798"/>
     <w:multiLevelType w:val="hybridMultilevel"/>
@@ -4058,7 +4078,7 @@
         <w:ind w:left="720" w:hanging="360"/>
       </w:pPr>
       <w:rPr>
-        <w:rFonts w:ascii="Wingdings" w:hAnsi="Wingdings" w:hint="default"/>
+        <w:rFonts w:hint="default" w:ascii="Wingdings" w:hAnsi="Wingdings"/>
       </w:rPr>
     </w:lvl>
     <w:lvl w:ilvl="1" w:tplc="04090003" w:tentative="1">
@@ -4070,7 +4090,7 @@
         <w:ind w:left="1440" w:hanging="360"/>
       </w:pPr>
       <w:rPr>
-        <w:rFonts w:ascii="Courier New" w:hAnsi="Courier New" w:cs="Courier New" w:hint="default"/>
+        <w:rFonts w:hint="default" w:ascii="Courier New" w:hAnsi="Courier New" w:cs="Courier New"/>
       </w:rPr>
     </w:lvl>
     <w:lvl w:ilvl="2" w:tplc="04090005" w:tentative="1">
@@ -4082,7 +4102,7 @@
         <w:ind w:left="2160" w:hanging="360"/>
       </w:pPr>
       <w:rPr>
-        <w:rFonts w:ascii="Wingdings" w:hAnsi="Wingdings" w:hint="default"/>
+        <w:rFonts w:hint="default" w:ascii="Wingdings" w:hAnsi="Wingdings"/>
       </w:rPr>
     </w:lvl>
     <w:lvl w:ilvl="3" w:tplc="04090001" w:tentative="1">
@@ -4094,7 +4114,7 @@
         <w:ind w:left="2880" w:hanging="360"/>
       </w:pPr>
       <w:rPr>
-        <w:rFonts w:ascii="Symbol" w:hAnsi="Symbol" w:hint="default"/>
+        <w:rFonts w:hint="default" w:ascii="Symbol" w:hAnsi="Symbol"/>
       </w:rPr>
     </w:lvl>
     <w:lvl w:ilvl="4" w:tplc="04090003" w:tentative="1">
@@ -4106,7 +4126,7 @@
         <w:ind w:left="3600" w:hanging="360"/>
       </w:pPr>
       <w:rPr>
-        <w:rFonts w:ascii="Courier New" w:hAnsi="Courier New" w:cs="Courier New" w:hint="default"/>
+        <w:rFonts w:hint="default" w:ascii="Courier New" w:hAnsi="Courier New" w:cs="Courier New"/>
       </w:rPr>
     </w:lvl>
     <w:lvl w:ilvl="5" w:tplc="04090005" w:tentative="1">
@@ -4118,7 +4138,7 @@
         <w:ind w:left="4320" w:hanging="360"/>
       </w:pPr>
       <w:rPr>
-        <w:rFonts w:ascii="Wingdings" w:hAnsi="Wingdings" w:hint="default"/>
+        <w:rFonts w:hint="default" w:ascii="Wingdings" w:hAnsi="Wingdings"/>
       </w:rPr>
     </w:lvl>
     <w:lvl w:ilvl="6" w:tplc="04090001" w:tentative="1">
@@ -4130,7 +4150,7 @@
         <w:ind w:left="5040" w:hanging="360"/>
       </w:pPr>
       <w:rPr>
-        <w:rFonts w:ascii="Symbol" w:hAnsi="Symbol" w:hint="default"/>
+        <w:rFonts w:hint="default" w:ascii="Symbol" w:hAnsi="Symbol"/>
       </w:rPr>
     </w:lvl>
     <w:lvl w:ilvl="7" w:tplc="04090003" w:tentative="1">
@@ -4142,7 +4162,7 @@
         <w:ind w:left="5760" w:hanging="360"/>
       </w:pPr>
       <w:rPr>
-        <w:rFonts w:ascii="Courier New" w:hAnsi="Courier New" w:cs="Courier New" w:hint="default"/>
+        <w:rFonts w:hint="default" w:ascii="Courier New" w:hAnsi="Courier New" w:cs="Courier New"/>
       </w:rPr>
     </w:lvl>
     <w:lvl w:ilvl="8" w:tplc="04090005" w:tentative="1">
@@ -4154,7 +4174,7 @@
         <w:ind w:left="6480" w:hanging="360"/>
       </w:pPr>
       <w:rPr>
-        <w:rFonts w:ascii="Wingdings" w:hAnsi="Wingdings" w:hint="default"/>
+        <w:rFonts w:hint="default" w:ascii="Wingdings" w:hAnsi="Wingdings"/>
       </w:rPr>
     </w:lvl>
   </w:abstractNum>
@@ -4397,7 +4417,7 @@
         <w:ind w:left="720" w:hanging="360"/>
       </w:pPr>
       <w:rPr>
-        <w:rFonts w:ascii="Wingdings" w:hAnsi="Wingdings" w:hint="default"/>
+        <w:rFonts w:hint="default" w:ascii="Wingdings" w:hAnsi="Wingdings"/>
       </w:rPr>
     </w:lvl>
     <w:lvl w:ilvl="1" w:tplc="080A0003" w:tentative="1">
@@ -4409,7 +4429,7 @@
         <w:ind w:left="1440" w:hanging="360"/>
       </w:pPr>
       <w:rPr>
-        <w:rFonts w:ascii="Courier New" w:hAnsi="Courier New" w:cs="Courier New" w:hint="default"/>
+        <w:rFonts w:hint="default" w:ascii="Courier New" w:hAnsi="Courier New" w:cs="Courier New"/>
       </w:rPr>
     </w:lvl>
     <w:lvl w:ilvl="2" w:tplc="080A0005" w:tentative="1">
@@ -4421,7 +4441,7 @@
         <w:ind w:left="2160" w:hanging="360"/>
       </w:pPr>
       <w:rPr>
-        <w:rFonts w:ascii="Wingdings" w:hAnsi="Wingdings" w:hint="default"/>
+        <w:rFonts w:hint="default" w:ascii="Wingdings" w:hAnsi="Wingdings"/>
       </w:rPr>
     </w:lvl>
     <w:lvl w:ilvl="3" w:tplc="080A0001" w:tentative="1">
@@ -4433,7 +4453,7 @@
         <w:ind w:left="2880" w:hanging="360"/>
       </w:pPr>
       <w:rPr>
-        <w:rFonts w:ascii="Symbol" w:hAnsi="Symbol" w:hint="default"/>
+        <w:rFonts w:hint="default" w:ascii="Symbol" w:hAnsi="Symbol"/>
       </w:rPr>
     </w:lvl>
     <w:lvl w:ilvl="4" w:tplc="080A0003" w:tentative="1">
@@ -4445,7 +4465,7 @@
         <w:ind w:left="3600" w:hanging="360"/>
       </w:pPr>
       <w:rPr>
-        <w:rFonts w:ascii="Courier New" w:hAnsi="Courier New" w:cs="Courier New" w:hint="default"/>
+        <w:rFonts w:hint="default" w:ascii="Courier New" w:hAnsi="Courier New" w:cs="Courier New"/>
       </w:rPr>
     </w:lvl>
     <w:lvl w:ilvl="5" w:tplc="080A0005" w:tentative="1">
@@ -4457,7 +4477,7 @@
         <w:ind w:left="4320" w:hanging="360"/>
       </w:pPr>
       <w:rPr>
-        <w:rFonts w:ascii="Wingdings" w:hAnsi="Wingdings" w:hint="default"/>
+        <w:rFonts w:hint="default" w:ascii="Wingdings" w:hAnsi="Wingdings"/>
       </w:rPr>
     </w:lvl>
     <w:lvl w:ilvl="6" w:tplc="080A0001" w:tentative="1">
@@ -4469,7 +4489,7 @@
         <w:ind w:left="5040" w:hanging="360"/>
       </w:pPr>
       <w:rPr>
-        <w:rFonts w:ascii="Symbol" w:hAnsi="Symbol" w:hint="default"/>
+        <w:rFonts w:hint="default" w:ascii="Symbol" w:hAnsi="Symbol"/>
       </w:rPr>
     </w:lvl>
     <w:lvl w:ilvl="7" w:tplc="080A0003" w:tentative="1">
@@ -4481,7 +4501,7 @@
         <w:ind w:left="5760" w:hanging="360"/>
       </w:pPr>
       <w:rPr>
-        <w:rFonts w:ascii="Courier New" w:hAnsi="Courier New" w:cs="Courier New" w:hint="default"/>
+        <w:rFonts w:hint="default" w:ascii="Courier New" w:hAnsi="Courier New" w:cs="Courier New"/>
       </w:rPr>
     </w:lvl>
     <w:lvl w:ilvl="8" w:tplc="080A0005" w:tentative="1">
@@ -4493,7 +4513,7 @@
         <w:ind w:left="6480" w:hanging="360"/>
       </w:pPr>
       <w:rPr>
-        <w:rFonts w:ascii="Wingdings" w:hAnsi="Wingdings" w:hint="default"/>
+        <w:rFonts w:hint="default" w:ascii="Wingdings" w:hAnsi="Wingdings"/>
       </w:rPr>
     </w:lvl>
   </w:abstractNum>
@@ -4510,7 +4530,7 @@
         <w:ind w:left="720" w:hanging="360"/>
       </w:pPr>
       <w:rPr>
-        <w:rFonts w:ascii="Symbol" w:hAnsi="Symbol" w:hint="default"/>
+        <w:rFonts w:hint="default" w:ascii="Symbol" w:hAnsi="Symbol"/>
       </w:rPr>
     </w:lvl>
     <w:lvl w:ilvl="1" w:tplc="F74E04B0">
@@ -4522,7 +4542,7 @@
         <w:ind w:left="1440" w:hanging="360"/>
       </w:pPr>
       <w:rPr>
-        <w:rFonts w:ascii="Courier New" w:hAnsi="Courier New" w:hint="default"/>
+        <w:rFonts w:hint="default" w:ascii="Courier New" w:hAnsi="Courier New"/>
       </w:rPr>
     </w:lvl>
     <w:lvl w:ilvl="2" w:tplc="19E27304">
@@ -4534,7 +4554,7 @@
         <w:ind w:left="2160" w:hanging="360"/>
       </w:pPr>
       <w:rPr>
-        <w:rFonts w:ascii="Wingdings" w:hAnsi="Wingdings" w:hint="default"/>
+        <w:rFonts w:hint="default" w:ascii="Wingdings" w:hAnsi="Wingdings"/>
       </w:rPr>
     </w:lvl>
     <w:lvl w:ilvl="3" w:tplc="DA5A72A0">
@@ -4546,7 +4566,7 @@
         <w:ind w:left="2880" w:hanging="360"/>
       </w:pPr>
       <w:rPr>
-        <w:rFonts w:ascii="Symbol" w:hAnsi="Symbol" w:hint="default"/>
+        <w:rFonts w:hint="default" w:ascii="Symbol" w:hAnsi="Symbol"/>
       </w:rPr>
     </w:lvl>
     <w:lvl w:ilvl="4" w:tplc="C09E05BC">
@@ -4558,7 +4578,7 @@
         <w:ind w:left="3600" w:hanging="360"/>
       </w:pPr>
       <w:rPr>
-        <w:rFonts w:ascii="Courier New" w:hAnsi="Courier New" w:hint="default"/>
+        <w:rFonts w:hint="default" w:ascii="Courier New" w:hAnsi="Courier New"/>
       </w:rPr>
     </w:lvl>
     <w:lvl w:ilvl="5" w:tplc="6258613E">
@@ -4570,7 +4590,7 @@
         <w:ind w:left="4320" w:hanging="360"/>
       </w:pPr>
       <w:rPr>
-        <w:rFonts w:ascii="Wingdings" w:hAnsi="Wingdings" w:hint="default"/>
+        <w:rFonts w:hint="default" w:ascii="Wingdings" w:hAnsi="Wingdings"/>
       </w:rPr>
     </w:lvl>
     <w:lvl w:ilvl="6" w:tplc="DDEC36B2">
@@ -4582,7 +4602,7 @@
         <w:ind w:left="5040" w:hanging="360"/>
       </w:pPr>
       <w:rPr>
-        <w:rFonts w:ascii="Symbol" w:hAnsi="Symbol" w:hint="default"/>
+        <w:rFonts w:hint="default" w:ascii="Symbol" w:hAnsi="Symbol"/>
       </w:rPr>
     </w:lvl>
     <w:lvl w:ilvl="7" w:tplc="DCF40A4A">
@@ -4594,7 +4614,7 @@
         <w:ind w:left="5760" w:hanging="360"/>
       </w:pPr>
       <w:rPr>
-        <w:rFonts w:ascii="Courier New" w:hAnsi="Courier New" w:hint="default"/>
+        <w:rFonts w:hint="default" w:ascii="Courier New" w:hAnsi="Courier New"/>
       </w:rPr>
     </w:lvl>
     <w:lvl w:ilvl="8" w:tplc="0D92FA16">
@@ -4606,7 +4626,7 @@
         <w:ind w:left="6480" w:hanging="360"/>
       </w:pPr>
       <w:rPr>
-        <w:rFonts w:ascii="Wingdings" w:hAnsi="Wingdings" w:hint="default"/>
+        <w:rFonts w:hint="default" w:ascii="Wingdings" w:hAnsi="Wingdings"/>
       </w:rPr>
     </w:lvl>
   </w:abstractNum>
@@ -4629,11 +4649,11 @@
 </file>
 
 <file path=word/styles.xml><?xml version="1.0" encoding="utf-8"?>
-<w:styles xmlns:mc="http://schemas.openxmlformats.org/markup-compatibility/2006" xmlns:r="http://schemas.openxmlformats.org/officeDocument/2006/relationships" xmlns:w="http://schemas.openxmlformats.org/wordprocessingml/2006/main" xmlns:w14="http://schemas.microsoft.com/office/word/2010/wordml" xmlns:w15="http://schemas.microsoft.com/office/word/2012/wordml" xmlns:w16cid="http://schemas.microsoft.com/office/word/2016/wordml/cid" xmlns:w16se="http://schemas.microsoft.com/office/word/2015/wordml/symex" mc:Ignorable="w14 w15 w16se w16cid">
+<w:styles xmlns:wp14="http://schemas.microsoft.com/office/word/2010/wordprocessingDrawing" xmlns:mc="http://schemas.openxmlformats.org/markup-compatibility/2006" xmlns:r="http://schemas.openxmlformats.org/officeDocument/2006/relationships" xmlns:w="http://schemas.openxmlformats.org/wordprocessingml/2006/main" xmlns:w14="http://schemas.microsoft.com/office/word/2010/wordml" xmlns:w15="http://schemas.microsoft.com/office/word/2012/wordml" xmlns:w16cex="http://schemas.microsoft.com/office/word/2018/wordml/cex" xmlns:w16cid="http://schemas.microsoft.com/office/word/2016/wordml/cid" xmlns:w16="http://schemas.microsoft.com/office/word/2018/wordml" xmlns:w16se="http://schemas.microsoft.com/office/word/2015/wordml/symex" mc:Ignorable="w14 w15 w16se w16cid w16 w16cex wp14">
   <w:docDefaults>
     <w:rPrDefault>
       <w:rPr>
-        <w:rFonts w:ascii="Verdana" w:eastAsia="Verdana" w:hAnsi="Verdana" w:cs="Verdana"/>
+        <w:rFonts w:ascii="Verdana" w:hAnsi="Verdana" w:eastAsia="Verdana" w:cs="Verdana"/>
         <w:color w:val="000000"/>
         <w:sz w:val="22"/>
         <w:szCs w:val="22"/>
@@ -4657,14 +4677,14 @@
   <w:latentStyles w:defLockedState="0" w:defUIPriority="99" w:defSemiHidden="0" w:defUnhideWhenUsed="0" w:defQFormat="0" w:count="376">
     <w:lsdException w:name="Normal" w:uiPriority="0" w:qFormat="1"/>
     <w:lsdException w:name="heading 1" w:uiPriority="1" w:qFormat="1"/>
-    <w:lsdException w:name="heading 2" w:semiHidden="1" w:uiPriority="1" w:unhideWhenUsed="1" w:qFormat="1"/>
-    <w:lsdException w:name="heading 3" w:semiHidden="1" w:uiPriority="1" w:unhideWhenUsed="1" w:qFormat="1"/>
-    <w:lsdException w:name="heading 4" w:semiHidden="1" w:uiPriority="1" w:unhideWhenUsed="1" w:qFormat="1"/>
-    <w:lsdException w:name="heading 5" w:semiHidden="1" w:uiPriority="4" w:unhideWhenUsed="1" w:qFormat="1"/>
-    <w:lsdException w:name="heading 6" w:semiHidden="1" w:uiPriority="5" w:unhideWhenUsed="1" w:qFormat="1"/>
-    <w:lsdException w:name="heading 7" w:semiHidden="1" w:uiPriority="9" w:unhideWhenUsed="1"/>
-    <w:lsdException w:name="heading 8" w:semiHidden="1" w:uiPriority="9" w:unhideWhenUsed="1" w:qFormat="1"/>
-    <w:lsdException w:name="heading 9" w:semiHidden="1" w:uiPriority="9" w:unhideWhenUsed="1" w:qFormat="1"/>
+    <w:lsdException w:name="heading 2" w:uiPriority="1" w:semiHidden="1" w:unhideWhenUsed="1" w:qFormat="1"/>
+    <w:lsdException w:name="heading 3" w:uiPriority="1" w:semiHidden="1" w:unhideWhenUsed="1" w:qFormat="1"/>
+    <w:lsdException w:name="heading 4" w:uiPriority="1" w:semiHidden="1" w:unhideWhenUsed="1" w:qFormat="1"/>
+    <w:lsdException w:name="heading 5" w:uiPriority="4" w:semiHidden="1" w:unhideWhenUsed="1" w:qFormat="1"/>
+    <w:lsdException w:name="heading 6" w:uiPriority="5" w:semiHidden="1" w:unhideWhenUsed="1" w:qFormat="1"/>
+    <w:lsdException w:name="heading 7" w:uiPriority="9" w:semiHidden="1" w:unhideWhenUsed="1"/>
+    <w:lsdException w:name="heading 8" w:uiPriority="9" w:semiHidden="1" w:unhideWhenUsed="1" w:qFormat="1"/>
+    <w:lsdException w:name="heading 9" w:uiPriority="9" w:semiHidden="1" w:unhideWhenUsed="1" w:qFormat="1"/>
     <w:lsdException w:name="index 1" w:semiHidden="1" w:unhideWhenUsed="1"/>
     <w:lsdException w:name="index 2" w:semiHidden="1" w:unhideWhenUsed="1"/>
     <w:lsdException w:name="index 3" w:semiHidden="1" w:unhideWhenUsed="1"/>
@@ -4674,22 +4694,22 @@
     <w:lsdException w:name="index 7" w:semiHidden="1" w:unhideWhenUsed="1"/>
     <w:lsdException w:name="index 8" w:semiHidden="1" w:unhideWhenUsed="1"/>
     <w:lsdException w:name="index 9" w:semiHidden="1" w:unhideWhenUsed="1"/>
-    <w:lsdException w:name="toc 1" w:semiHidden="1" w:uiPriority="39" w:unhideWhenUsed="1"/>
-    <w:lsdException w:name="toc 2" w:semiHidden="1" w:uiPriority="39" w:unhideWhenUsed="1"/>
-    <w:lsdException w:name="toc 3" w:semiHidden="1" w:uiPriority="39" w:unhideWhenUsed="1"/>
-    <w:lsdException w:name="toc 4" w:semiHidden="1" w:uiPriority="39" w:unhideWhenUsed="1"/>
-    <w:lsdException w:name="toc 5" w:semiHidden="1" w:uiPriority="39" w:unhideWhenUsed="1"/>
-    <w:lsdException w:name="toc 6" w:semiHidden="1" w:uiPriority="39" w:unhideWhenUsed="1"/>
-    <w:lsdException w:name="toc 7" w:semiHidden="1" w:uiPriority="39" w:unhideWhenUsed="1"/>
-    <w:lsdException w:name="toc 8" w:semiHidden="1" w:uiPriority="39" w:unhideWhenUsed="1"/>
-    <w:lsdException w:name="toc 9" w:semiHidden="1" w:uiPriority="39" w:unhideWhenUsed="1"/>
+    <w:lsdException w:name="toc 1" w:uiPriority="39" w:semiHidden="1" w:unhideWhenUsed="1"/>
+    <w:lsdException w:name="toc 2" w:uiPriority="39" w:semiHidden="1" w:unhideWhenUsed="1"/>
+    <w:lsdException w:name="toc 3" w:uiPriority="39" w:semiHidden="1" w:unhideWhenUsed="1"/>
+    <w:lsdException w:name="toc 4" w:uiPriority="39" w:semiHidden="1" w:unhideWhenUsed="1"/>
+    <w:lsdException w:name="toc 5" w:uiPriority="39" w:semiHidden="1" w:unhideWhenUsed="1"/>
+    <w:lsdException w:name="toc 6" w:uiPriority="39" w:semiHidden="1" w:unhideWhenUsed="1"/>
+    <w:lsdException w:name="toc 7" w:uiPriority="39" w:semiHidden="1" w:unhideWhenUsed="1"/>
+    <w:lsdException w:name="toc 8" w:uiPriority="39" w:semiHidden="1" w:unhideWhenUsed="1"/>
+    <w:lsdException w:name="toc 9" w:uiPriority="39" w:semiHidden="1" w:unhideWhenUsed="1"/>
     <w:lsdException w:name="Normal Indent" w:semiHidden="1" w:unhideWhenUsed="1"/>
     <w:lsdException w:name="footnote text" w:semiHidden="1" w:unhideWhenUsed="1"/>
     <w:lsdException w:name="annotation text" w:semiHidden="1" w:unhideWhenUsed="1"/>
     <w:lsdException w:name="header" w:semiHidden="1" w:unhideWhenUsed="1"/>
     <w:lsdException w:name="footer" w:semiHidden="1" w:unhideWhenUsed="1"/>
     <w:lsdException w:name="index heading" w:semiHidden="1" w:unhideWhenUsed="1"/>
-    <w:lsdException w:name="caption" w:semiHidden="1" w:uiPriority="35" w:unhideWhenUsed="1" w:qFormat="1"/>
+    <w:lsdException w:name="caption" w:uiPriority="35" w:semiHidden="1" w:unhideWhenUsed="1" w:qFormat="1"/>
     <w:lsdException w:name="table of figures" w:semiHidden="1" w:unhideWhenUsed="1"/>
     <w:lsdException w:name="envelope address" w:semiHidden="1" w:unhideWhenUsed="1"/>
     <w:lsdException w:name="envelope return" w:semiHidden="1" w:unhideWhenUsed="1"/>
@@ -4720,7 +4740,7 @@
     <w:lsdException w:name="Title" w:uiPriority="7" w:qFormat="1"/>
     <w:lsdException w:name="Closing" w:semiHidden="1" w:unhideWhenUsed="1"/>
     <w:lsdException w:name="Signature" w:semiHidden="1" w:unhideWhenUsed="1"/>
-    <w:lsdException w:name="Default Paragraph Font" w:semiHidden="1" w:uiPriority="1" w:unhideWhenUsed="1"/>
+    <w:lsdException w:name="Default Paragraph Font" w:uiPriority="1" w:semiHidden="1" w:unhideWhenUsed="1"/>
     <w:lsdException w:name="Body Text" w:semiHidden="1" w:unhideWhenUsed="1"/>
     <w:lsdException w:name="Body Text Indent" w:semiHidden="1" w:unhideWhenUsed="1"/>
     <w:lsdException w:name="List Continue" w:semiHidden="1" w:unhideWhenUsed="1"/>
@@ -4920,8 +4940,8 @@
     <w:lsdException w:name="Subtle Reference" w:uiPriority="31"/>
     <w:lsdException w:name="Intense Reference" w:uiPriority="32"/>
     <w:lsdException w:name="Book Title" w:uiPriority="33"/>
-    <w:lsdException w:name="Bibliography" w:semiHidden="1" w:uiPriority="37" w:unhideWhenUsed="1"/>
-    <w:lsdException w:name="TOC Heading" w:semiHidden="1" w:uiPriority="39" w:unhideWhenUsed="1" w:qFormat="1"/>
+    <w:lsdException w:name="Bibliography" w:uiPriority="37" w:semiHidden="1" w:unhideWhenUsed="1"/>
+    <w:lsdException w:name="TOC Heading" w:uiPriority="39" w:semiHidden="1" w:unhideWhenUsed="1" w:qFormat="1"/>
     <w:lsdException w:name="Plain Table 1" w:uiPriority="41"/>
     <w:lsdException w:name="Plain Table 2" w:uiPriority="42"/>
     <w:lsdException w:name="Plain Table 3" w:uiPriority="43"/>
@@ -5032,7 +5052,7 @@
     <w:lsdException w:name="Unresolved Mention" w:semiHidden="1" w:unhideWhenUsed="1"/>
     <w:lsdException w:name="Smart Link" w:semiHidden="1" w:unhideWhenUsed="1"/>
   </w:latentStyles>
-  <w:style w:type="paragraph" w:default="1" w:styleId="Normal">
+  <w:style w:type="paragraph" w:styleId="Normal" w:default="1">
     <w:name w:val="Normal"/>
     <w:qFormat/>
     <w:rsid w:val="00DA1066"/>
@@ -5148,13 +5168,13 @@
       <w:color w:val="666666"/>
     </w:rPr>
   </w:style>
-  <w:style w:type="character" w:default="1" w:styleId="DefaultParagraphFont">
+  <w:style w:type="character" w:styleId="DefaultParagraphFont" w:default="1">
     <w:name w:val="Default Paragraph Font"/>
     <w:uiPriority w:val="1"/>
     <w:semiHidden/>
     <w:unhideWhenUsed/>
   </w:style>
-  <w:style w:type="table" w:default="1" w:styleId="TableNormal">
+  <w:style w:type="table" w:styleId="TableNormal" w:default="1">
     <w:name w:val="Normal Table"/>
     <w:uiPriority w:val="99"/>
     <w:semiHidden/>
@@ -5169,7 +5189,7 @@
       </w:tblCellMar>
     </w:tblPr>
   </w:style>
-  <w:style w:type="numbering" w:default="1" w:styleId="NoList">
+  <w:style w:type="numbering" w:styleId="NoList" w:default="1">
     <w:name w:val="No List"/>
     <w:uiPriority w:val="99"/>
     <w:semiHidden/>
@@ -5187,7 +5207,7 @@
       <w:jc w:val="center"/>
     </w:pPr>
     <w:rPr>
-      <w:rFonts w:ascii="Cambria" w:eastAsia="Cambria" w:hAnsi="Cambria" w:cs="Cambria"/>
+      <w:rFonts w:ascii="Cambria" w:hAnsi="Cambria" w:eastAsia="Cambria" w:cs="Cambria"/>
       <w:b/>
       <w:color w:val="666666"/>
       <w:sz w:val="44"/>
@@ -5226,7 +5246,7 @@
       <w:spacing w:line="240" w:lineRule="auto"/>
     </w:pPr>
   </w:style>
-  <w:style w:type="character" w:customStyle="1" w:styleId="HeaderChar">
+  <w:style w:type="character" w:styleId="HeaderChar" w:customStyle="1">
     <w:name w:val="Header Char"/>
     <w:basedOn w:val="DefaultParagraphFont"/>
     <w:link w:val="Header"/>
@@ -5248,7 +5268,7 @@
       <w:spacing w:line="240" w:lineRule="auto"/>
     </w:pPr>
   </w:style>
-  <w:style w:type="character" w:customStyle="1" w:styleId="FooterChar">
+  <w:style w:type="character" w:styleId="FooterChar" w:customStyle="1">
     <w:name w:val="Footer Char"/>
     <w:basedOn w:val="DefaultParagraphFont"/>
     <w:link w:val="Footer"/>
@@ -5309,7 +5329,7 @@
       <w:contextualSpacing/>
     </w:pPr>
   </w:style>
-  <w:style w:type="character" w:customStyle="1" w:styleId="UnresolvedMention1">
+  <w:style w:type="character" w:styleId="UnresolvedMention1" w:customStyle="1">
     <w:name w:val="Unresolved Mention1"/>
     <w:basedOn w:val="DefaultParagraphFont"/>
     <w:uiPriority w:val="99"/>
@@ -5321,7 +5341,7 @@
       <w:shd w:val="clear" w:color="auto" w:fill="E1DFDD"/>
     </w:rPr>
   </w:style>
-  <w:style w:type="paragraph" w:customStyle="1" w:styleId="Code">
+  <w:style w:type="paragraph" w:styleId="Code" w:customStyle="1">
     <w:name w:val="Code"/>
     <w:basedOn w:val="Normal"/>
     <w:uiPriority w:val="2"/>
@@ -5329,25 +5349,25 @@
     <w:rsid w:val="00C4176E"/>
     <w:pPr>
       <w:pBdr>
-        <w:top w:val="none" w:sz="0" w:space="0" w:color="auto"/>
-        <w:left w:val="double" w:sz="4" w:space="6" w:color="7F7F7F" w:themeColor="text1" w:themeTint="80"/>
-        <w:bottom w:val="none" w:sz="0" w:space="0" w:color="auto"/>
-        <w:right w:val="none" w:sz="0" w:space="0" w:color="auto"/>
-        <w:between w:val="none" w:sz="0" w:space="0" w:color="auto"/>
+        <w:top w:val="none" w:color="auto" w:sz="0" w:space="0"/>
+        <w:left w:val="double" w:color="7F7F7F" w:themeColor="text1" w:themeTint="80" w:sz="4" w:space="6"/>
+        <w:bottom w:val="none" w:color="auto" w:sz="0" w:space="0"/>
+        <w:right w:val="none" w:color="auto" w:sz="0" w:space="0"/>
+        <w:between w:val="none" w:color="auto" w:sz="0" w:space="0"/>
       </w:pBdr>
       <w:shd w:val="clear" w:color="auto" w:fill="F2F2F2" w:themeFill="background1" w:themeFillShade="F2"/>
       <w:spacing w:line="240" w:lineRule="auto"/>
       <w:jc w:val="left"/>
     </w:pPr>
     <w:rPr>
-      <w:rFonts w:ascii="Consolas" w:eastAsia="MS Mincho" w:hAnsi="Consolas" w:cstheme="minorBidi"/>
+      <w:rFonts w:ascii="Consolas" w:hAnsi="Consolas" w:eastAsia="MS Mincho" w:cstheme="minorBidi"/>
       <w:color w:val="auto"/>
       <w:spacing w:val="-4"/>
       <w:sz w:val="20"/>
       <w:lang w:val="en-US" w:eastAsia="ja-JP"/>
     </w:rPr>
   </w:style>
-  <w:style w:type="paragraph" w:customStyle="1" w:styleId="Codedark">
+  <w:style w:type="paragraph" w:styleId="Codedark" w:customStyle="1">
     <w:name w:val="Code (dark)"/>
     <w:basedOn w:val="Normal"/>
     <w:uiPriority w:val="3"/>
@@ -5355,18 +5375,18 @@
     <w:rsid w:val="00C4176E"/>
     <w:pPr>
       <w:pBdr>
-        <w:top w:val="single" w:sz="18" w:space="1" w:color="3F3F3F"/>
-        <w:left w:val="single" w:sz="18" w:space="4" w:color="3F3F3F"/>
-        <w:bottom w:val="single" w:sz="18" w:space="1" w:color="3F3F3F"/>
-        <w:right w:val="single" w:sz="18" w:space="4" w:color="3F3F3F"/>
-        <w:between w:val="none" w:sz="0" w:space="0" w:color="auto"/>
+        <w:top w:val="single" w:color="3F3F3F" w:sz="18" w:space="1"/>
+        <w:left w:val="single" w:color="3F3F3F" w:sz="18" w:space="4"/>
+        <w:bottom w:val="single" w:color="3F3F3F" w:sz="18" w:space="1"/>
+        <w:right w:val="single" w:color="3F3F3F" w:sz="18" w:space="4"/>
+        <w:between w:val="none" w:color="auto" w:sz="0" w:space="0"/>
       </w:pBdr>
       <w:shd w:val="clear" w:color="auto" w:fill="3F3F3F"/>
       <w:spacing w:line="240" w:lineRule="auto"/>
       <w:jc w:val="left"/>
     </w:pPr>
     <w:rPr>
-      <w:rFonts w:ascii="Consolas" w:eastAsia="MS Mincho" w:hAnsi="Consolas" w:cs="Times New Roman"/>
+      <w:rFonts w:ascii="Consolas" w:hAnsi="Consolas" w:eastAsia="MS Mincho" w:cs="Times New Roman"/>
       <w:color w:val="DCDCCC"/>
       <w:spacing w:val="-4"/>
       <w:sz w:val="20"/>
@@ -5383,12 +5403,12 @@
     </w:pPr>
     <w:tblPr>
       <w:tblBorders>
-        <w:top w:val="single" w:sz="4" w:space="0" w:color="auto"/>
-        <w:left w:val="single" w:sz="4" w:space="0" w:color="auto"/>
-        <w:bottom w:val="single" w:sz="4" w:space="0" w:color="auto"/>
-        <w:right w:val="single" w:sz="4" w:space="0" w:color="auto"/>
-        <w:insideH w:val="single" w:sz="4" w:space="0" w:color="auto"/>
-        <w:insideV w:val="single" w:sz="4" w:space="0" w:color="auto"/>
+        <w:top w:val="single" w:color="auto" w:sz="4" w:space="0"/>
+        <w:left w:val="single" w:color="auto" w:sz="4" w:space="0"/>
+        <w:bottom w:val="single" w:color="auto" w:sz="4" w:space="0"/>
+        <w:right w:val="single" w:color="auto" w:sz="4" w:space="0"/>
+        <w:insideH w:val="single" w:color="auto" w:sz="4" w:space="0"/>
+        <w:insideV w:val="single" w:color="auto" w:sz="4" w:space="0"/>
       </w:tblBorders>
     </w:tblPr>
   </w:style>
@@ -5732,7 +5752,7 @@
 </file>
 
 <file path=customXml/itemProps1.xml><?xml version="1.0" encoding="utf-8"?>
-<ds:datastoreItem xmlns:ds="http://schemas.openxmlformats.org/officeDocument/2006/customXml" ds:itemID="{4BB3FF61-DD22-4176-9040-6D8E3F1A65E5}">
+<ds:datastoreItem xmlns:ds="http://schemas.openxmlformats.org/officeDocument/2006/customXml" ds:itemID="{E4C38946-2F3D-46CA-9FE6-3AC574C6412E}">
   <ds:schemaRefs>
     <ds:schemaRef ds:uri="http://schemas.openxmlformats.org/officeDocument/2006/bibliography"/>
   </ds:schemaRefs>

</xml_diff>